<commit_message>
Fixed grammar and spelling errors
</commit_message>
<xml_diff>
--- a/Text/RASD_text.docx
+++ b/Text/RASD_text.docx
@@ -95,27 +95,8 @@
           <w:sz w:val="22"/>
           <w:szCs w:val="22"/>
         </w:rPr>
-        <w:t xml:space="preserve">The purpose of this </w:t>
-      </w:r>
-      <w:r>
-        <w:rPr>
-          <w:rStyle w:val="normaltextrun"/>
-          <w:rFonts w:ascii="Calibri" w:hAnsi="Calibri" w:cs="Calibri"/>
-          <w:sz w:val="22"/>
-          <w:szCs w:val="22"/>
-        </w:rPr>
-        <w:t>document is</w:t>
-      </w:r>
-      <w:r>
-        <w:rPr>
-          <w:rStyle w:val="normaltextrun"/>
-          <w:rFonts w:ascii="Calibri" w:hAnsi="Calibri" w:cs="Calibri"/>
-          <w:sz w:val="22"/>
-          <w:szCs w:val="22"/>
-        </w:rPr>
-        <w:t xml:space="preserve"> to serve as a Requirement Analysis and Specification Document (RASD) for the development of the </w:t>
-      </w:r>
-      <w:proofErr w:type="spellStart"/>
+        <w:t>The purpose of this document is to serve as a Requirement Analysis and Specification Document (RASD) for the development of the </w:t>
+      </w:r>
       <w:r>
         <w:rPr>
           <w:rStyle w:val="spellingerror"/>
@@ -125,7 +106,6 @@
         </w:rPr>
         <w:t>CLup</w:t>
       </w:r>
-      <w:proofErr w:type="spellEnd"/>
       <w:r>
         <w:rPr>
           <w:rStyle w:val="normaltextrun"/>
@@ -135,17 +115,15 @@
         </w:rPr>
         <w:t xml:space="preserve"> - Customer Line-up application. It will clearly introduce the problem at hand, propose an adequate solution and explain it in detail. It will do so </w:t>
       </w:r>
-      <w:proofErr w:type="gramStart"/>
-      <w:r>
-        <w:rPr>
-          <w:rStyle w:val="normaltextrun"/>
-          <w:rFonts w:ascii="Calibri" w:hAnsi="Calibri" w:cs="Calibri"/>
-          <w:sz w:val="22"/>
-          <w:szCs w:val="22"/>
-        </w:rPr>
-        <w:t>through the use of</w:t>
-      </w:r>
-      <w:proofErr w:type="gramEnd"/>
+      <w:r>
+        <w:rPr>
+          <w:rStyle w:val="normaltextrun"/>
+          <w:rFonts w:ascii="Calibri" w:hAnsi="Calibri" w:cs="Calibri"/>
+          <w:sz w:val="22"/>
+          <w:szCs w:val="22"/>
+        </w:rPr>
+        <w:t>using the</w:t>
+      </w:r>
       <w:r>
         <w:rPr>
           <w:rStyle w:val="normaltextrun"/>
@@ -208,7 +186,6 @@
           <w:szCs w:val="22"/>
         </w:rPr>
       </w:pPr>
-      <w:proofErr w:type="spellStart"/>
       <w:r>
         <w:rPr>
           <w:rStyle w:val="spellingerror"/>
@@ -218,7 +195,6 @@
         </w:rPr>
         <w:t>CLup</w:t>
       </w:r>
-      <w:proofErr w:type="spellEnd"/>
       <w:r>
         <w:rPr>
           <w:rStyle w:val="normaltextrun"/>
@@ -516,17 +492,15 @@
         </w:rPr>
         <w:t xml:space="preserve">This system can serve as a good base for the </w:t>
       </w:r>
-      <w:proofErr w:type="gramStart"/>
-      <w:r>
-        <w:rPr>
-          <w:rStyle w:val="normaltextrun"/>
-          <w:rFonts w:ascii="Calibri" w:hAnsi="Calibri" w:cs="Calibri"/>
-          <w:sz w:val="22"/>
-          <w:szCs w:val="22"/>
-        </w:rPr>
-        <w:t>solution, but</w:t>
-      </w:r>
-      <w:proofErr w:type="gramEnd"/>
+      <w:r>
+        <w:rPr>
+          <w:rStyle w:val="normaltextrun"/>
+          <w:rFonts w:ascii="Calibri" w:hAnsi="Calibri" w:cs="Calibri"/>
+          <w:sz w:val="22"/>
+          <w:szCs w:val="22"/>
+        </w:rPr>
+        <w:t>solution but</w:t>
+      </w:r>
       <w:r>
         <w:rPr>
           <w:rStyle w:val="normaltextrun"/>
@@ -608,17 +582,15 @@
         </w:rPr>
         <w:t xml:space="preserve">To resolve the issues that arise with available solutions because of the pandemic, a software application can be used. The application could provide a virtual counterpart to a physical line up in front of a store. The main idea is to enable store customers to enter a queue from home (or wherever they find themselves) through simple interaction with the application. Upon the request, the person receives a number and a QR code. The person waits until that number is called to approach the store, and before entering, </w:t>
       </w:r>
-      <w:proofErr w:type="gramStart"/>
-      <w:r>
-        <w:rPr>
-          <w:rStyle w:val="normaltextrun"/>
-          <w:rFonts w:ascii="Calibri" w:hAnsi="Calibri" w:cs="Calibri"/>
-          <w:sz w:val="22"/>
-          <w:szCs w:val="22"/>
-        </w:rPr>
-        <w:t>a camera or store personnel</w:t>
-      </w:r>
-      <w:proofErr w:type="gramEnd"/>
+      <w:r>
+        <w:rPr>
+          <w:rStyle w:val="normaltextrun"/>
+          <w:rFonts w:ascii="Calibri" w:hAnsi="Calibri" w:cs="Calibri"/>
+          <w:sz w:val="22"/>
+          <w:szCs w:val="22"/>
+        </w:rPr>
+        <w:t>camera or store personnel</w:t>
+      </w:r>
       <w:r>
         <w:rPr>
           <w:rStyle w:val="normaltextrun"/>
@@ -659,57 +631,33 @@
         </w:rPr>
         <w:t xml:space="preserve">Introducing such a system has its drawbacks and consequences, some more significant than others. The most obvious consequence is that upon implementing such a system, to attain the number of people inside the store under a certain threshold, all customers will be obligated to use it to enter the store. Creating a system that is usable, </w:t>
       </w:r>
-      <w:proofErr w:type="gramStart"/>
-      <w:r>
-        <w:rPr>
-          <w:rStyle w:val="normaltextrun"/>
-          <w:rFonts w:ascii="Calibri" w:hAnsi="Calibri" w:cs="Calibri"/>
-          <w:sz w:val="22"/>
-          <w:szCs w:val="22"/>
-        </w:rPr>
-        <w:t>intuitive</w:t>
-      </w:r>
-      <w:proofErr w:type="gramEnd"/>
-      <w:r>
-        <w:rPr>
-          <w:rStyle w:val="normaltextrun"/>
-          <w:rFonts w:ascii="Calibri" w:hAnsi="Calibri" w:cs="Calibri"/>
-          <w:sz w:val="22"/>
-          <w:szCs w:val="22"/>
-        </w:rPr>
-        <w:t xml:space="preserve"> and clear for all demographics of a society is hard, but necessary. The application should, therefore, be very simple to use. Moreover, to make sure every customer can access the grocery store, a solution should also be available for people who do not have access to the technology required by the system. The easiest solution is to have a traditional ticket printer in front of the store. A simple intervention of removing the touchscreen and printing a new ticket as soon as the last one is taken addresses the problems regarding the printer. Another important area to address is the effectiveness of the mechanism. Just like in real life physical lines, if a person is </w:t>
-      </w:r>
-      <w:proofErr w:type="gramStart"/>
-      <w:r>
-        <w:rPr>
-          <w:rStyle w:val="normaltextrun"/>
-          <w:rFonts w:ascii="Calibri" w:hAnsi="Calibri" w:cs="Calibri"/>
-          <w:sz w:val="22"/>
-          <w:szCs w:val="22"/>
-        </w:rPr>
-        <w:t>arrives</w:t>
-      </w:r>
-      <w:proofErr w:type="gramEnd"/>
-      <w:r>
-        <w:rPr>
-          <w:rStyle w:val="normaltextrun"/>
-          <w:rFonts w:ascii="Calibri" w:hAnsi="Calibri" w:cs="Calibri"/>
-          <w:sz w:val="22"/>
-          <w:szCs w:val="22"/>
-        </w:rPr>
-        <w:t xml:space="preserve"> before/after their number is called the system should send the person back in line. To minimize the frequency of such events, the developed solution should be capable of calculating a reasonably precise estimation of the wait time for the customer. A basic approach is to simply provide the number of people in line that are ahead of you, but more precise estimations can and should be implemented. Furthermore, to avoid the loss of </w:t>
-      </w:r>
-      <w:proofErr w:type="gramStart"/>
-      <w:r>
-        <w:rPr>
-          <w:rStyle w:val="normaltextrun"/>
-          <w:rFonts w:ascii="Calibri" w:hAnsi="Calibri" w:cs="Calibri"/>
-          <w:sz w:val="22"/>
-          <w:szCs w:val="22"/>
-        </w:rPr>
-        <w:t>ones</w:t>
-      </w:r>
-      <w:proofErr w:type="gramEnd"/>
+      <w:r>
+        <w:rPr>
+          <w:rStyle w:val="normaltextrun"/>
+          <w:rFonts w:ascii="Calibri" w:hAnsi="Calibri" w:cs="Calibri"/>
+          <w:sz w:val="22"/>
+          <w:szCs w:val="22"/>
+        </w:rPr>
+        <w:t>intuitive,</w:t>
+      </w:r>
+      <w:r>
+        <w:rPr>
+          <w:rStyle w:val="normaltextrun"/>
+          <w:rFonts w:ascii="Calibri" w:hAnsi="Calibri" w:cs="Calibri"/>
+          <w:sz w:val="22"/>
+          <w:szCs w:val="22"/>
+        </w:rPr>
+        <w:t xml:space="preserve"> and clear for all demographics of a society is hard, but necessary. The application should, therefore, be very simple to use. Moreover, to make sure every customer can access the grocery store, a solution should also be available for people who do not have access to the technology required by the system. The easiest solution is to have a traditional ticket printer in front of the store. A simple intervention of removing the touchscreen and printing a new ticket as soon as the last one is taken addresses the problems regarding the printer. Another important area to address is the effectiveness of the mechanism. Just like in real life physical lines, if a person arrives before/after their number is called the system should send the person back in line. To minimize the frequency of such events, the developed solution should be capable of calculating a reasonably precise estimation of the wait time for the customer. A basic approach is to simply provide the number of people in line that are ahead of you, but more precise estimations can and should be implemented. Furthermore, to avoid the loss of </w:t>
+      </w:r>
+      <w:r>
+        <w:rPr>
+          <w:rStyle w:val="normaltextrun"/>
+          <w:rFonts w:ascii="Calibri" w:hAnsi="Calibri" w:cs="Calibri"/>
+          <w:sz w:val="22"/>
+          <w:szCs w:val="22"/>
+        </w:rPr>
+        <w:t>one’s</w:t>
+      </w:r>
       <w:r>
         <w:rPr>
           <w:rStyle w:val="normaltextrun"/>
@@ -1212,176 +1160,35 @@
           <w:szCs w:val="22"/>
         </w:rPr>
       </w:pPr>
-      <w:proofErr w:type="spellStart"/>
-      <w:r>
-        <w:rPr>
-          <w:rStyle w:val="spellingerror"/>
-          <w:rFonts w:ascii="Calibri" w:hAnsi="Calibri" w:cs="Calibri"/>
-          <w:b/>
-          <w:bCs/>
-          <w:sz w:val="22"/>
-          <w:szCs w:val="22"/>
-        </w:rPr>
-        <w:t>Ocul</w:t>
-      </w:r>
-      <w:proofErr w:type="spellEnd"/>
-      <w:r>
-        <w:rPr>
-          <w:rStyle w:val="normaltextrun"/>
-          <w:rFonts w:ascii="Calibri" w:hAnsi="Calibri" w:cs="Calibri"/>
-          <w:b/>
-          <w:bCs/>
-          <w:sz w:val="22"/>
-          <w:szCs w:val="22"/>
-        </w:rPr>
-        <w:t> </w:t>
-      </w:r>
-      <w:proofErr w:type="spellStart"/>
-      <w:r>
-        <w:rPr>
-          <w:rStyle w:val="spellingerror"/>
-          <w:rFonts w:ascii="Calibri" w:hAnsi="Calibri" w:cs="Calibri"/>
-          <w:b/>
-          <w:bCs/>
-          <w:sz w:val="22"/>
-          <w:szCs w:val="22"/>
-        </w:rPr>
-        <w:t>vamo</w:t>
-      </w:r>
-      <w:proofErr w:type="spellEnd"/>
-      <w:r>
-        <w:rPr>
-          <w:rStyle w:val="normaltextrun"/>
-          <w:rFonts w:ascii="Calibri" w:hAnsi="Calibri" w:cs="Calibri"/>
-          <w:b/>
-          <w:bCs/>
-          <w:sz w:val="22"/>
-          <w:szCs w:val="22"/>
-        </w:rPr>
-        <w:t> </w:t>
-      </w:r>
-      <w:proofErr w:type="spellStart"/>
-      <w:r>
-        <w:rPr>
-          <w:rStyle w:val="spellingerror"/>
-          <w:rFonts w:ascii="Calibri" w:hAnsi="Calibri" w:cs="Calibri"/>
-          <w:b/>
-          <w:bCs/>
-          <w:sz w:val="22"/>
-          <w:szCs w:val="22"/>
-        </w:rPr>
-        <w:t>dodavat</w:t>
-      </w:r>
-      <w:proofErr w:type="spellEnd"/>
-      <w:r>
-        <w:rPr>
-          <w:rStyle w:val="normaltextrun"/>
-          <w:rFonts w:ascii="Calibri" w:hAnsi="Calibri" w:cs="Calibri"/>
-          <w:b/>
-          <w:bCs/>
-          <w:sz w:val="22"/>
-          <w:szCs w:val="22"/>
-        </w:rPr>
-        <w:t> </w:t>
-      </w:r>
-      <w:proofErr w:type="spellStart"/>
-      <w:r>
-        <w:rPr>
-          <w:rStyle w:val="spellingerror"/>
-          <w:rFonts w:ascii="Calibri" w:hAnsi="Calibri" w:cs="Calibri"/>
-          <w:b/>
-          <w:bCs/>
-          <w:sz w:val="22"/>
-          <w:szCs w:val="22"/>
-        </w:rPr>
-        <w:t>jos</w:t>
-      </w:r>
-      <w:proofErr w:type="spellEnd"/>
-      <w:r>
-        <w:rPr>
-          <w:rStyle w:val="normaltextrun"/>
-          <w:rFonts w:ascii="Calibri" w:hAnsi="Calibri" w:cs="Calibri"/>
-          <w:b/>
-          <w:bCs/>
-          <w:sz w:val="22"/>
-          <w:szCs w:val="22"/>
-        </w:rPr>
-        <w:t> </w:t>
-      </w:r>
-      <w:proofErr w:type="spellStart"/>
-      <w:r>
-        <w:rPr>
-          <w:rStyle w:val="spellingerror"/>
-          <w:rFonts w:ascii="Calibri" w:hAnsi="Calibri" w:cs="Calibri"/>
-          <w:b/>
-          <w:bCs/>
-          <w:sz w:val="22"/>
-          <w:szCs w:val="22"/>
-        </w:rPr>
-        <w:t>sta</w:t>
-      </w:r>
-      <w:proofErr w:type="spellEnd"/>
-      <w:r>
-        <w:rPr>
-          <w:rStyle w:val="normaltextrun"/>
-          <w:rFonts w:ascii="Calibri" w:hAnsi="Calibri" w:cs="Calibri"/>
-          <w:b/>
-          <w:bCs/>
-          <w:sz w:val="22"/>
-          <w:szCs w:val="22"/>
-        </w:rPr>
-        <w:t>?</w:t>
-      </w:r>
-      <w:r>
-        <w:rPr>
-          <w:rStyle w:val="eop"/>
-          <w:rFonts w:ascii="Calibri" w:hAnsi="Calibri" w:cs="Calibri"/>
-          <w:sz w:val="22"/>
-          <w:szCs w:val="22"/>
-        </w:rPr>
-        <w:t> </w:t>
-      </w:r>
-    </w:p>
-    <w:p>
-      <w:pPr>
-        <w:pStyle w:val="paragraph"/>
-        <w:spacing w:before="0" w:beforeAutospacing="0" w:after="0" w:afterAutospacing="0"/>
-        <w:ind w:left="2160"/>
-        <w:textAlignment w:val="baseline"/>
-        <w:rPr>
-          <w:rFonts w:ascii="Calibri" w:hAnsi="Calibri" w:cs="Calibri"/>
-          <w:sz w:val="22"/>
-          <w:szCs w:val="22"/>
-        </w:rPr>
-      </w:pPr>
-      <w:r>
-        <w:rPr>
-          <w:rStyle w:val="normaltextrun"/>
-          <w:rFonts w:ascii="Calibri" w:hAnsi="Calibri" w:cs="Calibri"/>
-          <w:sz w:val="22"/>
-          <w:szCs w:val="22"/>
+      <w:r>
+        <w:rPr>
+          <w:rStyle w:val="normaltextrun"/>
+          <w:rFonts w:ascii="Calibri" w:hAnsi="Calibri" w:cs="Calibri"/>
+          <w:sz w:val="22"/>
+          <w:szCs w:val="22"/>
+          <w:highlight w:val="lightGray"/>
           <w:shd w:val="clear" w:color="auto" w:fill="FFFF00"/>
         </w:rPr>
         <w:t xml:space="preserve">To use the application the person would have to have a smartphone and know how to use it, along with internet connection so the application can communicate with the database. This excludes some groups of the society, especially elderly ones, but still vast majority of young and </w:t>
       </w:r>
-      <w:proofErr w:type="gramStart"/>
-      <w:r>
-        <w:rPr>
-          <w:rStyle w:val="normaltextrun"/>
-          <w:rFonts w:ascii="Calibri" w:hAnsi="Calibri" w:cs="Calibri"/>
-          <w:sz w:val="22"/>
-          <w:szCs w:val="22"/>
+      <w:r>
+        <w:rPr>
+          <w:rStyle w:val="normaltextrun"/>
+          <w:rFonts w:ascii="Calibri" w:hAnsi="Calibri" w:cs="Calibri"/>
+          <w:sz w:val="22"/>
+          <w:szCs w:val="22"/>
+          <w:highlight w:val="lightGray"/>
           <w:shd w:val="clear" w:color="auto" w:fill="FFFF00"/>
         </w:rPr>
-        <w:t>working class</w:t>
-      </w:r>
-      <w:proofErr w:type="gramEnd"/>
-      <w:r>
-        <w:rPr>
-          <w:rStyle w:val="normaltextrun"/>
-          <w:rFonts w:ascii="Calibri" w:hAnsi="Calibri" w:cs="Calibri"/>
-          <w:sz w:val="22"/>
-          <w:szCs w:val="22"/>
+        <w:t>working-class</w:t>
+      </w:r>
+      <w:r>
+        <w:rPr>
+          <w:rStyle w:val="normaltextrun"/>
+          <w:rFonts w:ascii="Calibri" w:hAnsi="Calibri" w:cs="Calibri"/>
+          <w:sz w:val="22"/>
+          <w:szCs w:val="22"/>
+          <w:highlight w:val="lightGray"/>
           <w:shd w:val="clear" w:color="auto" w:fill="FFFF00"/>
         </w:rPr>
         <w:t xml:space="preserve"> people should have easy access to it.</w:t>
@@ -1454,7 +1261,6 @@
         </w:rPr>
         <w:t>Goals; [</w:t>
       </w:r>
-      <w:proofErr w:type="spellStart"/>
       <w:r>
         <w:rPr>
           <w:rStyle w:val="spellingerror"/>
@@ -1466,7 +1272,6 @@
         </w:rPr>
         <w:t>Gn</w:t>
       </w:r>
-      <w:proofErr w:type="spellEnd"/>
       <w:r>
         <w:rPr>
           <w:rStyle w:val="normaltextrun"/>
@@ -1806,548 +1611,6 @@
     <w:p>
       <w:pPr>
         <w:pStyle w:val="paragraph"/>
-        <w:spacing w:before="0" w:beforeAutospacing="0" w:after="0" w:afterAutospacing="0"/>
-        <w:ind w:left="3240"/>
-        <w:textAlignment w:val="baseline"/>
-        <w:rPr>
-          <w:rFonts w:ascii="Calibri" w:hAnsi="Calibri" w:cs="Calibri"/>
-          <w:sz w:val="22"/>
-          <w:szCs w:val="22"/>
-        </w:rPr>
-      </w:pPr>
-      <w:r>
-        <w:rPr>
-          <w:rStyle w:val="normaltextrun"/>
-          <w:rFonts w:ascii="Calibri" w:hAnsi="Calibri" w:cs="Calibri"/>
-          <w:b/>
-          <w:bCs/>
-          <w:sz w:val="22"/>
-          <w:szCs w:val="22"/>
-        </w:rPr>
-        <w:t>Registration goals?</w:t>
-      </w:r>
-      <w:r>
-        <w:rPr>
-          <w:rStyle w:val="normaltextrun"/>
-          <w:rFonts w:ascii="Calibri" w:hAnsi="Calibri" w:cs="Calibri"/>
-          <w:sz w:val="22"/>
-          <w:szCs w:val="22"/>
-        </w:rPr>
-        <w:t> </w:t>
-      </w:r>
-      <w:r>
-        <w:rPr>
-          <w:rStyle w:val="normaltextrun"/>
-          <w:rFonts w:ascii="Calibri" w:hAnsi="Calibri" w:cs="Calibri"/>
-          <w:sz w:val="22"/>
-          <w:szCs w:val="22"/>
-          <w:shd w:val="clear" w:color="auto" w:fill="FFFF00"/>
-        </w:rPr>
-        <w:t>Ja bi </w:t>
-      </w:r>
-      <w:r>
-        <w:rPr>
-          <w:rStyle w:val="spellingerror"/>
-          <w:rFonts w:ascii="Calibri" w:hAnsi="Calibri" w:cs="Calibri"/>
-          <w:sz w:val="22"/>
-          <w:szCs w:val="22"/>
-          <w:shd w:val="clear" w:color="auto" w:fill="FFFF00"/>
-        </w:rPr>
-        <w:t>tu</w:t>
-      </w:r>
-      <w:r>
-        <w:rPr>
-          <w:rStyle w:val="normaltextrun"/>
-          <w:rFonts w:ascii="Calibri" w:hAnsi="Calibri" w:cs="Calibri"/>
-          <w:sz w:val="22"/>
-          <w:szCs w:val="22"/>
-          <w:shd w:val="clear" w:color="auto" w:fill="FFFF00"/>
-        </w:rPr>
-        <w:t> </w:t>
-      </w:r>
-      <w:r>
-        <w:rPr>
-          <w:rStyle w:val="spellingerror"/>
-          <w:rFonts w:ascii="Calibri" w:hAnsi="Calibri" w:cs="Calibri"/>
-          <w:sz w:val="22"/>
-          <w:szCs w:val="22"/>
-          <w:shd w:val="clear" w:color="auto" w:fill="FFFF00"/>
-        </w:rPr>
-        <w:t>registraciju</w:t>
-      </w:r>
-      <w:r>
-        <w:rPr>
-          <w:rStyle w:val="normaltextrun"/>
-          <w:rFonts w:ascii="Calibri" w:hAnsi="Calibri" w:cs="Calibri"/>
-          <w:sz w:val="22"/>
-          <w:szCs w:val="22"/>
-          <w:shd w:val="clear" w:color="auto" w:fill="FFFF00"/>
-        </w:rPr>
-        <w:t> </w:t>
-      </w:r>
-      <w:r>
-        <w:rPr>
-          <w:rStyle w:val="spellingerror"/>
-          <w:rFonts w:ascii="Calibri" w:hAnsi="Calibri" w:cs="Calibri"/>
-          <w:sz w:val="22"/>
-          <w:szCs w:val="22"/>
-          <w:shd w:val="clear" w:color="auto" w:fill="FFFF00"/>
-        </w:rPr>
-        <w:t>skroz</w:t>
-      </w:r>
-      <w:r>
-        <w:rPr>
-          <w:rStyle w:val="normaltextrun"/>
-          <w:rFonts w:ascii="Calibri" w:hAnsi="Calibri" w:cs="Calibri"/>
-          <w:sz w:val="22"/>
-          <w:szCs w:val="22"/>
-          <w:shd w:val="clear" w:color="auto" w:fill="FFFF00"/>
-        </w:rPr>
-        <w:t> </w:t>
-      </w:r>
-      <w:r>
-        <w:rPr>
-          <w:rStyle w:val="spellingerror"/>
-          <w:rFonts w:ascii="Calibri" w:hAnsi="Calibri" w:cs="Calibri"/>
-          <w:sz w:val="22"/>
-          <w:szCs w:val="22"/>
-          <w:shd w:val="clear" w:color="auto" w:fill="FFFF00"/>
-        </w:rPr>
-        <w:t>izbacio</w:t>
-      </w:r>
-      <w:r>
-        <w:rPr>
-          <w:rStyle w:val="normaltextrun"/>
-          <w:rFonts w:ascii="Calibri" w:hAnsi="Calibri" w:cs="Calibri"/>
-          <w:sz w:val="22"/>
-          <w:szCs w:val="22"/>
-          <w:shd w:val="clear" w:color="auto" w:fill="FFFF00"/>
-        </w:rPr>
-        <w:t>, </w:t>
-      </w:r>
-      <w:r>
-        <w:rPr>
-          <w:rStyle w:val="spellingerror"/>
-          <w:rFonts w:ascii="Calibri" w:hAnsi="Calibri" w:cs="Calibri"/>
-          <w:sz w:val="22"/>
-          <w:szCs w:val="22"/>
-          <w:shd w:val="clear" w:color="auto" w:fill="FFFF00"/>
-        </w:rPr>
-        <w:t>mislim</w:t>
-      </w:r>
-      <w:r>
-        <w:rPr>
-          <w:rStyle w:val="normaltextrun"/>
-          <w:rFonts w:ascii="Calibri" w:hAnsi="Calibri" w:cs="Calibri"/>
-          <w:sz w:val="22"/>
-          <w:szCs w:val="22"/>
-          <w:shd w:val="clear" w:color="auto" w:fill="FFFF00"/>
-        </w:rPr>
-        <w:t> da </w:t>
-      </w:r>
-      <w:r>
-        <w:rPr>
-          <w:rStyle w:val="spellingerror"/>
-          <w:rFonts w:ascii="Calibri" w:hAnsi="Calibri" w:cs="Calibri"/>
-          <w:sz w:val="22"/>
-          <w:szCs w:val="22"/>
-          <w:shd w:val="clear" w:color="auto" w:fill="FFFF00"/>
-        </w:rPr>
-        <w:t>nam</w:t>
-      </w:r>
-      <w:r>
-        <w:rPr>
-          <w:rStyle w:val="normaltextrun"/>
-          <w:rFonts w:ascii="Calibri" w:hAnsi="Calibri" w:cs="Calibri"/>
-          <w:sz w:val="22"/>
-          <w:szCs w:val="22"/>
-          <w:shd w:val="clear" w:color="auto" w:fill="FFFF00"/>
-        </w:rPr>
-        <w:t> </w:t>
-      </w:r>
-      <w:r>
-        <w:rPr>
-          <w:rStyle w:val="spellingerror"/>
-          <w:rFonts w:ascii="Calibri" w:hAnsi="Calibri" w:cs="Calibri"/>
-          <w:sz w:val="22"/>
-          <w:szCs w:val="22"/>
-          <w:shd w:val="clear" w:color="auto" w:fill="FFFF00"/>
-        </w:rPr>
-        <w:t>nije</w:t>
-      </w:r>
-      <w:r>
-        <w:rPr>
-          <w:rStyle w:val="normaltextrun"/>
-          <w:rFonts w:ascii="Calibri" w:hAnsi="Calibri" w:cs="Calibri"/>
-          <w:sz w:val="22"/>
-          <w:szCs w:val="22"/>
-          <w:shd w:val="clear" w:color="auto" w:fill="FFFF00"/>
-        </w:rPr>
-        <w:t> </w:t>
-      </w:r>
-      <w:r>
-        <w:rPr>
-          <w:rStyle w:val="spellingerror"/>
-          <w:rFonts w:ascii="Calibri" w:hAnsi="Calibri" w:cs="Calibri"/>
-          <w:sz w:val="22"/>
-          <w:szCs w:val="22"/>
-          <w:shd w:val="clear" w:color="auto" w:fill="FFFF00"/>
-        </w:rPr>
-        <w:t>potrebna</w:t>
-      </w:r>
-      <w:r>
-        <w:rPr>
-          <w:rStyle w:val="normaltextrun"/>
-          <w:rFonts w:ascii="Calibri" w:hAnsi="Calibri" w:cs="Calibri"/>
-          <w:sz w:val="22"/>
-          <w:szCs w:val="22"/>
-          <w:shd w:val="clear" w:color="auto" w:fill="FFFF00"/>
-        </w:rPr>
-        <w:t> </w:t>
-      </w:r>
-      <w:r>
-        <w:rPr>
-          <w:rStyle w:val="spellingerror"/>
-          <w:rFonts w:ascii="Calibri" w:hAnsi="Calibri" w:cs="Calibri"/>
-          <w:sz w:val="22"/>
-          <w:szCs w:val="22"/>
-          <w:shd w:val="clear" w:color="auto" w:fill="FFFF00"/>
-        </w:rPr>
-        <w:t>zasad</w:t>
-      </w:r>
-      <w:r>
-        <w:rPr>
-          <w:rStyle w:val="normaltextrun"/>
-          <w:rFonts w:ascii="Calibri" w:hAnsi="Calibri" w:cs="Calibri"/>
-          <w:sz w:val="22"/>
-          <w:szCs w:val="22"/>
-          <w:shd w:val="clear" w:color="auto" w:fill="FFFF00"/>
-        </w:rPr>
-        <w:t> I da bi </w:t>
-      </w:r>
-      <w:proofErr w:type="spellStart"/>
-      <w:r>
-        <w:rPr>
-          <w:rStyle w:val="spellingerror"/>
-          <w:rFonts w:ascii="Calibri" w:hAnsi="Calibri" w:cs="Calibri"/>
-          <w:sz w:val="22"/>
-          <w:szCs w:val="22"/>
-          <w:shd w:val="clear" w:color="auto" w:fill="FFFF00"/>
-        </w:rPr>
-        <w:t>sve</w:t>
-      </w:r>
-      <w:proofErr w:type="spellEnd"/>
-      <w:r>
-        <w:rPr>
-          <w:rStyle w:val="normaltextrun"/>
-          <w:rFonts w:ascii="Calibri" w:hAnsi="Calibri" w:cs="Calibri"/>
-          <w:sz w:val="22"/>
-          <w:szCs w:val="22"/>
-          <w:shd w:val="clear" w:color="auto" w:fill="FFFF00"/>
-        </w:rPr>
-        <w:t> </w:t>
-      </w:r>
-      <w:proofErr w:type="spellStart"/>
-      <w:r>
-        <w:rPr>
-          <w:rStyle w:val="spellingerror"/>
-          <w:rFonts w:ascii="Calibri" w:hAnsi="Calibri" w:cs="Calibri"/>
-          <w:sz w:val="22"/>
-          <w:szCs w:val="22"/>
-          <w:shd w:val="clear" w:color="auto" w:fill="FFFF00"/>
-        </w:rPr>
-        <w:t>radilo</w:t>
-      </w:r>
-      <w:proofErr w:type="spellEnd"/>
-      <w:r>
-        <w:rPr>
-          <w:rStyle w:val="normaltextrun"/>
-          <w:rFonts w:ascii="Calibri" w:hAnsi="Calibri" w:cs="Calibri"/>
-          <w:sz w:val="22"/>
-          <w:szCs w:val="22"/>
-          <w:shd w:val="clear" w:color="auto" w:fill="FFFF00"/>
-        </w:rPr>
-        <w:t> bez toga, s tom </w:t>
-      </w:r>
-      <w:r>
-        <w:rPr>
-          <w:rStyle w:val="spellingerror"/>
-          <w:rFonts w:ascii="Calibri" w:hAnsi="Calibri" w:cs="Calibri"/>
-          <w:sz w:val="22"/>
-          <w:szCs w:val="22"/>
-          <w:shd w:val="clear" w:color="auto" w:fill="FFFF00"/>
-        </w:rPr>
-        <w:t>regom</w:t>
-      </w:r>
-      <w:r>
-        <w:rPr>
-          <w:rStyle w:val="normaltextrun"/>
-          <w:rFonts w:ascii="Calibri" w:hAnsi="Calibri" w:cs="Calibri"/>
-          <w:sz w:val="22"/>
-          <w:szCs w:val="22"/>
-          <w:shd w:val="clear" w:color="auto" w:fill="FFFF00"/>
-        </w:rPr>
-        <w:t> ne </w:t>
-      </w:r>
-      <w:r>
-        <w:rPr>
-          <w:rStyle w:val="spellingerror"/>
-          <w:rFonts w:ascii="Calibri" w:hAnsi="Calibri" w:cs="Calibri"/>
-          <w:sz w:val="22"/>
-          <w:szCs w:val="22"/>
-          <w:shd w:val="clear" w:color="auto" w:fill="FFFF00"/>
-        </w:rPr>
-        <w:t>dobivamo</w:t>
-      </w:r>
-      <w:r>
-        <w:rPr>
-          <w:rStyle w:val="normaltextrun"/>
-          <w:rFonts w:ascii="Calibri" w:hAnsi="Calibri" w:cs="Calibri"/>
-          <w:sz w:val="22"/>
-          <w:szCs w:val="22"/>
-          <w:shd w:val="clear" w:color="auto" w:fill="FFFF00"/>
-        </w:rPr>
-        <w:t> </w:t>
-      </w:r>
-      <w:r>
-        <w:rPr>
-          <w:rStyle w:val="spellingerror"/>
-          <w:rFonts w:ascii="Calibri" w:hAnsi="Calibri" w:cs="Calibri"/>
-          <w:sz w:val="22"/>
-          <w:szCs w:val="22"/>
-          <w:shd w:val="clear" w:color="auto" w:fill="FFFF00"/>
-        </w:rPr>
-        <w:t>nista</w:t>
-      </w:r>
-      <w:r>
-        <w:rPr>
-          <w:rStyle w:val="normaltextrun"/>
-          <w:rFonts w:ascii="Calibri" w:hAnsi="Calibri" w:cs="Calibri"/>
-          <w:sz w:val="22"/>
-          <w:szCs w:val="22"/>
-          <w:shd w:val="clear" w:color="auto" w:fill="FFFF00"/>
-        </w:rPr>
-        <w:t> </w:t>
-      </w:r>
-      <w:r>
-        <w:rPr>
-          <w:rStyle w:val="spellingerror"/>
-          <w:rFonts w:ascii="Calibri" w:hAnsi="Calibri" w:cs="Calibri"/>
-          <w:sz w:val="22"/>
-          <w:szCs w:val="22"/>
-          <w:shd w:val="clear" w:color="auto" w:fill="FFFF00"/>
-        </w:rPr>
-        <w:t>samo</w:t>
-      </w:r>
-      <w:r>
-        <w:rPr>
-          <w:rStyle w:val="normaltextrun"/>
-          <w:rFonts w:ascii="Calibri" w:hAnsi="Calibri" w:cs="Calibri"/>
-          <w:sz w:val="22"/>
-          <w:szCs w:val="22"/>
-          <w:shd w:val="clear" w:color="auto" w:fill="FFFF00"/>
-        </w:rPr>
-        <w:t> </w:t>
-      </w:r>
-      <w:r>
-        <w:rPr>
-          <w:rStyle w:val="spellingerror"/>
-          <w:rFonts w:ascii="Calibri" w:hAnsi="Calibri" w:cs="Calibri"/>
-          <w:sz w:val="22"/>
-          <w:szCs w:val="22"/>
-          <w:shd w:val="clear" w:color="auto" w:fill="FFFF00"/>
-        </w:rPr>
-        <w:t>uvodimo</w:t>
-      </w:r>
-      <w:r>
-        <w:rPr>
-          <w:rStyle w:val="normaltextrun"/>
-          <w:rFonts w:ascii="Calibri" w:hAnsi="Calibri" w:cs="Calibri"/>
-          <w:sz w:val="22"/>
-          <w:szCs w:val="22"/>
-          <w:shd w:val="clear" w:color="auto" w:fill="FFFF00"/>
-        </w:rPr>
-        <w:t> </w:t>
-      </w:r>
-      <w:r>
-        <w:rPr>
-          <w:rStyle w:val="spellingerror"/>
-          <w:rFonts w:ascii="Calibri" w:hAnsi="Calibri" w:cs="Calibri"/>
-          <w:sz w:val="22"/>
-          <w:szCs w:val="22"/>
-          <w:shd w:val="clear" w:color="auto" w:fill="FFFF00"/>
-        </w:rPr>
-        <w:t>ekstra</w:t>
-      </w:r>
-      <w:r>
-        <w:rPr>
-          <w:rStyle w:val="normaltextrun"/>
-          <w:rFonts w:ascii="Calibri" w:hAnsi="Calibri" w:cs="Calibri"/>
-          <w:sz w:val="22"/>
-          <w:szCs w:val="22"/>
-          <w:shd w:val="clear" w:color="auto" w:fill="FFFF00"/>
-        </w:rPr>
-        <w:t> </w:t>
-      </w:r>
-      <w:r>
-        <w:rPr>
-          <w:rStyle w:val="spellingerror"/>
-          <w:rFonts w:ascii="Calibri" w:hAnsi="Calibri" w:cs="Calibri"/>
-          <w:sz w:val="22"/>
-          <w:szCs w:val="22"/>
-          <w:shd w:val="clear" w:color="auto" w:fill="FFFF00"/>
-        </w:rPr>
-        <w:t>korak</w:t>
-      </w:r>
-      <w:r>
-        <w:rPr>
-          <w:rStyle w:val="normaltextrun"/>
-          <w:rFonts w:ascii="Calibri" w:hAnsi="Calibri" w:cs="Calibri"/>
-          <w:sz w:val="22"/>
-          <w:szCs w:val="22"/>
-          <w:shd w:val="clear" w:color="auto" w:fill="FFFF00"/>
-        </w:rPr>
-        <w:t> (</w:t>
-      </w:r>
-      <w:r>
-        <w:rPr>
-          <w:rStyle w:val="spellingerror"/>
-          <w:rFonts w:ascii="Calibri" w:hAnsi="Calibri" w:cs="Calibri"/>
-          <w:sz w:val="22"/>
-          <w:szCs w:val="22"/>
-          <w:shd w:val="clear" w:color="auto" w:fill="FFFF00"/>
-        </w:rPr>
-        <w:t>lokacija</w:t>
-      </w:r>
-      <w:r>
-        <w:rPr>
-          <w:rStyle w:val="normaltextrun"/>
-          <w:rFonts w:ascii="Calibri" w:hAnsi="Calibri" w:cs="Calibri"/>
-          <w:sz w:val="22"/>
-          <w:szCs w:val="22"/>
-          <w:shd w:val="clear" w:color="auto" w:fill="FFFF00"/>
-        </w:rPr>
-        <w:t> se </w:t>
-      </w:r>
-      <w:r>
-        <w:rPr>
-          <w:rStyle w:val="spellingerror"/>
-          <w:rFonts w:ascii="Calibri" w:hAnsi="Calibri" w:cs="Calibri"/>
-          <w:sz w:val="22"/>
-          <w:szCs w:val="22"/>
-          <w:shd w:val="clear" w:color="auto" w:fill="FFFF00"/>
-        </w:rPr>
-        <w:t>dohvaca</w:t>
-      </w:r>
-      <w:r>
-        <w:rPr>
-          <w:rStyle w:val="normaltextrun"/>
-          <w:rFonts w:ascii="Calibri" w:hAnsi="Calibri" w:cs="Calibri"/>
-          <w:sz w:val="22"/>
-          <w:szCs w:val="22"/>
-          <w:shd w:val="clear" w:color="auto" w:fill="FFFF00"/>
-        </w:rPr>
-        <w:t> </w:t>
-      </w:r>
-      <w:r>
-        <w:rPr>
-          <w:rStyle w:val="spellingerror"/>
-          <w:rFonts w:ascii="Calibri" w:hAnsi="Calibri" w:cs="Calibri"/>
-          <w:sz w:val="22"/>
-          <w:szCs w:val="22"/>
-          <w:shd w:val="clear" w:color="auto" w:fill="FFFF00"/>
-        </w:rPr>
-        <w:t>automatski</w:t>
-      </w:r>
-      <w:r>
-        <w:rPr>
-          <w:rStyle w:val="normaltextrun"/>
-          <w:rFonts w:ascii="Calibri" w:hAnsi="Calibri" w:cs="Calibri"/>
-          <w:sz w:val="22"/>
-          <w:szCs w:val="22"/>
-          <w:shd w:val="clear" w:color="auto" w:fill="FFFF00"/>
-        </w:rPr>
-        <w:t xml:space="preserve"> a </w:t>
-      </w:r>
-      <w:proofErr w:type="gramStart"/>
-      <w:r>
-        <w:rPr>
-          <w:rStyle w:val="normaltextrun"/>
-          <w:rFonts w:ascii="Calibri" w:hAnsi="Calibri" w:cs="Calibri"/>
-          <w:sz w:val="22"/>
-          <w:szCs w:val="22"/>
-          <w:shd w:val="clear" w:color="auto" w:fill="FFFF00"/>
-        </w:rPr>
-        <w:t>user name</w:t>
-      </w:r>
-      <w:proofErr w:type="gramEnd"/>
-      <w:r>
-        <w:rPr>
-          <w:rStyle w:val="normaltextrun"/>
-          <w:rFonts w:ascii="Calibri" w:hAnsi="Calibri" w:cs="Calibri"/>
-          <w:sz w:val="22"/>
-          <w:szCs w:val="22"/>
-          <w:shd w:val="clear" w:color="auto" w:fill="FFFF00"/>
-        </w:rPr>
-        <w:t> </w:t>
-      </w:r>
-      <w:proofErr w:type="spellStart"/>
-      <w:r>
-        <w:rPr>
-          <w:rStyle w:val="spellingerror"/>
-          <w:rFonts w:ascii="Calibri" w:hAnsi="Calibri" w:cs="Calibri"/>
-          <w:sz w:val="22"/>
-          <w:szCs w:val="22"/>
-          <w:shd w:val="clear" w:color="auto" w:fill="FFFF00"/>
-        </w:rPr>
-        <w:t>nam</w:t>
-      </w:r>
-      <w:proofErr w:type="spellEnd"/>
-      <w:r>
-        <w:rPr>
-          <w:rStyle w:val="normaltextrun"/>
-          <w:rFonts w:ascii="Calibri" w:hAnsi="Calibri" w:cs="Calibri"/>
-          <w:sz w:val="22"/>
-          <w:szCs w:val="22"/>
-          <w:shd w:val="clear" w:color="auto" w:fill="FFFF00"/>
-        </w:rPr>
-        <w:t> je </w:t>
-      </w:r>
-      <w:proofErr w:type="spellStart"/>
-      <w:r>
-        <w:rPr>
-          <w:rStyle w:val="spellingerror"/>
-          <w:rFonts w:ascii="Calibri" w:hAnsi="Calibri" w:cs="Calibri"/>
-          <w:sz w:val="22"/>
-          <w:szCs w:val="22"/>
-          <w:shd w:val="clear" w:color="auto" w:fill="FFFF00"/>
-        </w:rPr>
-        <w:t>nepotreban</w:t>
-      </w:r>
-      <w:proofErr w:type="spellEnd"/>
-      <w:r>
-        <w:rPr>
-          <w:rStyle w:val="normaltextrun"/>
-          <w:rFonts w:ascii="Calibri" w:hAnsi="Calibri" w:cs="Calibri"/>
-          <w:sz w:val="22"/>
-          <w:szCs w:val="22"/>
-          <w:shd w:val="clear" w:color="auto" w:fill="FFFF00"/>
-        </w:rPr>
-        <w:t>)</w:t>
-      </w:r>
-      <w:r>
-        <w:rPr>
-          <w:rStyle w:val="eop"/>
-          <w:rFonts w:ascii="Calibri" w:hAnsi="Calibri" w:cs="Calibri"/>
-          <w:sz w:val="22"/>
-          <w:szCs w:val="22"/>
-        </w:rPr>
-        <w:t> </w:t>
-      </w:r>
-    </w:p>
-    <w:p>
-      <w:pPr>
-        <w:pStyle w:val="paragraph"/>
         <w:numPr>
           <w:ilvl w:val="3"/>
           <w:numId w:val="6"/>
@@ -2442,7 +1705,6 @@
         </w:rPr>
         <w:t xml:space="preserve">Definitions, </w:t>
       </w:r>
-      <w:proofErr w:type="gramStart"/>
       <w:r>
         <w:rPr>
           <w:rStyle w:val="normaltextrun"/>
@@ -2452,9 +1714,8 @@
           <w:sz w:val="22"/>
           <w:szCs w:val="22"/>
         </w:rPr>
-        <w:t>acronyms</w:t>
-      </w:r>
-      <w:proofErr w:type="gramEnd"/>
+        <w:t>acronyms,</w:t>
+      </w:r>
       <w:r>
         <w:rPr>
           <w:rStyle w:val="normaltextrun"/>
@@ -2606,7 +1867,6 @@
           <w:sz w:val="22"/>
           <w:szCs w:val="22"/>
         </w:rPr>
-        <w:lastRenderedPageBreak/>
         <w:t>Smartphone: a mobile phone that performs many of the functions of a computer, typically having a touchscreen interface, internet access, and an operating system capable of running downloaded apps.</w:t>
       </w:r>
       <w:r>
@@ -2679,6 +1939,7 @@
           <w:sz w:val="22"/>
           <w:szCs w:val="22"/>
         </w:rPr>
+        <w:lastRenderedPageBreak/>
         <w:t>RASD: Requirement Analysis and Specification Document.</w:t>
       </w:r>
       <w:r>
@@ -2742,7 +2003,6 @@
           <w:szCs w:val="22"/>
         </w:rPr>
       </w:pPr>
-      <w:proofErr w:type="spellStart"/>
       <w:r>
         <w:rPr>
           <w:rStyle w:val="spellingerror"/>
@@ -2752,7 +2012,6 @@
         </w:rPr>
         <w:t>CLup</w:t>
       </w:r>
-      <w:proofErr w:type="spellEnd"/>
       <w:r>
         <w:rPr>
           <w:rStyle w:val="normaltextrun"/>
@@ -2869,7 +2128,6 @@
         </w:rPr>
         <w:t>[</w:t>
       </w:r>
-      <w:proofErr w:type="spellStart"/>
       <w:r>
         <w:rPr>
           <w:rStyle w:val="spellingerror"/>
@@ -2879,7 +2137,6 @@
         </w:rPr>
         <w:t>Gn</w:t>
       </w:r>
-      <w:proofErr w:type="spellEnd"/>
       <w:r>
         <w:rPr>
           <w:rStyle w:val="normaltextrun"/>
@@ -2924,7 +2181,6 @@
         </w:rPr>
         <w:t>[</w:t>
       </w:r>
-      <w:proofErr w:type="spellStart"/>
       <w:r>
         <w:rPr>
           <w:rStyle w:val="spellingerror"/>
@@ -2934,7 +2190,6 @@
         </w:rPr>
         <w:t>Dn</w:t>
       </w:r>
-      <w:proofErr w:type="spellEnd"/>
       <w:r>
         <w:rPr>
           <w:rStyle w:val="normaltextrun"/>
@@ -3084,19 +2339,26 @@
           <w:sz w:val="22"/>
           <w:szCs w:val="22"/>
         </w:rPr>
-        <w:t>Version 1.0; 7.11.2020.</w:t>
-      </w:r>
-      <w:proofErr w:type="gramStart"/>
-      <w:r>
-        <w:rPr>
-          <w:rStyle w:val="normaltextrun"/>
-          <w:rFonts w:ascii="Calibri" w:hAnsi="Calibri" w:cs="Calibri"/>
-          <w:sz w:val="22"/>
-          <w:szCs w:val="22"/>
-        </w:rPr>
-        <w:t>- .</w:t>
-      </w:r>
-      <w:proofErr w:type="gramEnd"/>
+        <w:t xml:space="preserve">Version </w:t>
+      </w:r>
+      <w:r>
+        <w:rPr>
+          <w:rStyle w:val="normaltextrun"/>
+          <w:rFonts w:ascii="Calibri" w:hAnsi="Calibri" w:cs="Calibri"/>
+          <w:sz w:val="22"/>
+          <w:szCs w:val="22"/>
+        </w:rPr>
+        <w:t>0.1</w:t>
+      </w:r>
+      <w:r>
+        <w:rPr>
+          <w:rStyle w:val="normaltextrun"/>
+          <w:rFonts w:ascii="Calibri" w:hAnsi="Calibri" w:cs="Calibri"/>
+          <w:sz w:val="22"/>
+          <w:szCs w:val="22"/>
+        </w:rPr>
+        <w:t>; 7.11.2020.</w:t>
+      </w:r>
       <w:r>
         <w:rPr>
           <w:rStyle w:val="eop"/>
@@ -3118,28 +2380,72 @@
         <w:ind w:left="3240"/>
         <w:textAlignment w:val="baseline"/>
         <w:rPr>
-          <w:rFonts w:ascii="Calibri" w:hAnsi="Calibri" w:cs="Calibri"/>
-          <w:sz w:val="22"/>
-          <w:szCs w:val="22"/>
-        </w:rPr>
-      </w:pPr>
-      <w:r>
-        <w:rPr>
-          <w:rStyle w:val="normaltextrun"/>
-          <w:rFonts w:ascii="Calibri" w:hAnsi="Calibri" w:cs="Calibri"/>
-          <w:sz w:val="22"/>
-          <w:szCs w:val="22"/>
-        </w:rPr>
-        <w:t>Version 1.1; First check and added some stuff; 9.11.2020.-.</w:t>
-      </w:r>
-      <w:r>
-        <w:rPr>
-          <w:rStyle w:val="eop"/>
-          <w:rFonts w:ascii="Calibri" w:hAnsi="Calibri" w:cs="Calibri"/>
-          <w:sz w:val="22"/>
-          <w:szCs w:val="22"/>
-        </w:rPr>
-        <w:t> </w:t>
+          <w:rStyle w:val="eop"/>
+          <w:rFonts w:ascii="Calibri" w:hAnsi="Calibri" w:cs="Calibri"/>
+          <w:sz w:val="22"/>
+          <w:szCs w:val="22"/>
+        </w:rPr>
+      </w:pPr>
+      <w:r>
+        <w:rPr>
+          <w:rStyle w:val="normaltextrun"/>
+          <w:rFonts w:ascii="Calibri" w:hAnsi="Calibri" w:cs="Calibri"/>
+          <w:sz w:val="22"/>
+          <w:szCs w:val="22"/>
+        </w:rPr>
+        <w:t xml:space="preserve">Version </w:t>
+      </w:r>
+      <w:r>
+        <w:rPr>
+          <w:rStyle w:val="normaltextrun"/>
+          <w:rFonts w:ascii="Calibri" w:hAnsi="Calibri" w:cs="Calibri"/>
+          <w:sz w:val="22"/>
+          <w:szCs w:val="22"/>
+        </w:rPr>
+        <w:t>0.2</w:t>
+      </w:r>
+      <w:r>
+        <w:rPr>
+          <w:rStyle w:val="normaltextrun"/>
+          <w:rFonts w:ascii="Calibri" w:hAnsi="Calibri" w:cs="Calibri"/>
+          <w:sz w:val="22"/>
+          <w:szCs w:val="22"/>
+        </w:rPr>
+        <w:t>; First check and added some stuff; 9.11.2020.-.</w:t>
+      </w:r>
+      <w:r>
+        <w:rPr>
+          <w:rStyle w:val="eop"/>
+          <w:rFonts w:ascii="Calibri" w:hAnsi="Calibri" w:cs="Calibri"/>
+          <w:sz w:val="22"/>
+          <w:szCs w:val="22"/>
+        </w:rPr>
+        <w:t> </w:t>
+      </w:r>
+    </w:p>
+    <w:p>
+      <w:pPr>
+        <w:pStyle w:val="paragraph"/>
+        <w:numPr>
+          <w:ilvl w:val="2"/>
+          <w:numId w:val="8"/>
+        </w:numPr>
+        <w:spacing w:before="0" w:beforeAutospacing="0" w:after="0" w:afterAutospacing="0"/>
+        <w:ind w:left="3240"/>
+        <w:textAlignment w:val="baseline"/>
+        <w:rPr>
+          <w:rFonts w:ascii="Calibri" w:hAnsi="Calibri" w:cs="Calibri"/>
+          <w:sz w:val="22"/>
+          <w:szCs w:val="22"/>
+        </w:rPr>
+      </w:pPr>
+      <w:r>
+        <w:rPr>
+          <w:rFonts w:ascii="Calibri" w:hAnsi="Calibri" w:cs="Calibri"/>
+          <w:sz w:val="22"/>
+          <w:szCs w:val="22"/>
+        </w:rPr>
+        <w:t>Version 1.0; Fist .tex document created and added all together ;15.11.2020.</w:t>
       </w:r>
     </w:p>
     <w:p>
@@ -3239,7 +2545,6 @@
         </w:rPr>
         <w:t>Alloy Dynamic Model example: “http://homepage.cs.uiowa.edu/~</w:t>
       </w:r>
-      <w:proofErr w:type="spellStart"/>
       <w:r>
         <w:rPr>
           <w:rStyle w:val="spellingerror"/>
@@ -3249,7 +2554,6 @@
         </w:rPr>
         <w:t>tinelli</w:t>
       </w:r>
-      <w:proofErr w:type="spellEnd"/>
       <w:r>
         <w:rPr>
           <w:rStyle w:val="normaltextrun"/>
@@ -3394,17 +2698,15 @@
         </w:rPr>
         <w:t xml:space="preserve">The first chapter gives an elaborate introduction to the problem at hand and the proposed solution. In the first part of the chapter the purpose of the document and the goals of the project are presented. In the second part the project's scope is given, outlining the description of the problem, proposing a </w:t>
       </w:r>
-      <w:proofErr w:type="gramStart"/>
-      <w:r>
-        <w:rPr>
-          <w:rStyle w:val="normaltextrun"/>
-          <w:rFonts w:ascii="Calibri" w:hAnsi="Calibri" w:cs="Calibri"/>
-          <w:sz w:val="22"/>
-          <w:szCs w:val="22"/>
-        </w:rPr>
-        <w:t>solution</w:t>
-      </w:r>
-      <w:proofErr w:type="gramEnd"/>
+      <w:r>
+        <w:rPr>
+          <w:rStyle w:val="normaltextrun"/>
+          <w:rFonts w:ascii="Calibri" w:hAnsi="Calibri" w:cs="Calibri"/>
+          <w:sz w:val="22"/>
+          <w:szCs w:val="22"/>
+        </w:rPr>
+        <w:t>solution,</w:t>
+      </w:r>
       <w:r>
         <w:rPr>
           <w:rStyle w:val="normaltextrun"/>
@@ -3414,17 +2716,15 @@
         </w:rPr>
         <w:t xml:space="preserve"> and defining the domain of the problem. The third part includes the definitions, </w:t>
       </w:r>
-      <w:proofErr w:type="gramStart"/>
-      <w:r>
-        <w:rPr>
-          <w:rStyle w:val="normaltextrun"/>
-          <w:rFonts w:ascii="Calibri" w:hAnsi="Calibri" w:cs="Calibri"/>
-          <w:sz w:val="22"/>
-          <w:szCs w:val="22"/>
-        </w:rPr>
-        <w:t>acronyms</w:t>
-      </w:r>
-      <w:proofErr w:type="gramEnd"/>
+      <w:r>
+        <w:rPr>
+          <w:rStyle w:val="normaltextrun"/>
+          <w:rFonts w:ascii="Calibri" w:hAnsi="Calibri" w:cs="Calibri"/>
+          <w:sz w:val="22"/>
+          <w:szCs w:val="22"/>
+        </w:rPr>
+        <w:t>acronyms,</w:t>
+      </w:r>
       <w:r>
         <w:rPr>
           <w:rStyle w:val="normaltextrun"/>
@@ -3485,6 +2785,7 @@
           <w:rFonts w:ascii="Calibri" w:hAnsi="Calibri" w:cs="Calibri"/>
           <w:sz w:val="22"/>
           <w:szCs w:val="22"/>
+          <w:lang w:val="it-IT"/>
         </w:rPr>
       </w:pPr>
       <w:r>
@@ -3495,10 +2796,10 @@
           <w:bCs/>
           <w:sz w:val="22"/>
           <w:szCs w:val="22"/>
+          <w:lang w:val="it-IT"/>
         </w:rPr>
         <w:t>Ovo </w:t>
       </w:r>
-      <w:proofErr w:type="spellStart"/>
       <w:r>
         <w:rPr>
           <w:rStyle w:val="spellingerror"/>
@@ -3507,10 +2808,10 @@
           <w:bCs/>
           <w:sz w:val="22"/>
           <w:szCs w:val="22"/>
+          <w:lang w:val="it-IT"/>
         </w:rPr>
         <w:t>popravi</w:t>
       </w:r>
-      <w:proofErr w:type="spellEnd"/>
       <w:r>
         <w:rPr>
           <w:rStyle w:val="normaltextrun"/>
@@ -3519,6 +2820,7 @@
           <w:bCs/>
           <w:sz w:val="22"/>
           <w:szCs w:val="22"/>
+          <w:lang w:val="it-IT"/>
         </w:rPr>
         <w:t> </w:t>
       </w:r>
@@ -3529,10 +2831,10 @@
           <w:sz w:val="22"/>
           <w:szCs w:val="22"/>
           <w:shd w:val="clear" w:color="auto" w:fill="FFFF00"/>
+          <w:lang w:val="it-IT"/>
         </w:rPr>
         <w:t>Ovo </w:t>
       </w:r>
-      <w:proofErr w:type="spellStart"/>
       <w:r>
         <w:rPr>
           <w:rStyle w:val="spellingerror"/>
@@ -3540,10 +2842,10 @@
           <w:sz w:val="22"/>
           <w:szCs w:val="22"/>
           <w:shd w:val="clear" w:color="auto" w:fill="FFFF00"/>
+          <w:lang w:val="it-IT"/>
         </w:rPr>
         <w:t>pretpostavljam</w:t>
       </w:r>
-      <w:proofErr w:type="spellEnd"/>
       <w:r>
         <w:rPr>
           <w:rStyle w:val="normaltextrun"/>
@@ -3551,10 +2853,10 @@
           <w:sz w:val="22"/>
           <w:szCs w:val="22"/>
           <w:shd w:val="clear" w:color="auto" w:fill="FFFF00"/>
+          <w:lang w:val="it-IT"/>
         </w:rPr>
         <w:t> da </w:t>
       </w:r>
-      <w:proofErr w:type="spellStart"/>
       <w:r>
         <w:rPr>
           <w:rStyle w:val="spellingerror"/>
@@ -3562,10 +2864,10 @@
           <w:sz w:val="22"/>
           <w:szCs w:val="22"/>
           <w:shd w:val="clear" w:color="auto" w:fill="FFFF00"/>
+          <w:lang w:val="it-IT"/>
         </w:rPr>
         <w:t>si</w:t>
       </w:r>
-      <w:proofErr w:type="spellEnd"/>
       <w:r>
         <w:rPr>
           <w:rStyle w:val="normaltextrun"/>
@@ -3573,10 +2875,10 @@
           <w:sz w:val="22"/>
           <w:szCs w:val="22"/>
           <w:shd w:val="clear" w:color="auto" w:fill="FFFF00"/>
-        </w:rPr>
-        <w:t> </w:t>
-      </w:r>
-      <w:proofErr w:type="spellStart"/>
+          <w:lang w:val="it-IT"/>
+        </w:rPr>
+        <w:t> </w:t>
+      </w:r>
       <w:r>
         <w:rPr>
           <w:rStyle w:val="spellingerror"/>
@@ -3584,10 +2886,10 @@
           <w:sz w:val="22"/>
           <w:szCs w:val="22"/>
           <w:shd w:val="clear" w:color="auto" w:fill="FFFF00"/>
+          <w:lang w:val="it-IT"/>
         </w:rPr>
         <w:t>sebi</w:t>
       </w:r>
-      <w:proofErr w:type="spellEnd"/>
       <w:r>
         <w:rPr>
           <w:rStyle w:val="normaltextrun"/>
@@ -3595,10 +2897,10 @@
           <w:sz w:val="22"/>
           <w:szCs w:val="22"/>
           <w:shd w:val="clear" w:color="auto" w:fill="FFFF00"/>
-        </w:rPr>
-        <w:t> </w:t>
-      </w:r>
-      <w:proofErr w:type="spellStart"/>
+          <w:lang w:val="it-IT"/>
+        </w:rPr>
+        <w:t> </w:t>
+      </w:r>
       <w:r>
         <w:rPr>
           <w:rStyle w:val="spellingerror"/>
@@ -3606,10 +2908,10 @@
           <w:sz w:val="22"/>
           <w:szCs w:val="22"/>
           <w:shd w:val="clear" w:color="auto" w:fill="FFFF00"/>
+          <w:lang w:val="it-IT"/>
         </w:rPr>
         <w:t>stavio</w:t>
       </w:r>
-      <w:proofErr w:type="spellEnd"/>
       <w:r>
         <w:rPr>
           <w:rStyle w:val="normaltextrun"/>
@@ -3617,10 +2919,10 @@
           <w:sz w:val="22"/>
           <w:szCs w:val="22"/>
           <w:shd w:val="clear" w:color="auto" w:fill="FFFF00"/>
+          <w:lang w:val="it-IT"/>
         </w:rPr>
         <w:t> note </w:t>
       </w:r>
-      <w:proofErr w:type="spellStart"/>
       <w:r>
         <w:rPr>
           <w:rStyle w:val="contextualspellingandgrammarerror"/>
@@ -3628,10 +2930,10 @@
           <w:sz w:val="22"/>
           <w:szCs w:val="22"/>
           <w:shd w:val="clear" w:color="auto" w:fill="FFFF00"/>
+          <w:lang w:val="it-IT"/>
         </w:rPr>
         <w:t>pa</w:t>
       </w:r>
-      <w:proofErr w:type="spellEnd"/>
       <w:r>
         <w:rPr>
           <w:rStyle w:val="normaltextrun"/>
@@ -3639,10 +2941,10 @@
           <w:sz w:val="22"/>
           <w:szCs w:val="22"/>
           <w:shd w:val="clear" w:color="auto" w:fill="FFFF00"/>
+          <w:lang w:val="it-IT"/>
         </w:rPr>
         <w:t> to ne </w:t>
       </w:r>
-      <w:proofErr w:type="spellStart"/>
       <w:r>
         <w:rPr>
           <w:rStyle w:val="spellingerror"/>
@@ -3650,10 +2952,10 @@
           <w:sz w:val="22"/>
           <w:szCs w:val="22"/>
           <w:shd w:val="clear" w:color="auto" w:fill="FFFF00"/>
+          <w:lang w:val="it-IT"/>
         </w:rPr>
         <w:t>diram</w:t>
       </w:r>
-      <w:proofErr w:type="spellEnd"/>
       <w:r>
         <w:rPr>
           <w:rStyle w:val="normaltextrun"/>
@@ -3661,6 +2963,7 @@
           <w:sz w:val="22"/>
           <w:szCs w:val="22"/>
           <w:shd w:val="clear" w:color="auto" w:fill="FFFF00"/>
+          <w:lang w:val="it-IT"/>
         </w:rPr>
         <w:t>?</w:t>
       </w:r>
@@ -3670,6 +2973,7 @@
           <w:rFonts w:ascii="Calibri" w:hAnsi="Calibri" w:cs="Calibri"/>
           <w:sz w:val="22"/>
           <w:szCs w:val="22"/>
+          <w:lang w:val="it-IT"/>
         </w:rPr>
         <w:t> </w:t>
       </w:r>
@@ -3693,8 +2997,30 @@
           <w:sz w:val="22"/>
           <w:szCs w:val="22"/>
         </w:rPr>
-        <w:t xml:space="preserve">The third part includes all the specific requirements of the system, explained in more detail where necessary, to help the development team. It includes external interface </w:t>
-      </w:r>
+        <w:t>The third part includes all the specific requirements of the system, explained in more detail where necessary, to help the development team. It includes external interface requirements, functional and performance requirements, design constraints and software system attributes.</w:t>
+      </w:r>
+      <w:r>
+        <w:rPr>
+          <w:rStyle w:val="eop"/>
+          <w:rFonts w:ascii="Calibri" w:hAnsi="Calibri" w:cs="Calibri"/>
+          <w:sz w:val="22"/>
+          <w:szCs w:val="22"/>
+        </w:rPr>
+        <w:t> </w:t>
+      </w:r>
+    </w:p>
+    <w:p>
+      <w:pPr>
+        <w:pStyle w:val="paragraph"/>
+        <w:spacing w:before="0" w:beforeAutospacing="0" w:after="0" w:afterAutospacing="0"/>
+        <w:ind w:left="1080"/>
+        <w:textAlignment w:val="baseline"/>
+        <w:rPr>
+          <w:rFonts w:ascii="Calibri" w:hAnsi="Calibri" w:cs="Calibri"/>
+          <w:sz w:val="22"/>
+          <w:szCs w:val="22"/>
+        </w:rPr>
+      </w:pPr>
       <w:r>
         <w:rPr>
           <w:rStyle w:val="normaltextrun"/>
@@ -3703,50 +3029,17 @@
           <w:szCs w:val="22"/>
         </w:rPr>
         <w:lastRenderedPageBreak/>
-        <w:t>requirements, functional and performance requirements, design constraints and software system attributes.</w:t>
-      </w:r>
-      <w:r>
-        <w:rPr>
-          <w:rStyle w:val="eop"/>
-          <w:rFonts w:ascii="Calibri" w:hAnsi="Calibri" w:cs="Calibri"/>
-          <w:sz w:val="22"/>
-          <w:szCs w:val="22"/>
-        </w:rPr>
-        <w:t> </w:t>
-      </w:r>
-    </w:p>
-    <w:p>
-      <w:pPr>
-        <w:pStyle w:val="paragraph"/>
-        <w:spacing w:before="0" w:beforeAutospacing="0" w:after="0" w:afterAutospacing="0"/>
-        <w:ind w:left="1080"/>
-        <w:textAlignment w:val="baseline"/>
-        <w:rPr>
-          <w:rFonts w:ascii="Calibri" w:hAnsi="Calibri" w:cs="Calibri"/>
-          <w:sz w:val="22"/>
-          <w:szCs w:val="22"/>
-        </w:rPr>
-      </w:pPr>
-      <w:r>
-        <w:rPr>
-          <w:rStyle w:val="normaltextrun"/>
-          <w:rFonts w:ascii="Calibri" w:hAnsi="Calibri" w:cs="Calibri"/>
-          <w:sz w:val="22"/>
-          <w:szCs w:val="22"/>
-        </w:rPr>
         <w:t xml:space="preserve">The </w:t>
       </w:r>
-      <w:proofErr w:type="gramStart"/>
-      <w:r>
-        <w:rPr>
-          <w:rStyle w:val="normaltextrun"/>
-          <w:rFonts w:ascii="Calibri" w:hAnsi="Calibri" w:cs="Calibri"/>
-          <w:sz w:val="22"/>
-          <w:szCs w:val="22"/>
-        </w:rPr>
-        <w:t>forth</w:t>
-      </w:r>
-      <w:proofErr w:type="gramEnd"/>
+      <w:r>
+        <w:rPr>
+          <w:rStyle w:val="normaltextrun"/>
+          <w:rFonts w:ascii="Calibri" w:hAnsi="Calibri" w:cs="Calibri"/>
+          <w:sz w:val="22"/>
+          <w:szCs w:val="22"/>
+        </w:rPr>
+        <w:t>fourth</w:t>
+      </w:r>
       <w:r>
         <w:rPr>
           <w:rStyle w:val="normaltextrun"/>
@@ -3756,17 +3049,15 @@
         </w:rPr>
         <w:t xml:space="preserve"> part provides a formal analysis using Alloy, to prove the feasibility and soundness of the system. A formal model is presented and described and so are some worlds obtained by running </w:t>
       </w:r>
-      <w:proofErr w:type="gramStart"/>
-      <w:r>
-        <w:rPr>
-          <w:rStyle w:val="normaltextrun"/>
-          <w:rFonts w:ascii="Calibri" w:hAnsi="Calibri" w:cs="Calibri"/>
-          <w:sz w:val="22"/>
-          <w:szCs w:val="22"/>
-        </w:rPr>
-        <w:t>the it</w:t>
-      </w:r>
-      <w:proofErr w:type="gramEnd"/>
+      <w:r>
+        <w:rPr>
+          <w:rStyle w:val="normaltextrun"/>
+          <w:rFonts w:ascii="Calibri" w:hAnsi="Calibri" w:cs="Calibri"/>
+          <w:sz w:val="22"/>
+          <w:szCs w:val="22"/>
+        </w:rPr>
+        <w:t>it</w:t>
+      </w:r>
       <w:r>
         <w:rPr>
           <w:rStyle w:val="normaltextrun"/>
@@ -3946,7 +3237,6 @@
         </w:rPr>
         <w:t>.Product perspective: here we include scenarios and further details on the shared phenomena and a domain model (class diagrams and </w:t>
       </w:r>
-      <w:proofErr w:type="spellStart"/>
       <w:r>
         <w:rPr>
           <w:rStyle w:val="spellingerror"/>
@@ -3959,7 +3249,6 @@
         </w:rPr>
         <w:t>statecharts</w:t>
       </w:r>
-      <w:proofErr w:type="spellEnd"/>
       <w:r>
         <w:rPr>
           <w:rStyle w:val="normaltextrun"/>
@@ -3982,7 +3271,6 @@
         </w:rPr>
         <w:t>escribe external interfaces – system, user, hardware(printer for physical tickets), software, </w:t>
       </w:r>
-      <w:proofErr w:type="spellStart"/>
       <w:r>
         <w:rPr>
           <w:rStyle w:val="spellingerror"/>
@@ -3991,9 +3279,28 @@
           <w:szCs w:val="22"/>
           <w:shd w:val="clear" w:color="auto" w:fill="FFFF00"/>
         </w:rPr>
-        <w:t>oprations</w:t>
-      </w:r>
-      <w:proofErr w:type="spellEnd"/>
+        <w:t>op</w:t>
+      </w:r>
+      <w:r>
+        <w:rPr>
+          <w:rStyle w:val="spellingerror"/>
+          <w:rFonts w:ascii="Calibri" w:hAnsi="Calibri" w:cs="Calibri"/>
+          <w:sz w:val="22"/>
+          <w:szCs w:val="22"/>
+          <w:shd w:val="clear" w:color="auto" w:fill="FFFF00"/>
+        </w:rPr>
+        <w:t>era</w:t>
+      </w:r>
+      <w:r>
+        <w:rPr>
+          <w:rStyle w:val="spellingerror"/>
+          <w:rFonts w:ascii="Calibri" w:hAnsi="Calibri" w:cs="Calibri"/>
+          <w:sz w:val="22"/>
+          <w:szCs w:val="22"/>
+          <w:shd w:val="clear" w:color="auto" w:fill="FFFF00"/>
+        </w:rPr>
+        <w:t>tions</w:t>
+      </w:r>
       <w:r>
         <w:rPr>
           <w:rStyle w:val="normaltextrun"/>
@@ -4085,68 +3392,6 @@
     <w:p>
       <w:pPr>
         <w:pStyle w:val="paragraph"/>
-        <w:spacing w:before="0" w:beforeAutospacing="0" w:after="0" w:afterAutospacing="0"/>
-        <w:ind w:left="1080"/>
-        <w:textAlignment w:val="baseline"/>
-        <w:rPr>
-          <w:rFonts w:ascii="Calibri" w:hAnsi="Calibri" w:cs="Calibri"/>
-          <w:sz w:val="22"/>
-          <w:szCs w:val="22"/>
-        </w:rPr>
-      </w:pPr>
-      <w:r>
-        <w:rPr>
-          <w:rStyle w:val="normaltextrun"/>
-          <w:rFonts w:ascii="Calibri" w:hAnsi="Calibri" w:cs="Calibri"/>
-          <w:sz w:val="22"/>
-          <w:szCs w:val="22"/>
-        </w:rPr>
-        <w:t>Mali Ante </w:t>
-      </w:r>
-      <w:proofErr w:type="spellStart"/>
-      <w:r>
-        <w:rPr>
-          <w:rStyle w:val="spellingerror"/>
-          <w:rFonts w:ascii="Calibri" w:hAnsi="Calibri" w:cs="Calibri"/>
-          <w:sz w:val="22"/>
-          <w:szCs w:val="22"/>
-        </w:rPr>
-        <w:t>iz</w:t>
-      </w:r>
-      <w:proofErr w:type="spellEnd"/>
-      <w:r>
-        <w:rPr>
-          <w:rStyle w:val="normaltextrun"/>
-          <w:rFonts w:ascii="Calibri" w:hAnsi="Calibri" w:cs="Calibri"/>
-          <w:sz w:val="22"/>
-          <w:szCs w:val="22"/>
-        </w:rPr>
-        <w:t> </w:t>
-      </w:r>
-      <w:proofErr w:type="spellStart"/>
-      <w:r>
-        <w:rPr>
-          <w:rStyle w:val="spellingerror"/>
-          <w:rFonts w:ascii="Calibri" w:hAnsi="Calibri" w:cs="Calibri"/>
-          <w:sz w:val="22"/>
-          <w:szCs w:val="22"/>
-        </w:rPr>
-        <w:t>spinuta</w:t>
-      </w:r>
-      <w:proofErr w:type="spellEnd"/>
-      <w:r>
-        <w:rPr>
-          <w:rStyle w:val="eop"/>
-          <w:rFonts w:ascii="Calibri" w:hAnsi="Calibri" w:cs="Calibri"/>
-          <w:sz w:val="22"/>
-          <w:szCs w:val="22"/>
-        </w:rPr>
-        <w:t> </w:t>
-      </w:r>
-    </w:p>
-    <w:p>
-      <w:pPr>
-        <w:pStyle w:val="paragraph"/>
         <w:numPr>
           <w:ilvl w:val="1"/>
           <w:numId w:val="12"/>
@@ -4200,7 +3445,6 @@
         </w:rPr>
         <w:t>During the COVID-19 pandemic the government has forbidden unnecessary trips outside of the living space, therefore only allowing people to go to the stores to buy groceries. Among the measures, the government has also allowed only up to 60 people in closed spaces. This has created a problem since the only place people can go is the store and there are often a lot of people waiting outside in line and by doing so, spreading the infection. The store owner decided to use </w:t>
       </w:r>
-      <w:proofErr w:type="spellStart"/>
       <w:r>
         <w:rPr>
           <w:rStyle w:val="spellingerror"/>
@@ -4210,7 +3454,6 @@
         </w:rPr>
         <w:t>CLup</w:t>
       </w:r>
-      <w:proofErr w:type="spellEnd"/>
       <w:r>
         <w:rPr>
           <w:rStyle w:val="normaltextrun"/>
@@ -4220,7 +3463,6 @@
         </w:rPr>
         <w:t> system to reduce the number of people outside of the store. He installed a small screen just inside the store so that the people can see the number displayed through the glass. He also put up a small printing device for the tickets as well as a store manager at the entrance so that the influx of people can be controlled. He also gives 5% discount to everybody who uses </w:t>
       </w:r>
-      <w:proofErr w:type="spellStart"/>
       <w:r>
         <w:rPr>
           <w:rStyle w:val="spellingerror"/>
@@ -4230,7 +3472,6 @@
         </w:rPr>
         <w:t>CLup</w:t>
       </w:r>
-      <w:proofErr w:type="spellEnd"/>
       <w:r>
         <w:rPr>
           <w:rStyle w:val="normaltextrun"/>
@@ -4240,7 +3481,6 @@
         </w:rPr>
         <w:t> app by scanning their QR code at the cash register. This way he </w:t>
       </w:r>
-      <w:proofErr w:type="spellStart"/>
       <w:r>
         <w:rPr>
           <w:rStyle w:val="spellingerror"/>
@@ -4248,9 +3488,26 @@
           <w:sz w:val="22"/>
           <w:szCs w:val="22"/>
         </w:rPr>
-        <w:t>engourages</w:t>
-      </w:r>
-      <w:proofErr w:type="spellEnd"/>
+        <w:t>en</w:t>
+      </w:r>
+      <w:r>
+        <w:rPr>
+          <w:rStyle w:val="spellingerror"/>
+          <w:rFonts w:ascii="Calibri" w:hAnsi="Calibri" w:cs="Calibri"/>
+          <w:sz w:val="22"/>
+          <w:szCs w:val="22"/>
+        </w:rPr>
+        <w:t>c</w:t>
+      </w:r>
+      <w:r>
+        <w:rPr>
+          <w:rStyle w:val="spellingerror"/>
+          <w:rFonts w:ascii="Calibri" w:hAnsi="Calibri" w:cs="Calibri"/>
+          <w:sz w:val="22"/>
+          <w:szCs w:val="22"/>
+        </w:rPr>
+        <w:t>ourages</w:t>
+      </w:r>
       <w:r>
         <w:rPr>
           <w:rStyle w:val="normaltextrun"/>
@@ -4260,17 +3517,15 @@
         </w:rPr>
         <w:t xml:space="preserve"> people to use the app and not come to the store prematurely, so that the infection </w:t>
       </w:r>
-      <w:proofErr w:type="gramStart"/>
-      <w:r>
-        <w:rPr>
-          <w:rStyle w:val="normaltextrun"/>
-          <w:rFonts w:ascii="Calibri" w:hAnsi="Calibri" w:cs="Calibri"/>
-          <w:sz w:val="22"/>
-          <w:szCs w:val="22"/>
-        </w:rPr>
-        <w:t>wouldn't</w:t>
-      </w:r>
-      <w:proofErr w:type="gramEnd"/>
+      <w:r>
+        <w:rPr>
+          <w:rStyle w:val="normaltextrun"/>
+          <w:rFonts w:ascii="Calibri" w:hAnsi="Calibri" w:cs="Calibri"/>
+          <w:sz w:val="22"/>
+          <w:szCs w:val="22"/>
+        </w:rPr>
+        <w:t>would not</w:t>
+      </w:r>
       <w:r>
         <w:rPr>
           <w:rStyle w:val="normaltextrun"/>
@@ -4280,17 +3535,15 @@
         </w:rPr>
         <w:t xml:space="preserve"> spread. This can also increase the profit a store makes since a lot of people would decide to go to the other nearby store if the line is too big. The lines have now been reduced and people can also make reservations so that they know exactly when </w:t>
       </w:r>
-      <w:proofErr w:type="gramStart"/>
-      <w:r>
-        <w:rPr>
-          <w:rStyle w:val="normaltextrun"/>
-          <w:rFonts w:ascii="Calibri" w:hAnsi="Calibri" w:cs="Calibri"/>
-          <w:sz w:val="22"/>
-          <w:szCs w:val="22"/>
-        </w:rPr>
-        <w:t>they're</w:t>
-      </w:r>
-      <w:proofErr w:type="gramEnd"/>
+      <w:r>
+        <w:rPr>
+          <w:rStyle w:val="normaltextrun"/>
+          <w:rFonts w:ascii="Calibri" w:hAnsi="Calibri" w:cs="Calibri"/>
+          <w:sz w:val="22"/>
+          <w:szCs w:val="22"/>
+        </w:rPr>
+        <w:t>they are</w:t>
+      </w:r>
       <w:r>
         <w:rPr>
           <w:rStyle w:val="normaltextrun"/>
@@ -4357,25 +3610,14 @@
           <w:szCs w:val="22"/>
         </w:rPr>
       </w:pPr>
-      <w:proofErr w:type="spellStart"/>
-      <w:r>
-        <w:rPr>
-          <w:rStyle w:val="normaltextrun"/>
-          <w:rFonts w:ascii="Calibri" w:hAnsi="Calibri" w:cs="Calibri"/>
-          <w:sz w:val="22"/>
-          <w:szCs w:val="22"/>
-        </w:rPr>
-        <w:t>Esselunga</w:t>
-      </w:r>
-      <w:proofErr w:type="spellEnd"/>
-      <w:r>
-        <w:rPr>
-          <w:rStyle w:val="normaltextrun"/>
-          <w:rFonts w:ascii="Calibri" w:hAnsi="Calibri" w:cs="Calibri"/>
-          <w:sz w:val="22"/>
-          <w:szCs w:val="22"/>
-        </w:rPr>
-        <w:t>, one of the biggest supermarket chains in Italy, has a problem in their stores. Every working day of the week they have so called "rush hours" between 11 and 13, which is lunch time, and between 16 and 18, right after people finish their work.</w:t>
+      <w:r>
+        <w:rPr>
+          <w:rStyle w:val="normaltextrun"/>
+          <w:rFonts w:ascii="Calibri" w:hAnsi="Calibri" w:cs="Calibri"/>
+          <w:sz w:val="22"/>
+          <w:szCs w:val="22"/>
+        </w:rPr>
+        <w:t>Esselunga, one of the biggest supermarket chains in Italy, has a problem in their stores. Every working day of the week they have so called "rush hours" between 11 and 13, which is lunch time, and between 16 and 18, right after people finish their work.</w:t>
       </w:r>
       <w:r>
         <w:rPr>
@@ -4408,47 +3650,42 @@
         </w:rPr>
         <w:t xml:space="preserve">Because of the new restrictions, </w:t>
       </w:r>
-      <w:proofErr w:type="gramStart"/>
-      <w:r>
-        <w:rPr>
-          <w:rStyle w:val="normaltextrun"/>
-          <w:rFonts w:ascii="Calibri" w:hAnsi="Calibri" w:cs="Calibri"/>
-          <w:sz w:val="22"/>
-          <w:szCs w:val="22"/>
-        </w:rPr>
-        <w:t>they're</w:t>
-      </w:r>
-      <w:proofErr w:type="gramEnd"/>
-      <w:r>
-        <w:rPr>
-          <w:rStyle w:val="normaltextrun"/>
-          <w:rFonts w:ascii="Calibri" w:hAnsi="Calibri" w:cs="Calibri"/>
-          <w:sz w:val="22"/>
-          <w:szCs w:val="22"/>
-        </w:rPr>
-        <w:t xml:space="preserve"> unable to allow everybody to go in which results in people going to the other stores and not waiting for their turn, since they don't have that much time. Every </w:t>
-      </w:r>
-      <w:proofErr w:type="spellStart"/>
-      <w:r>
-        <w:rPr>
-          <w:rStyle w:val="normaltextrun"/>
-          <w:rFonts w:ascii="Calibri" w:hAnsi="Calibri" w:cs="Calibri"/>
-          <w:sz w:val="22"/>
-          <w:szCs w:val="22"/>
-        </w:rPr>
-        <w:t>Esselunga</w:t>
-      </w:r>
-      <w:proofErr w:type="spellEnd"/>
-      <w:r>
-        <w:rPr>
-          <w:rStyle w:val="normaltextrun"/>
-          <w:rFonts w:ascii="Calibri" w:hAnsi="Calibri" w:cs="Calibri"/>
-          <w:sz w:val="22"/>
-          <w:szCs w:val="22"/>
-        </w:rPr>
-        <w:t xml:space="preserve"> store in Milano has therefore started using the </w:t>
-      </w:r>
-      <w:proofErr w:type="spellStart"/>
+      <w:r>
+        <w:rPr>
+          <w:rStyle w:val="normaltextrun"/>
+          <w:rFonts w:ascii="Calibri" w:hAnsi="Calibri" w:cs="Calibri"/>
+          <w:sz w:val="22"/>
+          <w:szCs w:val="22"/>
+        </w:rPr>
+        <w:t>they are</w:t>
+      </w:r>
+      <w:r>
+        <w:rPr>
+          <w:rStyle w:val="normaltextrun"/>
+          <w:rFonts w:ascii="Calibri" w:hAnsi="Calibri" w:cs="Calibri"/>
+          <w:sz w:val="22"/>
+          <w:szCs w:val="22"/>
+        </w:rPr>
+        <w:t xml:space="preserve"> unable to allow everybody to go in which results in people going to the other stores and not waiting for their turn, since they </w:t>
+      </w:r>
+      <w:r>
+        <w:rPr>
+          <w:rStyle w:val="normaltextrun"/>
+          <w:rFonts w:ascii="Calibri" w:hAnsi="Calibri" w:cs="Calibri"/>
+          <w:sz w:val="22"/>
+          <w:szCs w:val="22"/>
+        </w:rPr>
+        <w:t>do not</w:t>
+      </w:r>
+      <w:r>
+        <w:rPr>
+          <w:rStyle w:val="normaltextrun"/>
+          <w:rFonts w:ascii="Calibri" w:hAnsi="Calibri" w:cs="Calibri"/>
+          <w:sz w:val="22"/>
+          <w:szCs w:val="22"/>
+        </w:rPr>
+        <w:t xml:space="preserve"> have that much time. Every Esselunga store in Milano has therefore started using the </w:t>
+      </w:r>
       <w:r>
         <w:rPr>
           <w:rStyle w:val="spellingerror"/>
@@ -4458,87 +3695,24 @@
         </w:rPr>
         <w:t>CLup</w:t>
       </w:r>
-      <w:proofErr w:type="spellEnd"/>
-      <w:r>
-        <w:rPr>
-          <w:rStyle w:val="normaltextrun"/>
-          <w:rFonts w:ascii="Calibri" w:hAnsi="Calibri" w:cs="Calibri"/>
-          <w:sz w:val="22"/>
-          <w:szCs w:val="22"/>
-        </w:rPr>
-        <w:t xml:space="preserve"> system. </w:t>
-      </w:r>
-      <w:proofErr w:type="gramStart"/>
-      <w:r>
-        <w:rPr>
-          <w:rStyle w:val="normaltextrun"/>
-          <w:rFonts w:ascii="Calibri" w:hAnsi="Calibri" w:cs="Calibri"/>
-          <w:sz w:val="22"/>
-          <w:szCs w:val="22"/>
-        </w:rPr>
-        <w:t>All of</w:t>
-      </w:r>
-      <w:proofErr w:type="gramEnd"/>
-      <w:r>
-        <w:rPr>
-          <w:rStyle w:val="normaltextrun"/>
-          <w:rFonts w:ascii="Calibri" w:hAnsi="Calibri" w:cs="Calibri"/>
-          <w:sz w:val="22"/>
-          <w:szCs w:val="22"/>
-        </w:rPr>
-        <w:t xml:space="preserve"> the </w:t>
-      </w:r>
-      <w:proofErr w:type="spellStart"/>
-      <w:r>
-        <w:rPr>
-          <w:rStyle w:val="normaltextrun"/>
-          <w:rFonts w:ascii="Calibri" w:hAnsi="Calibri" w:cs="Calibri"/>
-          <w:sz w:val="22"/>
-          <w:szCs w:val="22"/>
-        </w:rPr>
-        <w:t>Esselunga</w:t>
-      </w:r>
-      <w:proofErr w:type="spellEnd"/>
-      <w:r>
-        <w:rPr>
-          <w:rStyle w:val="normaltextrun"/>
-          <w:rFonts w:ascii="Calibri" w:hAnsi="Calibri" w:cs="Calibri"/>
-          <w:sz w:val="22"/>
-          <w:szCs w:val="22"/>
-        </w:rPr>
-        <w:t xml:space="preserve"> stores are put by the administrators in the system, along with their addresses and working hours. This way it will be easier for the users to find the exact </w:t>
-      </w:r>
-      <w:proofErr w:type="spellStart"/>
-      <w:r>
-        <w:rPr>
-          <w:rStyle w:val="normaltextrun"/>
-          <w:rFonts w:ascii="Calibri" w:hAnsi="Calibri" w:cs="Calibri"/>
-          <w:sz w:val="22"/>
-          <w:szCs w:val="22"/>
-        </w:rPr>
-        <w:t>Esselunga</w:t>
-      </w:r>
-      <w:proofErr w:type="spellEnd"/>
-      <w:r>
-        <w:rPr>
-          <w:rStyle w:val="normaltextrun"/>
-          <w:rFonts w:ascii="Calibri" w:hAnsi="Calibri" w:cs="Calibri"/>
-          <w:sz w:val="22"/>
-          <w:szCs w:val="22"/>
-        </w:rPr>
-        <w:t xml:space="preserve"> store </w:t>
-      </w:r>
-      <w:proofErr w:type="gramStart"/>
-      <w:r>
-        <w:rPr>
-          <w:rStyle w:val="normaltextrun"/>
-          <w:rFonts w:ascii="Calibri" w:hAnsi="Calibri" w:cs="Calibri"/>
-          <w:sz w:val="22"/>
-          <w:szCs w:val="22"/>
-        </w:rPr>
-        <w:t>they're</w:t>
-      </w:r>
-      <w:proofErr w:type="gramEnd"/>
+      <w:r>
+        <w:rPr>
+          <w:rStyle w:val="normaltextrun"/>
+          <w:rFonts w:ascii="Calibri" w:hAnsi="Calibri" w:cs="Calibri"/>
+          <w:sz w:val="22"/>
+          <w:szCs w:val="22"/>
+        </w:rPr>
+        <w:t xml:space="preserve"> system. All Esselunga stores are put by the administrators in the system, along with their addresses and working hours. This way it will be easier for the users to find the exact Esselunga store </w:t>
+      </w:r>
+      <w:r>
+        <w:rPr>
+          <w:rStyle w:val="normaltextrun"/>
+          <w:rFonts w:ascii="Calibri" w:hAnsi="Calibri" w:cs="Calibri"/>
+          <w:sz w:val="22"/>
+          <w:szCs w:val="22"/>
+        </w:rPr>
+        <w:t>they are</w:t>
+      </w:r>
       <w:r>
         <w:rPr>
           <w:rStyle w:val="normaltextrun"/>
@@ -4574,17 +3748,15 @@
         </w:rPr>
         <w:t xml:space="preserve">Now customers can either reserve their spot in advance and plan their quick shopping accordingly, or just request a ticket when </w:t>
       </w:r>
-      <w:proofErr w:type="gramStart"/>
-      <w:r>
-        <w:rPr>
-          <w:rStyle w:val="normaltextrun"/>
-          <w:rFonts w:ascii="Calibri" w:hAnsi="Calibri" w:cs="Calibri"/>
-          <w:sz w:val="22"/>
-          <w:szCs w:val="22"/>
-        </w:rPr>
-        <w:t>they're</w:t>
-      </w:r>
-      <w:proofErr w:type="gramEnd"/>
+      <w:r>
+        <w:rPr>
+          <w:rStyle w:val="normaltextrun"/>
+          <w:rFonts w:ascii="Calibri" w:hAnsi="Calibri" w:cs="Calibri"/>
+          <w:sz w:val="22"/>
+          <w:szCs w:val="22"/>
+        </w:rPr>
+        <w:t>they are</w:t>
+      </w:r>
       <w:r>
         <w:rPr>
           <w:rStyle w:val="normaltextrun"/>
@@ -4627,41 +3799,49 @@
           <w:sz w:val="22"/>
           <w:szCs w:val="22"/>
         </w:rPr>
+        <w:t>Scenario 3</w:t>
+      </w:r>
+      <w:r>
+        <w:rPr>
+          <w:rStyle w:val="eop"/>
+          <w:rFonts w:ascii="Calibri" w:hAnsi="Calibri" w:cs="Calibri"/>
+          <w:sz w:val="22"/>
+          <w:szCs w:val="22"/>
+        </w:rPr>
+        <w:t> </w:t>
+      </w:r>
+    </w:p>
+    <w:p>
+      <w:pPr>
+        <w:pStyle w:val="paragraph"/>
+        <w:spacing w:before="0" w:beforeAutospacing="0" w:after="0" w:afterAutospacing="0"/>
+        <w:ind w:left="1080"/>
+        <w:textAlignment w:val="baseline"/>
+        <w:rPr>
+          <w:rFonts w:ascii="Calibri" w:hAnsi="Calibri" w:cs="Calibri"/>
+          <w:sz w:val="22"/>
+          <w:szCs w:val="22"/>
+        </w:rPr>
+      </w:pPr>
+      <w:r>
+        <w:rPr>
+          <w:rStyle w:val="normaltextrun"/>
+          <w:rFonts w:ascii="Calibri" w:hAnsi="Calibri" w:cs="Calibri"/>
+          <w:sz w:val="22"/>
+          <w:szCs w:val="22"/>
+        </w:rPr>
+        <w:t xml:space="preserve">A small store right next to the university and student housing area is having issues with too many students going to the store at once. Even though the store is only 50m away from the </w:t>
+      </w:r>
+      <w:r>
+        <w:rPr>
+          <w:rStyle w:val="normaltextrun"/>
+          <w:rFonts w:ascii="Calibri" w:hAnsi="Calibri" w:cs="Calibri"/>
+          <w:sz w:val="22"/>
+          <w:szCs w:val="22"/>
+        </w:rPr>
         <w:lastRenderedPageBreak/>
-        <w:t>Scenario 3</w:t>
-      </w:r>
-      <w:r>
-        <w:rPr>
-          <w:rStyle w:val="eop"/>
-          <w:rFonts w:ascii="Calibri" w:hAnsi="Calibri" w:cs="Calibri"/>
-          <w:sz w:val="22"/>
-          <w:szCs w:val="22"/>
-        </w:rPr>
-        <w:t> </w:t>
-      </w:r>
-    </w:p>
-    <w:p>
-      <w:pPr>
-        <w:pStyle w:val="paragraph"/>
-        <w:spacing w:before="0" w:beforeAutospacing="0" w:after="0" w:afterAutospacing="0"/>
-        <w:ind w:left="1080"/>
-        <w:textAlignment w:val="baseline"/>
-        <w:rPr>
-          <w:rFonts w:ascii="Calibri" w:hAnsi="Calibri" w:cs="Calibri"/>
-          <w:sz w:val="22"/>
-          <w:szCs w:val="22"/>
-        </w:rPr>
-      </w:pPr>
-      <w:r>
-        <w:rPr>
-          <w:rStyle w:val="normaltextrun"/>
-          <w:rFonts w:ascii="Calibri" w:hAnsi="Calibri" w:cs="Calibri"/>
-          <w:sz w:val="22"/>
-          <w:szCs w:val="22"/>
-        </w:rPr>
-        <w:t>A small store right next to the university and student housing area is having issues with too many students going to the store at once. Even though the store is only 50m away from the student housing, the students that are stuck in line decide to wait outside of the store and hang out with other students, therefore spreading the disease. The store owner has introduced the </w:t>
-      </w:r>
-      <w:proofErr w:type="spellStart"/>
+        <w:t>student housing, the students that are stuck in line decide to wait outside of the store and hang out with other students, therefore spreading the disease. The store owner has introduced the </w:t>
+      </w:r>
       <w:r>
         <w:rPr>
           <w:rStyle w:val="spellingerror"/>
@@ -4671,7 +3851,6 @@
         </w:rPr>
         <w:t>CLup</w:t>
       </w:r>
-      <w:proofErr w:type="spellEnd"/>
       <w:r>
         <w:rPr>
           <w:rStyle w:val="normaltextrun"/>
@@ -4681,17 +3860,15 @@
         </w:rPr>
         <w:t xml:space="preserve"> system and completely disallowed people from entering the store without using the app. This way, students can easily make reservations and come to the store at a certain time, as well as just take a virtual ticket and come just a minute or two before </w:t>
       </w:r>
-      <w:proofErr w:type="gramStart"/>
-      <w:r>
-        <w:rPr>
-          <w:rStyle w:val="normaltextrun"/>
-          <w:rFonts w:ascii="Calibri" w:hAnsi="Calibri" w:cs="Calibri"/>
-          <w:sz w:val="22"/>
-          <w:szCs w:val="22"/>
-        </w:rPr>
-        <w:t>it's</w:t>
-      </w:r>
-      <w:proofErr w:type="gramEnd"/>
+      <w:r>
+        <w:rPr>
+          <w:rStyle w:val="normaltextrun"/>
+          <w:rFonts w:ascii="Calibri" w:hAnsi="Calibri" w:cs="Calibri"/>
+          <w:sz w:val="22"/>
+          <w:szCs w:val="22"/>
+        </w:rPr>
+        <w:t>it is</w:t>
+      </w:r>
       <w:r>
         <w:rPr>
           <w:rStyle w:val="normaltextrun"/>
@@ -4767,17 +3944,15 @@
         </w:rPr>
         <w:t xml:space="preserve">Ludovico is an elderly citizen fighting diabetes. Although not as physically capable as he once was, he still goes for a long walk twice a week to and from a grocery store in the neighborhood. Such a physical activity helps him keep his blood sugar levels low, keeping a healthy body as well as the mind. </w:t>
       </w:r>
-      <w:proofErr w:type="gramStart"/>
-      <w:r>
-        <w:rPr>
-          <w:rStyle w:val="normaltextrun"/>
-          <w:rFonts w:ascii="Calibri" w:hAnsi="Calibri" w:cs="Calibri"/>
-          <w:sz w:val="22"/>
-          <w:szCs w:val="22"/>
-        </w:rPr>
-        <w:t>As a consequence of</w:t>
-      </w:r>
-      <w:proofErr w:type="gramEnd"/>
+      <w:r>
+        <w:rPr>
+          <w:rStyle w:val="normaltextrun"/>
+          <w:rFonts w:ascii="Calibri" w:hAnsi="Calibri" w:cs="Calibri"/>
+          <w:sz w:val="22"/>
+          <w:szCs w:val="22"/>
+        </w:rPr>
+        <w:t>Because of</w:t>
+      </w:r>
       <w:r>
         <w:rPr>
           <w:rStyle w:val="normaltextrun"/>
@@ -4787,7 +3962,6 @@
         </w:rPr>
         <w:t xml:space="preserve"> the new government recommendations, he would often have to wait in line in front of the grocery store. In fear of catching the virus, he slowly stopped his weekly routine, ordering his supplies online. As time passed, he started noticing that he tires more easily and that his blood sugar levels were rising. Luckily, his grandson introduced him to the </w:t>
       </w:r>
-      <w:proofErr w:type="spellStart"/>
       <w:r>
         <w:rPr>
           <w:rStyle w:val="spellingerror"/>
@@ -4797,7 +3971,6 @@
         </w:rPr>
         <w:t>CLup</w:t>
       </w:r>
-      <w:proofErr w:type="spellEnd"/>
       <w:r>
         <w:rPr>
           <w:rStyle w:val="normaltextrun"/>
@@ -4873,17 +4046,15 @@
         </w:rPr>
         <w:t xml:space="preserve">Umberto is a </w:t>
       </w:r>
-      <w:proofErr w:type="gramStart"/>
-      <w:r>
-        <w:rPr>
-          <w:rStyle w:val="normaltextrun"/>
-          <w:rFonts w:ascii="Calibri" w:hAnsi="Calibri" w:cs="Calibri"/>
-          <w:sz w:val="22"/>
-          <w:szCs w:val="22"/>
-        </w:rPr>
-        <w:t>hard working middle aged</w:t>
-      </w:r>
-      <w:proofErr w:type="gramEnd"/>
+      <w:r>
+        <w:rPr>
+          <w:rStyle w:val="normaltextrun"/>
+          <w:rFonts w:ascii="Calibri" w:hAnsi="Calibri" w:cs="Calibri"/>
+          <w:sz w:val="22"/>
+          <w:szCs w:val="22"/>
+        </w:rPr>
+        <w:t>hard-working middle-aged</w:t>
+      </w:r>
       <w:r>
         <w:rPr>
           <w:rStyle w:val="normaltextrun"/>
@@ -4893,47 +4064,24 @@
         </w:rPr>
         <w:t xml:space="preserve"> man, with two children and a loving wife. Although content with his current life situation, he often finds himself balancing between order and chaos. Work from 9 to 5, late </w:t>
       </w:r>
-      <w:proofErr w:type="gramStart"/>
-      <w:r>
-        <w:rPr>
-          <w:rStyle w:val="normaltextrun"/>
-          <w:rFonts w:ascii="Calibri" w:hAnsi="Calibri" w:cs="Calibri"/>
-          <w:sz w:val="22"/>
-          <w:szCs w:val="22"/>
-        </w:rPr>
-        <w:t>lunch</w:t>
-      </w:r>
-      <w:proofErr w:type="gramEnd"/>
-      <w:r>
-        <w:rPr>
-          <w:rStyle w:val="normaltextrun"/>
-          <w:rFonts w:ascii="Calibri" w:hAnsi="Calibri" w:cs="Calibri"/>
-          <w:sz w:val="22"/>
-          <w:szCs w:val="22"/>
-        </w:rPr>
-        <w:t xml:space="preserve"> or early dinner, then watching over the children while his wife is away. As she does not drive a car, he also </w:t>
-      </w:r>
-      <w:proofErr w:type="gramStart"/>
-      <w:r>
-        <w:rPr>
-          <w:rStyle w:val="normaltextrun"/>
-          <w:rFonts w:ascii="Calibri" w:hAnsi="Calibri" w:cs="Calibri"/>
-          <w:sz w:val="22"/>
-          <w:szCs w:val="22"/>
-        </w:rPr>
-        <w:t>has to</w:t>
-      </w:r>
-      <w:proofErr w:type="gramEnd"/>
-      <w:r>
-        <w:rPr>
-          <w:rStyle w:val="normaltextrun"/>
-          <w:rFonts w:ascii="Calibri" w:hAnsi="Calibri" w:cs="Calibri"/>
-          <w:sz w:val="22"/>
-          <w:szCs w:val="22"/>
-        </w:rPr>
-        <w:t xml:space="preserve"> fit in grocery shopping in his schedule. While all was in order before the pandemic, the new restrictions brought long lines in front of stores and often pushed his schedule into chaos. His problem was solved by switching to a store using the </w:t>
-      </w:r>
-      <w:proofErr w:type="spellStart"/>
+      <w:r>
+        <w:rPr>
+          <w:rStyle w:val="normaltextrun"/>
+          <w:rFonts w:ascii="Calibri" w:hAnsi="Calibri" w:cs="Calibri"/>
+          <w:sz w:val="22"/>
+          <w:szCs w:val="22"/>
+        </w:rPr>
+        <w:t>lunch,</w:t>
+      </w:r>
+      <w:r>
+        <w:rPr>
+          <w:rStyle w:val="normaltextrun"/>
+          <w:rFonts w:ascii="Calibri" w:hAnsi="Calibri" w:cs="Calibri"/>
+          <w:sz w:val="22"/>
+          <w:szCs w:val="22"/>
+        </w:rPr>
+        <w:t xml:space="preserve"> or early dinner, then watching over the children while his wife is away. As she does not drive a car, he also has to fit in grocery shopping in his schedule. While all was in order before the pandemic, the new restrictions brought long lines in front of stores and often pushed his schedule into chaos. His problem was solved by switching to a store using the </w:t>
+      </w:r>
       <w:r>
         <w:rPr>
           <w:rStyle w:val="spellingerror"/>
@@ -4943,7 +4091,6 @@
         </w:rPr>
         <w:t>CLup</w:t>
       </w:r>
-      <w:proofErr w:type="spellEnd"/>
       <w:r>
         <w:rPr>
           <w:rStyle w:val="normaltextrun"/>
@@ -5084,17 +4231,15 @@
         </w:rPr>
         <w:t xml:space="preserve">These functions are mentioned on several places in the </w:t>
       </w:r>
-      <w:proofErr w:type="gramStart"/>
-      <w:r>
-        <w:rPr>
-          <w:rStyle w:val="normaltextrun"/>
-          <w:rFonts w:ascii="Calibri" w:hAnsi="Calibri" w:cs="Calibri"/>
-          <w:sz w:val="22"/>
-          <w:szCs w:val="22"/>
-        </w:rPr>
-        <w:t>document</w:t>
-      </w:r>
-      <w:proofErr w:type="gramEnd"/>
+      <w:r>
+        <w:rPr>
+          <w:rStyle w:val="normaltextrun"/>
+          <w:rFonts w:ascii="Calibri" w:hAnsi="Calibri" w:cs="Calibri"/>
+          <w:sz w:val="22"/>
+          <w:szCs w:val="22"/>
+        </w:rPr>
+        <w:t>document,</w:t>
+      </w:r>
       <w:r>
         <w:rPr>
           <w:rStyle w:val="normaltextrun"/>
@@ -5192,17 +4337,15 @@
         </w:rPr>
         <w:t xml:space="preserve">The most important part of the system. It must be able to </w:t>
       </w:r>
-      <w:proofErr w:type="gramStart"/>
-      <w:r>
-        <w:rPr>
-          <w:rStyle w:val="normaltextrun"/>
-          <w:rFonts w:ascii="Calibri" w:hAnsi="Calibri" w:cs="Calibri"/>
-          <w:sz w:val="22"/>
-          <w:szCs w:val="22"/>
-        </w:rPr>
-        <w:t>quickly and responsively generate a QR code</w:t>
-      </w:r>
-      <w:proofErr w:type="gramEnd"/>
+      <w:r>
+        <w:rPr>
+          <w:rStyle w:val="normaltextrun"/>
+          <w:rFonts w:ascii="Calibri" w:hAnsi="Calibri" w:cs="Calibri"/>
+          <w:sz w:val="22"/>
+          <w:szCs w:val="22"/>
+        </w:rPr>
+        <w:t>generate a QR code quickly and responsively</w:t>
+      </w:r>
       <w:r>
         <w:rPr>
           <w:rStyle w:val="normaltextrun"/>
@@ -5212,17 +4355,15 @@
         </w:rPr>
         <w:t xml:space="preserve"> on the screen that replaces a real-life ticket. By generating this </w:t>
       </w:r>
-      <w:proofErr w:type="gramStart"/>
-      <w:r>
-        <w:rPr>
-          <w:rStyle w:val="normaltextrun"/>
-          <w:rFonts w:ascii="Calibri" w:hAnsi="Calibri" w:cs="Calibri"/>
-          <w:sz w:val="22"/>
-          <w:szCs w:val="22"/>
-        </w:rPr>
-        <w:t>code</w:t>
-      </w:r>
-      <w:proofErr w:type="gramEnd"/>
+      <w:r>
+        <w:rPr>
+          <w:rStyle w:val="normaltextrun"/>
+          <w:rFonts w:ascii="Calibri" w:hAnsi="Calibri" w:cs="Calibri"/>
+          <w:sz w:val="22"/>
+          <w:szCs w:val="22"/>
+        </w:rPr>
+        <w:t>code,</w:t>
+      </w:r>
       <w:r>
         <w:rPr>
           <w:rStyle w:val="normaltextrun"/>
@@ -5232,35 +4373,23 @@
         </w:rPr>
         <w:t xml:space="preserve"> it should also "insert" the virtual ticket into the current ticket queue that is interpolated together with the real-life tickets, which are handed out at the store entrance. This code should remain visible in the application until it expires, so even if the user exits the application it </w:t>
       </w:r>
-      <w:proofErr w:type="gramStart"/>
-      <w:r>
-        <w:rPr>
-          <w:rStyle w:val="normaltextrun"/>
-          <w:rFonts w:ascii="Calibri" w:hAnsi="Calibri" w:cs="Calibri"/>
-          <w:sz w:val="22"/>
-          <w:szCs w:val="22"/>
-        </w:rPr>
-        <w:t>doesn't</w:t>
-      </w:r>
-      <w:proofErr w:type="gramEnd"/>
-      <w:r>
-        <w:rPr>
-          <w:rStyle w:val="normaltextrun"/>
-          <w:rFonts w:ascii="Calibri" w:hAnsi="Calibri" w:cs="Calibri"/>
-          <w:sz w:val="22"/>
-          <w:szCs w:val="22"/>
-        </w:rPr>
-        <w:t xml:space="preserve"> get lost. No additional data nor any permissions are </w:t>
-      </w:r>
-      <w:r>
-        <w:rPr>
-          <w:rStyle w:val="normaltextrun"/>
-          <w:rFonts w:ascii="Calibri" w:hAnsi="Calibri" w:cs="Calibri"/>
-          <w:sz w:val="22"/>
-          <w:szCs w:val="22"/>
-        </w:rPr>
-        <w:lastRenderedPageBreak/>
-        <w:t>needed from the user to get the code. Generation request of the QR code is done by pressing a single button that is presented on the main screen of the application, so that even the less experienced users have no trouble generating the QR code.</w:t>
+      <w:r>
+        <w:rPr>
+          <w:rStyle w:val="normaltextrun"/>
+          <w:rFonts w:ascii="Calibri" w:hAnsi="Calibri" w:cs="Calibri"/>
+          <w:sz w:val="22"/>
+          <w:szCs w:val="22"/>
+        </w:rPr>
+        <w:t>does not</w:t>
+      </w:r>
+      <w:r>
+        <w:rPr>
+          <w:rStyle w:val="normaltextrun"/>
+          <w:rFonts w:ascii="Calibri" w:hAnsi="Calibri" w:cs="Calibri"/>
+          <w:sz w:val="22"/>
+          <w:szCs w:val="22"/>
+        </w:rPr>
+        <w:t xml:space="preserve"> get lost. No additional data nor any permissions are needed from the user to get the code. Generation request of the QR code is done by pressing a single button that is presented on the main screen of the application, so that even the less experienced users have no trouble generating the QR code.</w:t>
       </w:r>
       <w:r>
         <w:rPr>
@@ -5297,6 +4426,7 @@
           <w:sz w:val="22"/>
           <w:szCs w:val="22"/>
         </w:rPr>
+        <w:lastRenderedPageBreak/>
         <w:t>Managing available shopping time slots</w:t>
       </w:r>
       <w:r>
@@ -5320,25 +4450,41 @@
           <w:szCs w:val="18"/>
         </w:rPr>
       </w:pPr>
-      <w:proofErr w:type="gramStart"/>
-      <w:r>
-        <w:rPr>
-          <w:rStyle w:val="normaltextrun"/>
-          <w:rFonts w:ascii="Calibri" w:hAnsi="Calibri" w:cs="Calibri"/>
-          <w:sz w:val="22"/>
-          <w:szCs w:val="22"/>
-        </w:rPr>
-        <w:t>In order to</w:t>
-      </w:r>
-      <w:proofErr w:type="gramEnd"/>
-      <w:r>
-        <w:rPr>
-          <w:rStyle w:val="normaltextrun"/>
-          <w:rFonts w:ascii="Calibri" w:hAnsi="Calibri" w:cs="Calibri"/>
-          <w:sz w:val="22"/>
-          <w:szCs w:val="22"/>
-        </w:rPr>
-        <w:t xml:space="preserve"> support "book a visit" function, the system has to maintain a schedule that is specific for each store. This means reserving a specific timeslot up front so that the user can just come to the store without generating a ticket in advance. However, the ticket still needs to be generated and inserted into queue in real-time. This part is to be done by the system itself and without any help of the user. The QR code must remain active until the specific time slot has passed. The system will insert the virtual ticket in the queue at the right moment either by using the average buying time or by  temporarily reducing the maximum amount of people that are allowed to be at the store, so that a specific slot is reserved for the user. </w:t>
+      <w:r>
+        <w:rPr>
+          <w:rStyle w:val="normaltextrun"/>
+          <w:rFonts w:ascii="Calibri" w:hAnsi="Calibri" w:cs="Calibri"/>
+          <w:sz w:val="22"/>
+          <w:szCs w:val="22"/>
+        </w:rPr>
+        <w:t>To</w:t>
+      </w:r>
+      <w:r>
+        <w:rPr>
+          <w:rStyle w:val="normaltextrun"/>
+          <w:rFonts w:ascii="Calibri" w:hAnsi="Calibri" w:cs="Calibri"/>
+          <w:sz w:val="22"/>
+          <w:szCs w:val="22"/>
+        </w:rPr>
+        <w:t xml:space="preserve"> support "book a visit" function, the system </w:t>
+      </w:r>
+      <w:r>
+        <w:rPr>
+          <w:rStyle w:val="normaltextrun"/>
+          <w:rFonts w:ascii="Calibri" w:hAnsi="Calibri" w:cs="Calibri"/>
+          <w:sz w:val="22"/>
+          <w:szCs w:val="22"/>
+        </w:rPr>
+        <w:t>must</w:t>
+      </w:r>
+      <w:r>
+        <w:rPr>
+          <w:rStyle w:val="normaltextrun"/>
+          <w:rFonts w:ascii="Calibri" w:hAnsi="Calibri" w:cs="Calibri"/>
+          <w:sz w:val="22"/>
+          <w:szCs w:val="22"/>
+        </w:rPr>
+        <w:t xml:space="preserve"> maintain a schedule that is specific for each store. This means reserving a specific timeslot up front so that the user can just come to the store without generating a ticket in advance. However, the ticket still needs to be generated and inserted into queue in real-time. This part is to be done by the system itself and without any help of the user. The QR code must remain active until the specific time slot has passed. The system will insert the virtual ticket in the queue at the right moment either by using the average buying time or by  temporarily reducing the maximum amount of people that are allowed to be at the store, so that a specific slot is reserved for the user. </w:t>
       </w:r>
       <w:r>
         <w:rPr>
@@ -5407,7 +4553,6 @@
         </w:rPr>
         <w:t>The system needs to be able to calculate average waiting time if the user is to take the ticket at that specific moment. This can be done by </w:t>
       </w:r>
-      <w:proofErr w:type="spellStart"/>
       <w:r>
         <w:rPr>
           <w:rStyle w:val="spellingerror"/>
@@ -5415,9 +4560,26 @@
           <w:sz w:val="22"/>
           <w:szCs w:val="22"/>
         </w:rPr>
-        <w:t>calulating</w:t>
-      </w:r>
-      <w:proofErr w:type="spellEnd"/>
+        <w:t>cal</w:t>
+      </w:r>
+      <w:r>
+        <w:rPr>
+          <w:rStyle w:val="spellingerror"/>
+          <w:rFonts w:ascii="Calibri" w:hAnsi="Calibri" w:cs="Calibri"/>
+          <w:sz w:val="22"/>
+          <w:szCs w:val="22"/>
+        </w:rPr>
+        <w:t>c</w:t>
+      </w:r>
+      <w:r>
+        <w:rPr>
+          <w:rStyle w:val="spellingerror"/>
+          <w:rFonts w:ascii="Calibri" w:hAnsi="Calibri" w:cs="Calibri"/>
+          <w:sz w:val="22"/>
+          <w:szCs w:val="22"/>
+        </w:rPr>
+        <w:t>ulating</w:t>
+      </w:r>
       <w:r>
         <w:rPr>
           <w:rStyle w:val="normaltextrun"/>
@@ -5427,47 +4589,42 @@
         </w:rPr>
         <w:t xml:space="preserve"> the average shopping time in a certain day or time of </w:t>
       </w:r>
-      <w:proofErr w:type="gramStart"/>
-      <w:r>
-        <w:rPr>
-          <w:rStyle w:val="normaltextrun"/>
-          <w:rFonts w:ascii="Calibri" w:hAnsi="Calibri" w:cs="Calibri"/>
-          <w:sz w:val="22"/>
-          <w:szCs w:val="22"/>
-        </w:rPr>
-        <w:t>day, and</w:t>
-      </w:r>
-      <w:proofErr w:type="gramEnd"/>
-      <w:r>
-        <w:rPr>
-          <w:rStyle w:val="normaltextrun"/>
-          <w:rFonts w:ascii="Calibri" w:hAnsi="Calibri" w:cs="Calibri"/>
-          <w:sz w:val="22"/>
-          <w:szCs w:val="22"/>
-        </w:rPr>
-        <w:t xml:space="preserve"> multiplying it with the number of customers that are currently waiting in the queue. While this will not provide a perfect estimation, since it is possible that every customer </w:t>
-      </w:r>
-      <w:proofErr w:type="gramStart"/>
-      <w:r>
-        <w:rPr>
-          <w:rStyle w:val="normaltextrun"/>
-          <w:rFonts w:ascii="Calibri" w:hAnsi="Calibri" w:cs="Calibri"/>
-          <w:sz w:val="22"/>
-          <w:szCs w:val="22"/>
-        </w:rPr>
-        <w:t>shops</w:t>
-      </w:r>
-      <w:proofErr w:type="gramEnd"/>
-      <w:r>
-        <w:rPr>
-          <w:rStyle w:val="normaltextrun"/>
-          <w:rFonts w:ascii="Calibri" w:hAnsi="Calibri" w:cs="Calibri"/>
-          <w:sz w:val="22"/>
-          <w:szCs w:val="22"/>
-        </w:rPr>
-        <w:t xml:space="preserve"> for a lot longer or a lot shorter time, the deviation shouldn't be off by a lot. By doing this we would ensure that there are no crowds in front of the stores as the customers would be prompted to arrive only when there are a couple of minutes until their turn. This part of the system should also provide notifications for the virtual ticket holders and inform them of how many customers are currently in front of them, and therefore how many minutes until they will </w:t>
-      </w:r>
-      <w:proofErr w:type="spellStart"/>
+      <w:r>
+        <w:rPr>
+          <w:rStyle w:val="normaltextrun"/>
+          <w:rFonts w:ascii="Calibri" w:hAnsi="Calibri" w:cs="Calibri"/>
+          <w:sz w:val="22"/>
+          <w:szCs w:val="22"/>
+        </w:rPr>
+        <w:t>day and</w:t>
+      </w:r>
+      <w:r>
+        <w:rPr>
+          <w:rStyle w:val="normaltextrun"/>
+          <w:rFonts w:ascii="Calibri" w:hAnsi="Calibri" w:cs="Calibri"/>
+          <w:sz w:val="22"/>
+          <w:szCs w:val="22"/>
+        </w:rPr>
+        <w:t xml:space="preserve"> multiplying it with the number of customers that are currently waiting in the queue. While this will not provide a perfect estimation, since it is possible that every customer shops for a lot longer or a lot shorter time, the deviation </w:t>
+      </w:r>
+      <w:r>
+        <w:rPr>
+          <w:rStyle w:val="normaltextrun"/>
+          <w:rFonts w:ascii="Calibri" w:hAnsi="Calibri" w:cs="Calibri"/>
+          <w:sz w:val="22"/>
+          <w:szCs w:val="22"/>
+        </w:rPr>
+        <w:t>should not</w:t>
+      </w:r>
+      <w:r>
+        <w:rPr>
+          <w:rStyle w:val="normaltextrun"/>
+          <w:rFonts w:ascii="Calibri" w:hAnsi="Calibri" w:cs="Calibri"/>
+          <w:sz w:val="22"/>
+          <w:szCs w:val="22"/>
+        </w:rPr>
+        <w:t xml:space="preserve"> be off by a lot. By doing this we would ensure that there are no crowds in front of the stores as the customers would be prompted to arrive only when there are a couple of minutes until their turn. This part of the system should also provide notifications for the virtual ticket holders and inform them of how many customers are currently in front of them, and therefore how many minutes until they will </w:t>
+      </w:r>
       <w:r>
         <w:rPr>
           <w:rStyle w:val="spellingerror"/>
@@ -5475,9 +4632,26 @@
           <w:sz w:val="22"/>
           <w:szCs w:val="22"/>
         </w:rPr>
-        <w:t>beable</w:t>
-      </w:r>
-      <w:proofErr w:type="spellEnd"/>
+        <w:t>be</w:t>
+      </w:r>
+      <w:r>
+        <w:rPr>
+          <w:rStyle w:val="spellingerror"/>
+          <w:rFonts w:ascii="Calibri" w:hAnsi="Calibri" w:cs="Calibri"/>
+          <w:sz w:val="22"/>
+          <w:szCs w:val="22"/>
+        </w:rPr>
+        <w:t xml:space="preserve"> </w:t>
+      </w:r>
+      <w:r>
+        <w:rPr>
+          <w:rStyle w:val="spellingerror"/>
+          <w:rFonts w:ascii="Calibri" w:hAnsi="Calibri" w:cs="Calibri"/>
+          <w:sz w:val="22"/>
+          <w:szCs w:val="22"/>
+        </w:rPr>
+        <w:t>able</w:t>
+      </w:r>
       <w:r>
         <w:rPr>
           <w:rStyle w:val="normaltextrun"/>
@@ -5552,39 +4726,17 @@
           <w:sz w:val="22"/>
           <w:szCs w:val="22"/>
         </w:rPr>
-        <w:t xml:space="preserve">By providing their location, which </w:t>
-      </w:r>
-      <w:proofErr w:type="gramStart"/>
-      <w:r>
-        <w:rPr>
-          <w:rStyle w:val="normaltextrun"/>
-          <w:rFonts w:ascii="Calibri" w:hAnsi="Calibri" w:cs="Calibri"/>
-          <w:sz w:val="22"/>
-          <w:szCs w:val="22"/>
-        </w:rPr>
-        <w:t>has to</w:t>
-      </w:r>
-      <w:proofErr w:type="gramEnd"/>
-      <w:r>
-        <w:rPr>
-          <w:rStyle w:val="normaltextrun"/>
-          <w:rFonts w:ascii="Calibri" w:hAnsi="Calibri" w:cs="Calibri"/>
-          <w:sz w:val="22"/>
-          <w:szCs w:val="22"/>
-        </w:rPr>
-        <w:t xml:space="preserve"> be allowed by the user, the system can calculate the exact amount of time that user needs to get to the store. This is done by using one of the Google Maps APIs which allow the distance calculation of two specific locations as well as the time needed to get from one point to another. Together with the estimated shopping time provided by the user, this would allow the user to get the exact amount of time needed to make a shopping trip. While this function has no advantages to the effectiveness of the system itself, we believe that it is an important function for the </w:t>
-      </w:r>
-      <w:proofErr w:type="gramStart"/>
-      <w:r>
-        <w:rPr>
-          <w:rStyle w:val="normaltextrun"/>
-          <w:rFonts w:ascii="Calibri" w:hAnsi="Calibri" w:cs="Calibri"/>
-          <w:sz w:val="22"/>
-          <w:szCs w:val="22"/>
-        </w:rPr>
-        <w:t>user</w:t>
-      </w:r>
-      <w:proofErr w:type="gramEnd"/>
+        <w:t xml:space="preserve">By providing their location, which has to be allowed by the user, the system can calculate the exact amount of time that user needs to get to the store. This is done by using one of the Google Maps APIs which allow the distance calculation of two specific locations as well as the time needed to get from one point to another. Together with the estimated shopping time provided by the user, this would allow the user to get the exact amount of time needed to make a shopping trip. While this function has no advantages to the effectiveness of the system itself, we believe that it is an important function for the </w:t>
+      </w:r>
+      <w:r>
+        <w:rPr>
+          <w:rStyle w:val="normaltextrun"/>
+          <w:rFonts w:ascii="Calibri" w:hAnsi="Calibri" w:cs="Calibri"/>
+          <w:sz w:val="22"/>
+          <w:szCs w:val="22"/>
+        </w:rPr>
+        <w:t>user,</w:t>
+      </w:r>
       <w:r>
         <w:rPr>
           <w:rStyle w:val="normaltextrun"/>
@@ -5727,7 +4879,6 @@
         </w:rPr>
         <w:t> a person using the </w:t>
       </w:r>
-      <w:proofErr w:type="spellStart"/>
       <w:r>
         <w:rPr>
           <w:rStyle w:val="spellingerror"/>
@@ -5737,7 +4888,6 @@
         </w:rPr>
         <w:t>CLup</w:t>
       </w:r>
-      <w:proofErr w:type="spellEnd"/>
       <w:r>
         <w:rPr>
           <w:rStyle w:val="normaltextrun"/>
@@ -5747,17 +4897,15 @@
         </w:rPr>
         <w:t xml:space="preserve"> application, not necessarily registered. The person can request to be queued in line, get an approximation of the wait </w:t>
       </w:r>
-      <w:proofErr w:type="gramStart"/>
-      <w:r>
-        <w:rPr>
-          <w:rStyle w:val="normaltextrun"/>
-          <w:rFonts w:ascii="Calibri" w:hAnsi="Calibri" w:cs="Calibri"/>
-          <w:sz w:val="22"/>
-          <w:szCs w:val="22"/>
-        </w:rPr>
-        <w:t>time</w:t>
-      </w:r>
-      <w:proofErr w:type="gramEnd"/>
+      <w:r>
+        <w:rPr>
+          <w:rStyle w:val="normaltextrun"/>
+          <w:rFonts w:ascii="Calibri" w:hAnsi="Calibri" w:cs="Calibri"/>
+          <w:sz w:val="22"/>
+          <w:szCs w:val="22"/>
+        </w:rPr>
+        <w:t>time,</w:t>
+      </w:r>
       <w:r>
         <w:rPr>
           <w:rStyle w:val="normaltextrun"/>
@@ -5813,7 +4961,6 @@
         </w:rPr>
         <w:t>an employee of the grocery store that uses the </w:t>
       </w:r>
-      <w:proofErr w:type="spellStart"/>
       <w:r>
         <w:rPr>
           <w:rStyle w:val="spellingerror"/>
@@ -5823,7 +4970,6 @@
         </w:rPr>
         <w:t>CLup</w:t>
       </w:r>
-      <w:proofErr w:type="spellEnd"/>
       <w:r>
         <w:rPr>
           <w:rStyle w:val="normaltextrun"/>
@@ -5833,17 +4979,15 @@
         </w:rPr>
         <w:t xml:space="preserve"> application in charge of monitoring and controlling the influx of customers of the store. The person scans the QR code of incoming customers to prevent irregularities and registers their exit </w:t>
       </w:r>
-      <w:proofErr w:type="gramStart"/>
-      <w:r>
-        <w:rPr>
-          <w:rStyle w:val="normaltextrun"/>
-          <w:rFonts w:ascii="Calibri" w:hAnsi="Calibri" w:cs="Calibri"/>
-          <w:sz w:val="22"/>
-          <w:szCs w:val="22"/>
-        </w:rPr>
-        <w:t>time(</w:t>
-      </w:r>
-      <w:proofErr w:type="gramEnd"/>
+      <w:r>
+        <w:rPr>
+          <w:rStyle w:val="normaltextrun"/>
+          <w:rFonts w:ascii="Calibri" w:hAnsi="Calibri" w:cs="Calibri"/>
+          <w:sz w:val="22"/>
+          <w:szCs w:val="22"/>
+        </w:rPr>
+        <w:t>time (</w:t>
+      </w:r>
       <w:r>
         <w:rPr>
           <w:rStyle w:val="normaltextrun"/>
@@ -5899,7 +5043,6 @@
         </w:rPr>
         <w:t> an employee of </w:t>
       </w:r>
-      <w:proofErr w:type="spellStart"/>
       <w:r>
         <w:rPr>
           <w:rStyle w:val="spellingerror"/>
@@ -5909,7 +5052,6 @@
         </w:rPr>
         <w:t>CLup</w:t>
       </w:r>
-      <w:proofErr w:type="spellEnd"/>
       <w:r>
         <w:rPr>
           <w:rStyle w:val="normaltextrun"/>
@@ -5954,161 +5096,26 @@
           <w:sz w:val="22"/>
           <w:szCs w:val="22"/>
         </w:rPr>
-        <w:lastRenderedPageBreak/>
-        <w:t>Registered User </w:t>
-      </w:r>
-      <w:r>
-        <w:rPr>
-          <w:rStyle w:val="normaltextrun"/>
-          <w:rFonts w:ascii="Calibri" w:hAnsi="Calibri" w:cs="Calibri"/>
-          <w:sz w:val="22"/>
-          <w:szCs w:val="22"/>
-        </w:rPr>
-        <w:t xml:space="preserve">(?): a person that successfully registered to the system has all abilities a User has, </w:t>
-      </w:r>
-      <w:proofErr w:type="gramStart"/>
-      <w:r>
-        <w:rPr>
-          <w:rStyle w:val="normaltextrun"/>
-          <w:rFonts w:ascii="Calibri" w:hAnsi="Calibri" w:cs="Calibri"/>
-          <w:sz w:val="22"/>
-          <w:szCs w:val="22"/>
-        </w:rPr>
-        <w:t>and also</w:t>
-      </w:r>
-      <w:proofErr w:type="gramEnd"/>
-      <w:r>
-        <w:rPr>
-          <w:rStyle w:val="normaltextrun"/>
-          <w:rFonts w:ascii="Calibri" w:hAnsi="Calibri" w:cs="Calibri"/>
-          <w:sz w:val="22"/>
-          <w:szCs w:val="22"/>
-        </w:rPr>
-        <w:t xml:space="preserve"> gets personal features such as automatic visit duration calculation. </w:t>
-      </w:r>
-      <w:r>
-        <w:rPr>
-          <w:rStyle w:val="normaltextrun"/>
-          <w:rFonts w:ascii="Calibri" w:hAnsi="Calibri" w:cs="Calibri"/>
-          <w:sz w:val="22"/>
-          <w:szCs w:val="22"/>
-          <w:shd w:val="clear" w:color="auto" w:fill="FFFF00"/>
-        </w:rPr>
-        <w:t>Ja bi </w:t>
-      </w:r>
-      <w:proofErr w:type="spellStart"/>
+        <w:t>Physical customer </w:t>
+      </w:r>
+      <w:r>
+        <w:rPr>
+          <w:rStyle w:val="normaltextrun"/>
+          <w:rFonts w:ascii="Calibri" w:hAnsi="Calibri" w:cs="Calibri"/>
+          <w:sz w:val="22"/>
+          <w:szCs w:val="22"/>
+        </w:rPr>
+        <w:t>(?) no phone: a person that for some reason is unable to line-up through the </w:t>
+      </w:r>
       <w:r>
         <w:rPr>
           <w:rStyle w:val="spellingerror"/>
           <w:rFonts w:ascii="Calibri" w:hAnsi="Calibri" w:cs="Calibri"/>
           <w:sz w:val="22"/>
           <w:szCs w:val="22"/>
-          <w:shd w:val="clear" w:color="auto" w:fill="FFFF00"/>
-        </w:rPr>
-        <w:t>ovo</w:t>
-      </w:r>
-      <w:proofErr w:type="spellEnd"/>
-      <w:r>
-        <w:rPr>
-          <w:rStyle w:val="normaltextrun"/>
-          <w:rFonts w:ascii="Calibri" w:hAnsi="Calibri" w:cs="Calibri"/>
-          <w:sz w:val="22"/>
-          <w:szCs w:val="22"/>
-          <w:shd w:val="clear" w:color="auto" w:fill="FFFF00"/>
-        </w:rPr>
-        <w:t> </w:t>
-      </w:r>
-      <w:proofErr w:type="spellStart"/>
-      <w:r>
-        <w:rPr>
-          <w:rStyle w:val="spellingerror"/>
-          <w:rFonts w:ascii="Calibri" w:hAnsi="Calibri" w:cs="Calibri"/>
-          <w:sz w:val="22"/>
-          <w:szCs w:val="22"/>
-          <w:shd w:val="clear" w:color="auto" w:fill="FFFF00"/>
-        </w:rPr>
-        <w:t>izbacio</w:t>
-      </w:r>
-      <w:proofErr w:type="spellEnd"/>
-      <w:r>
-        <w:rPr>
-          <w:rStyle w:val="normaltextrun"/>
-          <w:rFonts w:ascii="Calibri" w:hAnsi="Calibri" w:cs="Calibri"/>
-          <w:sz w:val="22"/>
-          <w:szCs w:val="22"/>
-          <w:shd w:val="clear" w:color="auto" w:fill="FFFF00"/>
-        </w:rPr>
-        <w:t> </w:t>
-      </w:r>
-      <w:proofErr w:type="spellStart"/>
-      <w:r>
-        <w:rPr>
-          <w:rStyle w:val="spellingerror"/>
-          <w:rFonts w:ascii="Calibri" w:hAnsi="Calibri" w:cs="Calibri"/>
-          <w:sz w:val="22"/>
-          <w:szCs w:val="22"/>
-          <w:shd w:val="clear" w:color="auto" w:fill="FFFF00"/>
-        </w:rPr>
-        <w:t>zasad</w:t>
-      </w:r>
-      <w:proofErr w:type="spellEnd"/>
-      <w:r>
-        <w:rPr>
-          <w:rStyle w:val="eop"/>
-          <w:rFonts w:ascii="Calibri" w:hAnsi="Calibri" w:cs="Calibri"/>
-          <w:sz w:val="22"/>
-          <w:szCs w:val="22"/>
-        </w:rPr>
-        <w:t> </w:t>
-      </w:r>
-    </w:p>
-    <w:p>
-      <w:pPr>
-        <w:pStyle w:val="paragraph"/>
-        <w:numPr>
-          <w:ilvl w:val="0"/>
-          <w:numId w:val="23"/>
-        </w:numPr>
-        <w:spacing w:before="0" w:beforeAutospacing="0" w:after="0" w:afterAutospacing="0"/>
-        <w:ind w:left="1080"/>
-        <w:textAlignment w:val="baseline"/>
-        <w:rPr>
-          <w:rFonts w:ascii="Calibri" w:hAnsi="Calibri" w:cs="Calibri"/>
-          <w:sz w:val="22"/>
-          <w:szCs w:val="22"/>
-        </w:rPr>
-      </w:pPr>
-      <w:r>
-        <w:rPr>
-          <w:rStyle w:val="normaltextrun"/>
-          <w:rFonts w:ascii="Calibri" w:hAnsi="Calibri" w:cs="Calibri"/>
-          <w:i/>
-          <w:iCs/>
-          <w:sz w:val="22"/>
-          <w:szCs w:val="22"/>
-        </w:rPr>
-        <w:t>Physical customer </w:t>
-      </w:r>
-      <w:r>
-        <w:rPr>
-          <w:rStyle w:val="normaltextrun"/>
-          <w:rFonts w:ascii="Calibri" w:hAnsi="Calibri" w:cs="Calibri"/>
-          <w:sz w:val="22"/>
-          <w:szCs w:val="22"/>
-        </w:rPr>
-        <w:t>(?) no phone: a person that for some reason is unable to line-up through the </w:t>
-      </w:r>
-      <w:proofErr w:type="spellStart"/>
-      <w:r>
-        <w:rPr>
-          <w:rStyle w:val="spellingerror"/>
-          <w:rFonts w:ascii="Calibri" w:hAnsi="Calibri" w:cs="Calibri"/>
-          <w:sz w:val="22"/>
-          <w:szCs w:val="22"/>
         </w:rPr>
         <w:t>CLup</w:t>
       </w:r>
-      <w:proofErr w:type="spellEnd"/>
       <w:r>
         <w:rPr>
           <w:rStyle w:val="normaltextrun"/>
@@ -6118,17 +5125,15 @@
         </w:rPr>
         <w:t xml:space="preserve"> application, and therefore </w:t>
       </w:r>
-      <w:proofErr w:type="gramStart"/>
-      <w:r>
-        <w:rPr>
-          <w:rStyle w:val="normaltextrun"/>
-          <w:rFonts w:ascii="Calibri" w:hAnsi="Calibri" w:cs="Calibri"/>
-          <w:sz w:val="22"/>
-          <w:szCs w:val="22"/>
-        </w:rPr>
-        <w:t>has to</w:t>
-      </w:r>
-      <w:proofErr w:type="gramEnd"/>
+      <w:r>
+        <w:rPr>
+          <w:rStyle w:val="normaltextrun"/>
+          <w:rFonts w:ascii="Calibri" w:hAnsi="Calibri" w:cs="Calibri"/>
+          <w:sz w:val="22"/>
+          <w:szCs w:val="22"/>
+        </w:rPr>
+        <w:t>must</w:t>
+      </w:r>
       <w:r>
         <w:rPr>
           <w:rStyle w:val="normaltextrun"/>
@@ -6175,7 +5180,6 @@
         </w:rPr>
         <w:t xml:space="preserve">Assumptions, </w:t>
       </w:r>
-      <w:proofErr w:type="gramStart"/>
       <w:r>
         <w:rPr>
           <w:rStyle w:val="normaltextrun"/>
@@ -6185,9 +5189,8 @@
           <w:sz w:val="22"/>
           <w:szCs w:val="22"/>
         </w:rPr>
-        <w:t>dependencies</w:t>
-      </w:r>
-      <w:proofErr w:type="gramEnd"/>
+        <w:t>dependencies,</w:t>
+      </w:r>
       <w:r>
         <w:rPr>
           <w:rStyle w:val="normaltextrun"/>
@@ -6234,6 +5237,7 @@
           <w:sz w:val="22"/>
           <w:szCs w:val="22"/>
         </w:rPr>
+        <w:lastRenderedPageBreak/>
         <w:t>Assumptions</w:t>
       </w:r>
       <w:r>
@@ -6437,26 +5441,18 @@
           <w:rFonts w:ascii="Calibri" w:hAnsi="Calibri" w:cs="Calibri"/>
           <w:sz w:val="22"/>
           <w:szCs w:val="22"/>
-        </w:rPr>
-      </w:pPr>
-      <w:r>
-        <w:rPr>
-          <w:rStyle w:val="normaltextrun"/>
-          <w:rFonts w:ascii="Calibri" w:hAnsi="Calibri" w:cs="Calibri"/>
-          <w:sz w:val="22"/>
-          <w:szCs w:val="22"/>
-        </w:rPr>
-        <w:t>[D5</w:t>
-      </w:r>
-      <w:proofErr w:type="gramStart"/>
-      <w:r>
-        <w:rPr>
-          <w:rStyle w:val="normaltextrun"/>
-          <w:rFonts w:ascii="Calibri" w:hAnsi="Calibri" w:cs="Calibri"/>
-          <w:sz w:val="22"/>
-          <w:szCs w:val="22"/>
-        </w:rPr>
-        <w:t>]:</w:t>
+          <w:lang w:val="it-IT"/>
+        </w:rPr>
+      </w:pPr>
+      <w:r>
+        <w:rPr>
+          <w:rStyle w:val="normaltextrun"/>
+          <w:rFonts w:ascii="Calibri" w:hAnsi="Calibri" w:cs="Calibri"/>
+          <w:sz w:val="22"/>
+          <w:szCs w:val="22"/>
+          <w:lang w:val="it-IT"/>
+        </w:rPr>
+        <w:t>[D5]:</w:t>
       </w:r>
       <w:r>
         <w:rPr>
@@ -6466,27 +5462,17 @@
           <w:bCs/>
           <w:sz w:val="22"/>
           <w:szCs w:val="22"/>
-        </w:rPr>
-        <w:t>ODE</w:t>
-      </w:r>
-      <w:proofErr w:type="gramEnd"/>
-      <w:r>
-        <w:rPr>
-          <w:rStyle w:val="normaltextrun"/>
-          <w:rFonts w:ascii="Calibri" w:hAnsi="Calibri" w:cs="Calibri"/>
-          <w:b/>
-          <w:bCs/>
-          <w:sz w:val="22"/>
-          <w:szCs w:val="22"/>
-        </w:rPr>
-        <w:t xml:space="preserve"> MOZE IC ZA KORISNIKA TIPA DA JE ASSUMPTION DA UVIK IDE AUTON ILI PJESKE?</w:t>
-      </w:r>
-      <w:r>
-        <w:rPr>
-          <w:rStyle w:val="eop"/>
-          <w:rFonts w:ascii="Calibri" w:hAnsi="Calibri" w:cs="Calibri"/>
-          <w:sz w:val="22"/>
-          <w:szCs w:val="22"/>
+          <w:lang w:val="it-IT"/>
+        </w:rPr>
+        <w:t>ODE MOZE IC ZA KORISNIKA TIPA DA JE ASSUMPTION DA UVIK IDE AUTON ILI PJESKE?</w:t>
+      </w:r>
+      <w:r>
+        <w:rPr>
+          <w:rStyle w:val="eop"/>
+          <w:rFonts w:ascii="Calibri" w:hAnsi="Calibri" w:cs="Calibri"/>
+          <w:sz w:val="22"/>
+          <w:szCs w:val="22"/>
+          <w:lang w:val="it-IT"/>
         </w:rPr>
         <w:t> </w:t>
       </w:r>
@@ -6516,17 +5502,15 @@
         </w:rPr>
         <w:t xml:space="preserve">[D6]:  The system can correctly save data about enter and exit times of anonymous customers, </w:t>
       </w:r>
-      <w:proofErr w:type="gramStart"/>
-      <w:r>
-        <w:rPr>
-          <w:rStyle w:val="normaltextrun"/>
-          <w:rFonts w:ascii="Calibri" w:hAnsi="Calibri" w:cs="Calibri"/>
-          <w:sz w:val="22"/>
-          <w:szCs w:val="22"/>
-        </w:rPr>
-        <w:t>in order to</w:t>
-      </w:r>
-      <w:proofErr w:type="gramEnd"/>
+      <w:r>
+        <w:rPr>
+          <w:rStyle w:val="normaltextrun"/>
+          <w:rFonts w:ascii="Calibri" w:hAnsi="Calibri" w:cs="Calibri"/>
+          <w:sz w:val="22"/>
+          <w:szCs w:val="22"/>
+        </w:rPr>
+        <w:t>to</w:t>
+      </w:r>
       <w:r>
         <w:rPr>
           <w:rStyle w:val="normaltextrun"/>
@@ -6606,17 +5590,15 @@
         </w:rPr>
         <w:t xml:space="preserve">[D8]: The user </w:t>
       </w:r>
-      <w:proofErr w:type="gramStart"/>
-      <w:r>
-        <w:rPr>
-          <w:rStyle w:val="normaltextrun"/>
-          <w:rFonts w:ascii="Calibri" w:hAnsi="Calibri" w:cs="Calibri"/>
-          <w:sz w:val="22"/>
-          <w:szCs w:val="22"/>
-        </w:rPr>
-        <w:t>has internet connection for the device at all times</w:t>
-      </w:r>
-      <w:proofErr w:type="gramEnd"/>
+      <w:r>
+        <w:rPr>
+          <w:rStyle w:val="normaltextrun"/>
+          <w:rFonts w:ascii="Calibri" w:hAnsi="Calibri" w:cs="Calibri"/>
+          <w:sz w:val="22"/>
+          <w:szCs w:val="22"/>
+        </w:rPr>
+        <w:t>always has internet connection for the device</w:t>
+      </w:r>
       <w:r>
         <w:rPr>
           <w:rStyle w:val="normaltextrun"/>
@@ -6731,7 +5713,6 @@
         </w:rPr>
         <w:t>The platform the </w:t>
       </w:r>
-      <w:proofErr w:type="spellStart"/>
       <w:r>
         <w:rPr>
           <w:rStyle w:val="spellingerror"/>
@@ -6741,7 +5722,6 @@
         </w:rPr>
         <w:t>CLup</w:t>
       </w:r>
-      <w:proofErr w:type="spellEnd"/>
       <w:r>
         <w:rPr>
           <w:rStyle w:val="normaltextrun"/>
@@ -6751,17 +5731,15 @@
         </w:rPr>
         <w:t xml:space="preserve"> application is developed for is a device with uninterrupted internet connection(2G/3G/4G/5G) and GPS signal. For the store manager's </w:t>
       </w:r>
-      <w:proofErr w:type="gramStart"/>
-      <w:r>
-        <w:rPr>
-          <w:rStyle w:val="normaltextrun"/>
-          <w:rFonts w:ascii="Calibri" w:hAnsi="Calibri" w:cs="Calibri"/>
-          <w:sz w:val="22"/>
-          <w:szCs w:val="22"/>
-        </w:rPr>
-        <w:t>installation</w:t>
-      </w:r>
-      <w:proofErr w:type="gramEnd"/>
+      <w:r>
+        <w:rPr>
+          <w:rStyle w:val="normaltextrun"/>
+          <w:rFonts w:ascii="Calibri" w:hAnsi="Calibri" w:cs="Calibri"/>
+          <w:sz w:val="22"/>
+          <w:szCs w:val="22"/>
+        </w:rPr>
+        <w:t>installation,</w:t>
+      </w:r>
       <w:r>
         <w:rPr>
           <w:rStyle w:val="normaltextrun"/>
@@ -6839,7 +5817,6 @@
         </w:rPr>
         <w:t>The </w:t>
       </w:r>
-      <w:proofErr w:type="spellStart"/>
       <w:r>
         <w:rPr>
           <w:rStyle w:val="spellingerror"/>
@@ -6849,7 +5826,6 @@
         </w:rPr>
         <w:t>CLup</w:t>
       </w:r>
-      <w:proofErr w:type="spellEnd"/>
       <w:r>
         <w:rPr>
           <w:rStyle w:val="normaltextrun"/>
@@ -6927,17 +5903,15 @@
         </w:rPr>
         <w:t xml:space="preserve">The user will have to agree to the general terms and conditions agreement as part of the installation process </w:t>
       </w:r>
-      <w:proofErr w:type="gramStart"/>
-      <w:r>
-        <w:rPr>
-          <w:rStyle w:val="normaltextrun"/>
-          <w:rFonts w:ascii="Calibri" w:hAnsi="Calibri" w:cs="Calibri"/>
-          <w:sz w:val="22"/>
-          <w:szCs w:val="22"/>
-        </w:rPr>
-        <w:t>in order to</w:t>
-      </w:r>
-      <w:proofErr w:type="gramEnd"/>
+      <w:r>
+        <w:rPr>
+          <w:rStyle w:val="normaltextrun"/>
+          <w:rFonts w:ascii="Calibri" w:hAnsi="Calibri" w:cs="Calibri"/>
+          <w:sz w:val="22"/>
+          <w:szCs w:val="22"/>
+        </w:rPr>
+        <w:t>to</w:t>
+      </w:r>
       <w:r>
         <w:rPr>
           <w:rStyle w:val="normaltextrun"/>
@@ -7925,38 +6899,28 @@
   </w:num>
   <w:num w:numId="2">
     <w:abstractNumId w:val="7"/>
-    <w:lvlOverride w:ilvl="1">
-      <w:startOverride w:val="2"/>
-    </w:lvlOverride>
+    <w:lvlOverride w:ilvl="0"/>
   </w:num>
   <w:num w:numId="3">
     <w:abstractNumId w:val="7"/>
     <w:lvlOverride w:ilvl="1"/>
-    <w:lvlOverride w:ilvl="2">
-      <w:startOverride w:val="2"/>
-    </w:lvlOverride>
+    <w:lvlOverride w:ilvl="0"/>
   </w:num>
   <w:num w:numId="4">
     <w:abstractNumId w:val="7"/>
     <w:lvlOverride w:ilvl="1"/>
-    <w:lvlOverride w:ilvl="2">
-      <w:startOverride w:val="3"/>
-    </w:lvlOverride>
+    <w:lvlOverride w:ilvl="0"/>
   </w:num>
   <w:num w:numId="5">
     <w:abstractNumId w:val="7"/>
     <w:lvlOverride w:ilvl="1"/>
-    <w:lvlOverride w:ilvl="2">
-      <w:startOverride w:val="4"/>
-    </w:lvlOverride>
+    <w:lvlOverride w:ilvl="0"/>
   </w:num>
   <w:num w:numId="6">
     <w:abstractNumId w:val="7"/>
     <w:lvlOverride w:ilvl="1"/>
     <w:lvlOverride w:ilvl="2"/>
-    <w:lvlOverride w:ilvl="3">
-      <w:startOverride w:val="6"/>
-    </w:lvlOverride>
+    <w:lvlOverride w:ilvl="0"/>
   </w:num>
   <w:num w:numId="7">
     <w:abstractNumId w:val="7"/>
@@ -7964,33 +6928,35 @@
       <w:startOverride w:val="4"/>
     </w:lvlOverride>
     <w:lvlOverride w:ilvl="2"/>
-    <w:lvlOverride w:ilvl="3"/>
+    <w:lvlOverride w:ilvl="0"/>
   </w:num>
   <w:num w:numId="8">
     <w:abstractNumId w:val="7"/>
-    <w:lvlOverride w:ilvl="1"/>
-    <w:lvlOverride w:ilvl="2"/>
-    <w:lvlOverride w:ilvl="3">
-      <w:lvl w:ilvl="3">
-        <w:numFmt w:val="bullet"/>
-        <w:lvlText w:val=""/>
+    <w:lvlOverride w:ilvl="1">
+      <w:lvl w:ilvl="1">
+        <w:numFmt w:val="decimal"/>
+        <w:lvlText w:val=""/>
         <w:lvlJc w:val="left"/>
-        <w:pPr>
-          <w:tabs>
-            <w:tab w:val="num" w:pos="2880"/>
-          </w:tabs>
-          <w:ind w:left="2880" w:hanging="360"/>
-        </w:pPr>
-        <w:rPr>
-          <w:rFonts w:ascii="Symbol" w:hAnsi="Symbol" w:hint="default"/>
-          <w:sz w:val="20"/>
-        </w:rPr>
       </w:lvl>
     </w:lvlOverride>
+    <w:lvlOverride w:ilvl="2">
+      <w:lvl w:ilvl="2">
+        <w:numFmt w:val="decimal"/>
+        <w:lvlText w:val=""/>
+        <w:lvlJc w:val="left"/>
+      </w:lvl>
+    </w:lvlOverride>
+    <w:lvlOverride w:ilvl="0"/>
   </w:num>
   <w:num w:numId="9">
     <w:abstractNumId w:val="7"/>
-    <w:lvlOverride w:ilvl="1"/>
+    <w:lvlOverride w:ilvl="1">
+      <w:lvl w:ilvl="1">
+        <w:numFmt w:val="decimal"/>
+        <w:lvlText w:val=""/>
+        <w:lvlJc w:val="left"/>
+      </w:lvl>
+    </w:lvlOverride>
     <w:lvlOverride w:ilvl="2">
       <w:lvl w:ilvl="2">
         <w:numFmt w:val="bullet"/>
@@ -8008,66 +6974,16 @@
         </w:rPr>
       </w:lvl>
     </w:lvlOverride>
-    <w:lvlOverride w:ilvl="3">
-      <w:lvl w:ilvl="3">
-        <w:numFmt w:val="bullet"/>
-        <w:lvlText w:val=""/>
-        <w:lvlJc w:val="left"/>
-        <w:pPr>
-          <w:tabs>
-            <w:tab w:val="num" w:pos="2880"/>
-          </w:tabs>
-          <w:ind w:left="2880" w:hanging="360"/>
-        </w:pPr>
-        <w:rPr>
-          <w:rFonts w:ascii="Symbol" w:hAnsi="Symbol" w:hint="default"/>
-          <w:sz w:val="20"/>
-        </w:rPr>
-      </w:lvl>
-    </w:lvlOverride>
+    <w:lvlOverride w:ilvl="0"/>
   </w:num>
   <w:num w:numId="10">
     <w:abstractNumId w:val="7"/>
-    <w:lvlOverride w:ilvl="1"/>
-    <w:lvlOverride w:ilvl="2">
-      <w:lvl w:ilvl="2">
-        <w:numFmt w:val="bullet"/>
-        <w:lvlText w:val="o"/>
+    <w:lvlOverride w:ilvl="1">
+      <w:lvl w:ilvl="1">
+        <w:numFmt w:val="decimal"/>
+        <w:lvlText w:val=""/>
         <w:lvlJc w:val="left"/>
-        <w:pPr>
-          <w:tabs>
-            <w:tab w:val="num" w:pos="2160"/>
-          </w:tabs>
-          <w:ind w:left="2160" w:hanging="360"/>
-        </w:pPr>
-        <w:rPr>
-          <w:rFonts w:ascii="Courier New" w:hAnsi="Courier New" w:hint="default"/>
-          <w:sz w:val="20"/>
-        </w:rPr>
       </w:lvl>
-    </w:lvlOverride>
-    <w:lvlOverride w:ilvl="3">
-      <w:lvl w:ilvl="3">
-        <w:numFmt w:val="bullet"/>
-        <w:lvlText w:val=""/>
-        <w:lvlJc w:val="left"/>
-        <w:pPr>
-          <w:tabs>
-            <w:tab w:val="num" w:pos="2880"/>
-          </w:tabs>
-          <w:ind w:left="2880" w:hanging="360"/>
-        </w:pPr>
-        <w:rPr>
-          <w:rFonts w:ascii="Symbol" w:hAnsi="Symbol" w:hint="default"/>
-          <w:sz w:val="20"/>
-        </w:rPr>
-      </w:lvl>
-    </w:lvlOverride>
-  </w:num>
-  <w:num w:numId="11">
-    <w:abstractNumId w:val="7"/>
-    <w:lvlOverride w:ilvl="1">
-      <w:startOverride w:val="2"/>
     </w:lvlOverride>
     <w:lvlOverride w:ilvl="2">
       <w:lvl w:ilvl="2">
@@ -8086,23 +7002,37 @@
         </w:rPr>
       </w:lvl>
     </w:lvlOverride>
-    <w:lvlOverride w:ilvl="3">
-      <w:lvl w:ilvl="3">
+    <w:lvlOverride w:ilvl="0"/>
+  </w:num>
+  <w:num w:numId="11">
+    <w:abstractNumId w:val="7"/>
+    <w:lvlOverride w:ilvl="1">
+      <w:startOverride w:val="2"/>
+      <w:lvl w:ilvl="1">
+        <w:start w:val="2"/>
+        <w:numFmt w:val="decimal"/>
+        <w:lvlText w:val=""/>
+        <w:lvlJc w:val="left"/>
+      </w:lvl>
+    </w:lvlOverride>
+    <w:lvlOverride w:ilvl="2">
+      <w:lvl w:ilvl="2">
         <w:numFmt w:val="bullet"/>
-        <w:lvlText w:val=""/>
+        <w:lvlText w:val="o"/>
         <w:lvlJc w:val="left"/>
         <w:pPr>
           <w:tabs>
-            <w:tab w:val="num" w:pos="2880"/>
+            <w:tab w:val="num" w:pos="2160"/>
           </w:tabs>
-          <w:ind w:left="2880" w:hanging="360"/>
+          <w:ind w:left="2160" w:hanging="360"/>
         </w:pPr>
         <w:rPr>
-          <w:rFonts w:ascii="Symbol" w:hAnsi="Symbol" w:hint="default"/>
+          <w:rFonts w:ascii="Courier New" w:hAnsi="Courier New" w:hint="default"/>
           <w:sz w:val="20"/>
         </w:rPr>
       </w:lvl>
     </w:lvlOverride>
+    <w:lvlOverride w:ilvl="0"/>
   </w:num>
   <w:num w:numId="12">
     <w:abstractNumId w:val="7"/>
@@ -8130,28 +7060,18 @@
         </w:rPr>
       </w:lvl>
     </w:lvlOverride>
-    <w:lvlOverride w:ilvl="3">
-      <w:lvl w:ilvl="3">
-        <w:numFmt w:val="bullet"/>
-        <w:lvlText w:val=""/>
-        <w:lvlJc w:val="left"/>
-        <w:pPr>
-          <w:tabs>
-            <w:tab w:val="num" w:pos="2880"/>
-          </w:tabs>
-          <w:ind w:left="2880" w:hanging="360"/>
-        </w:pPr>
-        <w:rPr>
-          <w:rFonts w:ascii="Symbol" w:hAnsi="Symbol" w:hint="default"/>
-          <w:sz w:val="20"/>
-        </w:rPr>
-      </w:lvl>
-    </w:lvlOverride>
+    <w:lvlOverride w:ilvl="0"/>
   </w:num>
   <w:num w:numId="13">
     <w:abstractNumId w:val="7"/>
     <w:lvlOverride w:ilvl="1">
       <w:startOverride w:val="2"/>
+      <w:lvl w:ilvl="1">
+        <w:start w:val="2"/>
+        <w:numFmt w:val="decimal"/>
+        <w:lvlText w:val=""/>
+        <w:lvlJc w:val="left"/>
+      </w:lvl>
     </w:lvlOverride>
     <w:lvlOverride w:ilvl="2">
       <w:lvl w:ilvl="2">
@@ -8170,28 +7090,18 @@
         </w:rPr>
       </w:lvl>
     </w:lvlOverride>
-    <w:lvlOverride w:ilvl="3">
-      <w:lvl w:ilvl="3">
-        <w:numFmt w:val="bullet"/>
-        <w:lvlText w:val=""/>
-        <w:lvlJc w:val="left"/>
-        <w:pPr>
-          <w:tabs>
-            <w:tab w:val="num" w:pos="2880"/>
-          </w:tabs>
-          <w:ind w:left="2880" w:hanging="360"/>
-        </w:pPr>
-        <w:rPr>
-          <w:rFonts w:ascii="Symbol" w:hAnsi="Symbol" w:hint="default"/>
-          <w:sz w:val="20"/>
-        </w:rPr>
-      </w:lvl>
-    </w:lvlOverride>
+    <w:lvlOverride w:ilvl="0"/>
   </w:num>
   <w:num w:numId="14">
     <w:abstractNumId w:val="7"/>
     <w:lvlOverride w:ilvl="1">
       <w:startOverride w:val="3"/>
+      <w:lvl w:ilvl="1">
+        <w:start w:val="3"/>
+        <w:numFmt w:val="decimal"/>
+        <w:lvlText w:val=""/>
+        <w:lvlJc w:val="left"/>
+      </w:lvl>
     </w:lvlOverride>
     <w:lvlOverride w:ilvl="2">
       <w:lvl w:ilvl="2">
@@ -8210,28 +7120,18 @@
         </w:rPr>
       </w:lvl>
     </w:lvlOverride>
-    <w:lvlOverride w:ilvl="3">
-      <w:lvl w:ilvl="3">
-        <w:numFmt w:val="bullet"/>
-        <w:lvlText w:val=""/>
-        <w:lvlJc w:val="left"/>
-        <w:pPr>
-          <w:tabs>
-            <w:tab w:val="num" w:pos="2880"/>
-          </w:tabs>
-          <w:ind w:left="2880" w:hanging="360"/>
-        </w:pPr>
-        <w:rPr>
-          <w:rFonts w:ascii="Symbol" w:hAnsi="Symbol" w:hint="default"/>
-          <w:sz w:val="20"/>
-        </w:rPr>
-      </w:lvl>
-    </w:lvlOverride>
+    <w:lvlOverride w:ilvl="0"/>
   </w:num>
   <w:num w:numId="15">
     <w:abstractNumId w:val="7"/>
     <w:lvlOverride w:ilvl="1">
       <w:startOverride w:val="4"/>
+      <w:lvl w:ilvl="1">
+        <w:start w:val="4"/>
+        <w:numFmt w:val="decimal"/>
+        <w:lvlText w:val=""/>
+        <w:lvlJc w:val="left"/>
+      </w:lvl>
     </w:lvlOverride>
     <w:lvlOverride w:ilvl="2">
       <w:lvl w:ilvl="2">
@@ -8250,28 +7150,18 @@
         </w:rPr>
       </w:lvl>
     </w:lvlOverride>
-    <w:lvlOverride w:ilvl="3">
-      <w:lvl w:ilvl="3">
-        <w:numFmt w:val="bullet"/>
-        <w:lvlText w:val=""/>
-        <w:lvlJc w:val="left"/>
-        <w:pPr>
-          <w:tabs>
-            <w:tab w:val="num" w:pos="2880"/>
-          </w:tabs>
-          <w:ind w:left="2880" w:hanging="360"/>
-        </w:pPr>
-        <w:rPr>
-          <w:rFonts w:ascii="Symbol" w:hAnsi="Symbol" w:hint="default"/>
-          <w:sz w:val="20"/>
-        </w:rPr>
-      </w:lvl>
-    </w:lvlOverride>
+    <w:lvlOverride w:ilvl="0"/>
   </w:num>
   <w:num w:numId="16">
     <w:abstractNumId w:val="7"/>
     <w:lvlOverride w:ilvl="1">
       <w:startOverride w:val="5"/>
+      <w:lvl w:ilvl="1">
+        <w:start w:val="5"/>
+        <w:numFmt w:val="decimal"/>
+        <w:lvlText w:val=""/>
+        <w:lvlJc w:val="left"/>
+      </w:lvl>
     </w:lvlOverride>
     <w:lvlOverride w:ilvl="2">
       <w:lvl w:ilvl="2">
@@ -8290,28 +7180,18 @@
         </w:rPr>
       </w:lvl>
     </w:lvlOverride>
-    <w:lvlOverride w:ilvl="3">
-      <w:lvl w:ilvl="3">
-        <w:numFmt w:val="bullet"/>
-        <w:lvlText w:val=""/>
-        <w:lvlJc w:val="left"/>
-        <w:pPr>
-          <w:tabs>
-            <w:tab w:val="num" w:pos="2880"/>
-          </w:tabs>
-          <w:ind w:left="2880" w:hanging="360"/>
-        </w:pPr>
-        <w:rPr>
-          <w:rFonts w:ascii="Symbol" w:hAnsi="Symbol" w:hint="default"/>
-          <w:sz w:val="20"/>
-        </w:rPr>
-      </w:lvl>
-    </w:lvlOverride>
+    <w:lvlOverride w:ilvl="0"/>
   </w:num>
   <w:num w:numId="17">
     <w:abstractNumId w:val="7"/>
     <w:lvlOverride w:ilvl="1">
       <w:startOverride w:val="3"/>
+      <w:lvl w:ilvl="1">
+        <w:start w:val="3"/>
+        <w:numFmt w:val="decimal"/>
+        <w:lvlText w:val=""/>
+        <w:lvlJc w:val="left"/>
+      </w:lvl>
     </w:lvlOverride>
     <w:lvlOverride w:ilvl="2">
       <w:lvl w:ilvl="2">
@@ -8330,23 +7210,7 @@
         </w:rPr>
       </w:lvl>
     </w:lvlOverride>
-    <w:lvlOverride w:ilvl="3">
-      <w:lvl w:ilvl="3">
-        <w:numFmt w:val="bullet"/>
-        <w:lvlText w:val=""/>
-        <w:lvlJc w:val="left"/>
-        <w:pPr>
-          <w:tabs>
-            <w:tab w:val="num" w:pos="2880"/>
-          </w:tabs>
-          <w:ind w:left="2880" w:hanging="360"/>
-        </w:pPr>
-        <w:rPr>
-          <w:rFonts w:ascii="Symbol" w:hAnsi="Symbol" w:hint="default"/>
-          <w:sz w:val="20"/>
-        </w:rPr>
-      </w:lvl>
-    </w:lvlOverride>
+    <w:lvlOverride w:ilvl="0"/>
   </w:num>
   <w:num w:numId="18">
     <w:abstractNumId w:val="5"/>
@@ -8371,15 +7235,11 @@
   </w:num>
   <w:num w:numId="25">
     <w:abstractNumId w:val="2"/>
-    <w:lvlOverride w:ilvl="2">
-      <w:startOverride w:val="2"/>
-    </w:lvlOverride>
+    <w:lvlOverride w:ilvl="0"/>
   </w:num>
   <w:num w:numId="26">
     <w:abstractNumId w:val="2"/>
-    <w:lvlOverride w:ilvl="2">
-      <w:startOverride w:val="3"/>
-    </w:lvlOverride>
+    <w:lvlOverride w:ilvl="0"/>
   </w:num>
 </w:numbering>
 </file>

</xml_diff>

<commit_message>
Added first version of the text in .tex format, added some design concepts, some minor image fixes..
</commit_message>
<xml_diff>
--- a/Text/RASD_text.docx
+++ b/Text/RASD_text.docx
@@ -1316,7 +1316,25 @@
           <w:sz w:val="22"/>
           <w:szCs w:val="22"/>
         </w:rPr>
-        <w:t>Allow a User to "line up"/retrieve a number.</w:t>
+        <w:t xml:space="preserve">Allow </w:t>
+      </w:r>
+      <w:r>
+        <w:rPr>
+          <w:rStyle w:val="normaltextrun"/>
+          <w:rFonts w:ascii="Calibri" w:hAnsi="Calibri" w:cs="Calibri"/>
+          <w:sz w:val="22"/>
+          <w:szCs w:val="22"/>
+        </w:rPr>
+        <w:t>the u</w:t>
+      </w:r>
+      <w:r>
+        <w:rPr>
+          <w:rStyle w:val="normaltextrun"/>
+          <w:rFonts w:ascii="Calibri" w:hAnsi="Calibri" w:cs="Calibri"/>
+          <w:sz w:val="22"/>
+          <w:szCs w:val="22"/>
+        </w:rPr>
+        <w:t>ser to "line up"/retrieve a number.</w:t>
       </w:r>
       <w:r>
         <w:rPr>
@@ -1351,7 +1369,25 @@
           <w:sz w:val="22"/>
           <w:szCs w:val="22"/>
         </w:rPr>
-        <w:t>Allow a User to retrieve a number through the application.</w:t>
+        <w:t xml:space="preserve">Allow </w:t>
+      </w:r>
+      <w:r>
+        <w:rPr>
+          <w:rStyle w:val="normaltextrun"/>
+          <w:rFonts w:ascii="Calibri" w:hAnsi="Calibri" w:cs="Calibri"/>
+          <w:sz w:val="22"/>
+          <w:szCs w:val="22"/>
+        </w:rPr>
+        <w:t>the u</w:t>
+      </w:r>
+      <w:r>
+        <w:rPr>
+          <w:rStyle w:val="normaltextrun"/>
+          <w:rFonts w:ascii="Calibri" w:hAnsi="Calibri" w:cs="Calibri"/>
+          <w:sz w:val="22"/>
+          <w:szCs w:val="22"/>
+        </w:rPr>
+        <w:t>ser to retrieve a number through the application.</w:t>
       </w:r>
       <w:r>
         <w:rPr>
@@ -1386,7 +1422,25 @@
           <w:sz w:val="22"/>
           <w:szCs w:val="22"/>
         </w:rPr>
-        <w:t>Allow a User to retrieve a number physically from the printer.</w:t>
+        <w:t xml:space="preserve">Allow </w:t>
+      </w:r>
+      <w:r>
+        <w:rPr>
+          <w:rStyle w:val="normaltextrun"/>
+          <w:rFonts w:ascii="Calibri" w:hAnsi="Calibri" w:cs="Calibri"/>
+          <w:sz w:val="22"/>
+          <w:szCs w:val="22"/>
+        </w:rPr>
+        <w:t>the u</w:t>
+      </w:r>
+      <w:r>
+        <w:rPr>
+          <w:rStyle w:val="normaltextrun"/>
+          <w:rFonts w:ascii="Calibri" w:hAnsi="Calibri" w:cs="Calibri"/>
+          <w:sz w:val="22"/>
+          <w:szCs w:val="22"/>
+        </w:rPr>
+        <w:t>ser to retrieve a number physically from the printer.</w:t>
       </w:r>
       <w:r>
         <w:rPr>
@@ -1421,7 +1475,61 @@
           <w:sz w:val="22"/>
           <w:szCs w:val="22"/>
         </w:rPr>
-        <w:t>Allow a Store Manager to control the entrance of a User via QR code scanning.</w:t>
+        <w:t xml:space="preserve">Allow </w:t>
+      </w:r>
+      <w:r>
+        <w:rPr>
+          <w:rStyle w:val="normaltextrun"/>
+          <w:rFonts w:ascii="Calibri" w:hAnsi="Calibri" w:cs="Calibri"/>
+          <w:sz w:val="22"/>
+          <w:szCs w:val="22"/>
+        </w:rPr>
+        <w:t>the s</w:t>
+      </w:r>
+      <w:r>
+        <w:rPr>
+          <w:rStyle w:val="normaltextrun"/>
+          <w:rFonts w:ascii="Calibri" w:hAnsi="Calibri" w:cs="Calibri"/>
+          <w:sz w:val="22"/>
+          <w:szCs w:val="22"/>
+        </w:rPr>
+        <w:t xml:space="preserve">tore </w:t>
+      </w:r>
+      <w:r>
+        <w:rPr>
+          <w:rStyle w:val="normaltextrun"/>
+          <w:rFonts w:ascii="Calibri" w:hAnsi="Calibri" w:cs="Calibri"/>
+          <w:sz w:val="22"/>
+          <w:szCs w:val="22"/>
+        </w:rPr>
+        <w:t>m</w:t>
+      </w:r>
+      <w:r>
+        <w:rPr>
+          <w:rStyle w:val="normaltextrun"/>
+          <w:rFonts w:ascii="Calibri" w:hAnsi="Calibri" w:cs="Calibri"/>
+          <w:sz w:val="22"/>
+          <w:szCs w:val="22"/>
+        </w:rPr>
+        <w:t xml:space="preserve">anager to control the entrance of </w:t>
+      </w:r>
+      <w:r>
+        <w:rPr>
+          <w:rStyle w:val="normaltextrun"/>
+          <w:rFonts w:ascii="Calibri" w:hAnsi="Calibri" w:cs="Calibri"/>
+          <w:sz w:val="22"/>
+          <w:szCs w:val="22"/>
+        </w:rPr>
+        <w:t>the u</w:t>
+      </w:r>
+      <w:r>
+        <w:rPr>
+          <w:rStyle w:val="normaltextrun"/>
+          <w:rFonts w:ascii="Calibri" w:hAnsi="Calibri" w:cs="Calibri"/>
+          <w:sz w:val="22"/>
+          <w:szCs w:val="22"/>
+        </w:rPr>
+        <w:t>ser via QR code scanning.</w:t>
       </w:r>
       <w:r>
         <w:rPr>
@@ -1456,7 +1564,25 @@
           <w:sz w:val="22"/>
           <w:szCs w:val="22"/>
         </w:rPr>
-        <w:t>Allow a User to get precise calculations of the wait time.</w:t>
+        <w:t xml:space="preserve">Allow </w:t>
+      </w:r>
+      <w:r>
+        <w:rPr>
+          <w:rStyle w:val="normaltextrun"/>
+          <w:rFonts w:ascii="Calibri" w:hAnsi="Calibri" w:cs="Calibri"/>
+          <w:sz w:val="22"/>
+          <w:szCs w:val="22"/>
+        </w:rPr>
+        <w:t>the u</w:t>
+      </w:r>
+      <w:r>
+        <w:rPr>
+          <w:rStyle w:val="normaltextrun"/>
+          <w:rFonts w:ascii="Calibri" w:hAnsi="Calibri" w:cs="Calibri"/>
+          <w:sz w:val="22"/>
+          <w:szCs w:val="22"/>
+        </w:rPr>
+        <w:t>ser to get precise calculations of the wait time.</w:t>
       </w:r>
       <w:r>
         <w:rPr>
@@ -1491,7 +1617,25 @@
           <w:sz w:val="22"/>
           <w:szCs w:val="22"/>
         </w:rPr>
-        <w:t>Allow a User to get updates/notifications on the estimated wait time.</w:t>
+        <w:t xml:space="preserve">Allow </w:t>
+      </w:r>
+      <w:r>
+        <w:rPr>
+          <w:rStyle w:val="normaltextrun"/>
+          <w:rFonts w:ascii="Calibri" w:hAnsi="Calibri" w:cs="Calibri"/>
+          <w:sz w:val="22"/>
+          <w:szCs w:val="22"/>
+        </w:rPr>
+        <w:t>the u</w:t>
+      </w:r>
+      <w:r>
+        <w:rPr>
+          <w:rStyle w:val="normaltextrun"/>
+          <w:rFonts w:ascii="Calibri" w:hAnsi="Calibri" w:cs="Calibri"/>
+          <w:sz w:val="22"/>
+          <w:szCs w:val="22"/>
+        </w:rPr>
+        <w:t>ser to get updates/notifications on the estimated wait time.</w:t>
       </w:r>
       <w:r>
         <w:rPr>
@@ -1526,7 +1670,25 @@
           <w:sz w:val="22"/>
           <w:szCs w:val="22"/>
         </w:rPr>
-        <w:t>Allow a User to "book a visit" to the store.</w:t>
+        <w:t xml:space="preserve">Allow </w:t>
+      </w:r>
+      <w:r>
+        <w:rPr>
+          <w:rStyle w:val="normaltextrun"/>
+          <w:rFonts w:ascii="Calibri" w:hAnsi="Calibri" w:cs="Calibri"/>
+          <w:sz w:val="22"/>
+          <w:szCs w:val="22"/>
+        </w:rPr>
+        <w:t>the u</w:t>
+      </w:r>
+      <w:r>
+        <w:rPr>
+          <w:rStyle w:val="normaltextrun"/>
+          <w:rFonts w:ascii="Calibri" w:hAnsi="Calibri" w:cs="Calibri"/>
+          <w:sz w:val="22"/>
+          <w:szCs w:val="22"/>
+        </w:rPr>
+        <w:t>ser to "book a visit" to the store.</w:t>
       </w:r>
       <w:r>
         <w:rPr>
@@ -1561,7 +1723,25 @@
           <w:sz w:val="22"/>
           <w:szCs w:val="22"/>
         </w:rPr>
-        <w:t>Allow a User to "book a visit" to the store without indicating the expected duration of the visit.</w:t>
+        <w:t xml:space="preserve">Allow </w:t>
+      </w:r>
+      <w:r>
+        <w:rPr>
+          <w:rStyle w:val="normaltextrun"/>
+          <w:rFonts w:ascii="Calibri" w:hAnsi="Calibri" w:cs="Calibri"/>
+          <w:sz w:val="22"/>
+          <w:szCs w:val="22"/>
+        </w:rPr>
+        <w:t>the u</w:t>
+      </w:r>
+      <w:r>
+        <w:rPr>
+          <w:rStyle w:val="normaltextrun"/>
+          <w:rFonts w:ascii="Calibri" w:hAnsi="Calibri" w:cs="Calibri"/>
+          <w:sz w:val="22"/>
+          <w:szCs w:val="22"/>
+        </w:rPr>
+        <w:t>ser to "book a visit" to the store without indicating the expected duration of the visit.</w:t>
       </w:r>
       <w:r>
         <w:rPr>
@@ -1596,7 +1776,25 @@
           <w:sz w:val="22"/>
           <w:szCs w:val="22"/>
         </w:rPr>
-        <w:t>Allow a User to "book a visit" to the store with indicating the expected duration of the visit.</w:t>
+        <w:t xml:space="preserve">Allow </w:t>
+      </w:r>
+      <w:r>
+        <w:rPr>
+          <w:rStyle w:val="normaltextrun"/>
+          <w:rFonts w:ascii="Calibri" w:hAnsi="Calibri" w:cs="Calibri"/>
+          <w:sz w:val="22"/>
+          <w:szCs w:val="22"/>
+        </w:rPr>
+        <w:t>the u</w:t>
+      </w:r>
+      <w:r>
+        <w:rPr>
+          <w:rStyle w:val="normaltextrun"/>
+          <w:rFonts w:ascii="Calibri" w:hAnsi="Calibri" w:cs="Calibri"/>
+          <w:sz w:val="22"/>
+          <w:szCs w:val="22"/>
+        </w:rPr>
+        <w:t>ser to "book a visit" to the store with indicating the expected duration of the visit.</w:t>
       </w:r>
       <w:r>
         <w:rPr>
@@ -1631,42 +1829,34 @@
           <w:sz w:val="22"/>
           <w:szCs w:val="22"/>
         </w:rPr>
-        <w:t>Allow a User to become a Registered User after providing credentials and confirming personal information.</w:t>
-      </w:r>
-      <w:r>
-        <w:rPr>
-          <w:rStyle w:val="eop"/>
-          <w:rFonts w:ascii="Calibri" w:hAnsi="Calibri" w:cs="Calibri"/>
-          <w:sz w:val="22"/>
-          <w:szCs w:val="22"/>
-        </w:rPr>
-        <w:t> </w:t>
-      </w:r>
-    </w:p>
-    <w:p>
-      <w:pPr>
-        <w:pStyle w:val="paragraph"/>
-        <w:numPr>
-          <w:ilvl w:val="3"/>
-          <w:numId w:val="6"/>
-        </w:numPr>
-        <w:spacing w:before="0" w:beforeAutospacing="0" w:after="0" w:afterAutospacing="0"/>
-        <w:ind w:left="4320"/>
-        <w:textAlignment w:val="baseline"/>
-        <w:rPr>
-          <w:rFonts w:ascii="Calibri" w:hAnsi="Calibri" w:cs="Calibri"/>
-          <w:sz w:val="22"/>
-          <w:szCs w:val="22"/>
-        </w:rPr>
-      </w:pPr>
-      <w:r>
-        <w:rPr>
-          <w:rStyle w:val="normaltextrun"/>
-          <w:rFonts w:ascii="Calibri" w:hAnsi="Calibri" w:cs="Calibri"/>
-          <w:sz w:val="22"/>
-          <w:szCs w:val="22"/>
-        </w:rPr>
-        <w:t>Allow a Registered User to automatically indicate the expected visit duration while booking a visit</w:t>
+        <w:t xml:space="preserve">Allow </w:t>
+      </w:r>
+      <w:r>
+        <w:rPr>
+          <w:rStyle w:val="normaltextrun"/>
+          <w:rFonts w:ascii="Calibri" w:hAnsi="Calibri" w:cs="Calibri"/>
+          <w:sz w:val="22"/>
+          <w:szCs w:val="22"/>
+        </w:rPr>
+        <w:t>the u</w:t>
+      </w:r>
+      <w:r>
+        <w:rPr>
+          <w:rStyle w:val="normaltextrun"/>
+          <w:rFonts w:ascii="Calibri" w:hAnsi="Calibri" w:cs="Calibri"/>
+          <w:sz w:val="22"/>
+          <w:szCs w:val="22"/>
+        </w:rPr>
+        <w:t>ser to automatically indicate the expected visit duration while booking a visit</w:t>
+      </w:r>
+      <w:r>
+        <w:rPr>
+          <w:rStyle w:val="normaltextrun"/>
+          <w:rFonts w:ascii="Calibri" w:hAnsi="Calibri" w:cs="Calibri"/>
+          <w:sz w:val="22"/>
+          <w:szCs w:val="22"/>
+        </w:rPr>
+        <w:t>.</w:t>
       </w:r>
       <w:r>
         <w:rPr>
@@ -1939,7 +2129,6 @@
           <w:sz w:val="22"/>
           <w:szCs w:val="22"/>
         </w:rPr>
-        <w:lastRenderedPageBreak/>
         <w:t>RASD: Requirement Analysis and Specification Document.</w:t>
       </w:r>
       <w:r>
@@ -2010,6 +2199,7 @@
           <w:sz w:val="22"/>
           <w:szCs w:val="22"/>
         </w:rPr>
+        <w:lastRenderedPageBreak/>
         <w:t>CLup</w:t>
       </w:r>
       <w:r>
@@ -3028,7 +3218,6 @@
           <w:sz w:val="22"/>
           <w:szCs w:val="22"/>
         </w:rPr>
-        <w:lastRenderedPageBreak/>
         <w:t xml:space="preserve">The </w:t>
       </w:r>
       <w:r>
@@ -3127,6 +3316,7 @@
           <w:sz w:val="22"/>
           <w:szCs w:val="22"/>
         </w:rPr>
+        <w:lastRenderedPageBreak/>
         <w:t>The sixth part contains a list of references such as the tools used to create the content of the document.</w:t>
       </w:r>
       <w:r>
@@ -3830,7 +4020,25 @@
           <w:sz w:val="22"/>
           <w:szCs w:val="22"/>
         </w:rPr>
-        <w:t xml:space="preserve">A small store right next to the university and student housing area is having issues with too many students going to the store at once. Even though the store is only 50m away from the </w:t>
+        <w:t>A small store right next to the university and student housing area is having issues with too many students going to the store at once. Even though the store is only 50m away from the student housing, the students that are stuck in line decide to wait outside of the store and hang out with other students, therefore spreading the disease. The store owner has introduced the </w:t>
+      </w:r>
+      <w:r>
+        <w:rPr>
+          <w:rStyle w:val="spellingerror"/>
+          <w:rFonts w:ascii="Calibri" w:hAnsi="Calibri" w:cs="Calibri"/>
+          <w:sz w:val="22"/>
+          <w:szCs w:val="22"/>
+        </w:rPr>
+        <w:t>CLup</w:t>
+      </w:r>
+      <w:r>
+        <w:rPr>
+          <w:rStyle w:val="normaltextrun"/>
+          <w:rFonts w:ascii="Calibri" w:hAnsi="Calibri" w:cs="Calibri"/>
+          <w:sz w:val="22"/>
+          <w:szCs w:val="22"/>
+        </w:rPr>
+        <w:t xml:space="preserve"> system and completely disallowed people from entering the store without using the app. This way, students can easily make reservations and come to the store at a certain time, as well as just take a virtual ticket and come just a minute or two </w:t>
       </w:r>
       <w:r>
         <w:rPr>
@@ -3840,25 +4048,7 @@
           <w:szCs w:val="22"/>
         </w:rPr>
         <w:lastRenderedPageBreak/>
-        <w:t>student housing, the students that are stuck in line decide to wait outside of the store and hang out with other students, therefore spreading the disease. The store owner has introduced the </w:t>
-      </w:r>
-      <w:r>
-        <w:rPr>
-          <w:rStyle w:val="spellingerror"/>
-          <w:rFonts w:ascii="Calibri" w:hAnsi="Calibri" w:cs="Calibri"/>
-          <w:sz w:val="22"/>
-          <w:szCs w:val="22"/>
-        </w:rPr>
-        <w:t>CLup</w:t>
-      </w:r>
-      <w:r>
-        <w:rPr>
-          <w:rStyle w:val="normaltextrun"/>
-          <w:rFonts w:ascii="Calibri" w:hAnsi="Calibri" w:cs="Calibri"/>
-          <w:sz w:val="22"/>
-          <w:szCs w:val="22"/>
-        </w:rPr>
-        <w:t xml:space="preserve"> system and completely disallowed people from entering the store without using the app. This way, students can easily make reservations and come to the store at a certain time, as well as just take a virtual ticket and come just a minute or two before </w:t>
+        <w:t xml:space="preserve">before </w:t>
       </w:r>
       <w:r>
         <w:rPr>
@@ -4256,7 +4446,7 @@
           <w:sz w:val="22"/>
           <w:szCs w:val="22"/>
         </w:rPr>
-        <w:t> </w:t>
+        <w:t>.</w:t>
       </w:r>
     </w:p>
     <w:p>
@@ -4426,7 +4616,6 @@
           <w:sz w:val="22"/>
           <w:szCs w:val="22"/>
         </w:rPr>
-        <w:lastRenderedPageBreak/>
         <w:t>Managing available shopping time slots</w:t>
       </w:r>
       <w:r>
@@ -4484,7 +4673,17 @@
           <w:sz w:val="22"/>
           <w:szCs w:val="22"/>
         </w:rPr>
-        <w:t xml:space="preserve"> maintain a schedule that is specific for each store. This means reserving a specific timeslot up front so that the user can just come to the store without generating a ticket in advance. However, the ticket still needs to be generated and inserted into queue in real-time. This part is to be done by the system itself and without any help of the user. The QR code must remain active until the specific time slot has passed. The system will insert the virtual ticket in the queue at the right moment either by using the average buying time or by  temporarily reducing the maximum amount of people that are allowed to be at the store, so that a specific slot is reserved for the user. </w:t>
+        <w:t xml:space="preserve"> maintain a schedule that is specific for each store. This means reserving a specific timeslot up front so that the user can just come to the store without generating a ticket in advance. However, the ticket still needs to be generated and inserted into queue in real-time. This part is to be done by the system itself and without any help of the user. The QR code </w:t>
+      </w:r>
+      <w:r>
+        <w:rPr>
+          <w:rStyle w:val="normaltextrun"/>
+          <w:rFonts w:ascii="Calibri" w:hAnsi="Calibri" w:cs="Calibri"/>
+          <w:sz w:val="22"/>
+          <w:szCs w:val="22"/>
+        </w:rPr>
+        <w:lastRenderedPageBreak/>
+        <w:t>must remain active until the specific time slot has passed. The system will insert the virtual ticket in the queue at the right moment either by using the average buying time or by  temporarily reducing the maximum amount of people that are allowed to be at the store, so that a specific slot is reserved for the user. </w:t>
       </w:r>
       <w:r>
         <w:rPr>
@@ -4822,7 +5021,7 @@
           <w:sz w:val="22"/>
           <w:szCs w:val="22"/>
         </w:rPr>
-        <w:t>B</w:t>
+        <w:t>4</w:t>
       </w:r>
       <w:r>
         <w:rPr>
@@ -4995,7 +5194,25 @@
           <w:sz w:val="22"/>
           <w:szCs w:val="22"/>
         </w:rPr>
-        <w:t>specific information about which customer exactly is exiting is not necessary as this feature is used only for calculating wait time statistics). The person uses a different UI from an ordinary User and their credentials are added to the system directly through installation.</w:t>
+        <w:t xml:space="preserve">specific information about which customer exactly is exiting is not necessary as this feature is used only for calculating wait time statistics). The person uses a different UI from an ordinary </w:t>
+      </w:r>
+      <w:r>
+        <w:rPr>
+          <w:rStyle w:val="normaltextrun"/>
+          <w:rFonts w:ascii="Calibri" w:hAnsi="Calibri" w:cs="Calibri"/>
+          <w:sz w:val="22"/>
+          <w:szCs w:val="22"/>
+        </w:rPr>
+        <w:t>u</w:t>
+      </w:r>
+      <w:r>
+        <w:rPr>
+          <w:rStyle w:val="normaltextrun"/>
+          <w:rFonts w:ascii="Calibri" w:hAnsi="Calibri" w:cs="Calibri"/>
+          <w:sz w:val="22"/>
+          <w:szCs w:val="22"/>
+        </w:rPr>
+        <w:t>ser and their credentials are added to the system directly through installation.</w:t>
       </w:r>
       <w:r>
         <w:rPr>
@@ -5237,7 +5454,6 @@
           <w:sz w:val="22"/>
           <w:szCs w:val="22"/>
         </w:rPr>
-        <w:lastRenderedPageBreak/>
         <w:t>Assumptions</w:t>
       </w:r>
       <w:r>
@@ -5380,6 +5596,7 @@
           <w:sz w:val="22"/>
           <w:szCs w:val="22"/>
         </w:rPr>
+        <w:lastRenderedPageBreak/>
         <w:t>[D3]: The user's device provides accurate GPS information.</w:t>
       </w:r>
       <w:r>
@@ -5426,6 +5643,16 @@
         </w:rPr>
         <w:t> </w:t>
       </w:r>
+      <w:r>
+        <w:rPr>
+          <w:rStyle w:val="eop"/>
+          <w:rFonts w:ascii="Calibri" w:hAnsi="Calibri" w:cs="Calibri"/>
+          <w:sz w:val="22"/>
+          <w:szCs w:val="22"/>
+          <w:lang w:val="en-GB"/>
+        </w:rPr>
+        <w:t> </w:t>
+      </w:r>
     </w:p>
     <w:p>
       <w:pPr>
@@ -5441,30 +5668,52 @@
           <w:rFonts w:ascii="Calibri" w:hAnsi="Calibri" w:cs="Calibri"/>
           <w:sz w:val="22"/>
           <w:szCs w:val="22"/>
-          <w:lang w:val="it-IT"/>
-        </w:rPr>
-      </w:pPr>
-      <w:r>
-        <w:rPr>
-          <w:rStyle w:val="normaltextrun"/>
-          <w:rFonts w:ascii="Calibri" w:hAnsi="Calibri" w:cs="Calibri"/>
-          <w:sz w:val="22"/>
-          <w:szCs w:val="22"/>
-          <w:lang w:val="it-IT"/>
-        </w:rPr>
-        <w:t>[D5]:</w:t>
-      </w:r>
-      <w:r>
-        <w:rPr>
-          <w:rStyle w:val="normaltextrun"/>
-          <w:rFonts w:ascii="Calibri" w:hAnsi="Calibri" w:cs="Calibri"/>
-          <w:b/>
-          <w:bCs/>
-          <w:sz w:val="22"/>
-          <w:szCs w:val="22"/>
-          <w:lang w:val="it-IT"/>
-        </w:rPr>
-        <w:t>ODE MOZE IC ZA KORISNIKA TIPA DA JE ASSUMPTION DA UVIK IDE AUTON ILI PJESKE?</w:t>
+        </w:rPr>
+      </w:pPr>
+      <w:r>
+        <w:rPr>
+          <w:rStyle w:val="normaltextrun"/>
+          <w:rFonts w:ascii="Calibri" w:hAnsi="Calibri" w:cs="Calibri"/>
+          <w:sz w:val="22"/>
+          <w:szCs w:val="22"/>
+        </w:rPr>
+        <w:t>[D</w:t>
+      </w:r>
+      <w:r>
+        <w:rPr>
+          <w:rStyle w:val="normaltextrun"/>
+          <w:rFonts w:ascii="Calibri" w:hAnsi="Calibri" w:cs="Calibri"/>
+          <w:sz w:val="22"/>
+          <w:szCs w:val="22"/>
+        </w:rPr>
+        <w:t>5</w:t>
+      </w:r>
+      <w:r>
+        <w:rPr>
+          <w:rStyle w:val="normaltextrun"/>
+          <w:rFonts w:ascii="Calibri" w:hAnsi="Calibri" w:cs="Calibri"/>
+          <w:sz w:val="22"/>
+          <w:szCs w:val="22"/>
+        </w:rPr>
+        <w:t xml:space="preserve">]:  The system can correctly save data about enter and exit times of anonymous customers, </w:t>
+      </w:r>
+      <w:r>
+        <w:rPr>
+          <w:rStyle w:val="normaltextrun"/>
+          <w:rFonts w:ascii="Calibri" w:hAnsi="Calibri" w:cs="Calibri"/>
+          <w:sz w:val="22"/>
+          <w:szCs w:val="22"/>
+        </w:rPr>
+        <w:t>to</w:t>
+      </w:r>
+      <w:r>
+        <w:rPr>
+          <w:rStyle w:val="normaltextrun"/>
+          <w:rFonts w:ascii="Calibri" w:hAnsi="Calibri" w:cs="Calibri"/>
+          <w:sz w:val="22"/>
+          <w:szCs w:val="22"/>
+        </w:rPr>
+        <w:t xml:space="preserve"> calculate estimated wait time.</w:t>
       </w:r>
       <w:r>
         <w:rPr>
@@ -5472,7 +5721,6 @@
           <w:rFonts w:ascii="Calibri" w:hAnsi="Calibri" w:cs="Calibri"/>
           <w:sz w:val="22"/>
           <w:szCs w:val="22"/>
-          <w:lang w:val="it-IT"/>
         </w:rPr>
         <w:t> </w:t>
       </w:r>
@@ -5500,25 +5748,25 @@
           <w:sz w:val="22"/>
           <w:szCs w:val="22"/>
         </w:rPr>
-        <w:t xml:space="preserve">[D6]:  The system can correctly save data about enter and exit times of anonymous customers, </w:t>
-      </w:r>
-      <w:r>
-        <w:rPr>
-          <w:rStyle w:val="normaltextrun"/>
-          <w:rFonts w:ascii="Calibri" w:hAnsi="Calibri" w:cs="Calibri"/>
-          <w:sz w:val="22"/>
-          <w:szCs w:val="22"/>
-        </w:rPr>
-        <w:t>to</w:t>
-      </w:r>
-      <w:r>
-        <w:rPr>
-          <w:rStyle w:val="normaltextrun"/>
-          <w:rFonts w:ascii="Calibri" w:hAnsi="Calibri" w:cs="Calibri"/>
-          <w:sz w:val="22"/>
-          <w:szCs w:val="22"/>
-        </w:rPr>
-        <w:t xml:space="preserve"> calculate estimated wait time.</w:t>
+        <w:t>[D</w:t>
+      </w:r>
+      <w:r>
+        <w:rPr>
+          <w:rStyle w:val="normaltextrun"/>
+          <w:rFonts w:ascii="Calibri" w:hAnsi="Calibri" w:cs="Calibri"/>
+          <w:sz w:val="22"/>
+          <w:szCs w:val="22"/>
+        </w:rPr>
+        <w:t>6</w:t>
+      </w:r>
+      <w:r>
+        <w:rPr>
+          <w:rStyle w:val="normaltextrun"/>
+          <w:rFonts w:ascii="Calibri" w:hAnsi="Calibri" w:cs="Calibri"/>
+          <w:sz w:val="22"/>
+          <w:szCs w:val="22"/>
+        </w:rPr>
+        <w:t>]: The system can correctly save data to and pull data from available time slot schema in the database.</w:t>
       </w:r>
       <w:r>
         <w:rPr>
@@ -5553,42 +5801,25 @@
           <w:sz w:val="22"/>
           <w:szCs w:val="22"/>
         </w:rPr>
-        <w:t>[D7]: The system can correctly save data to and pull data from available time slot schema in the database.</w:t>
-      </w:r>
-      <w:r>
-        <w:rPr>
-          <w:rStyle w:val="eop"/>
-          <w:rFonts w:ascii="Calibri" w:hAnsi="Calibri" w:cs="Calibri"/>
-          <w:sz w:val="22"/>
-          <w:szCs w:val="22"/>
-        </w:rPr>
-        <w:t> </w:t>
-      </w:r>
-    </w:p>
-    <w:p>
-      <w:pPr>
-        <w:pStyle w:val="paragraph"/>
-        <w:numPr>
-          <w:ilvl w:val="3"/>
-          <w:numId w:val="24"/>
-        </w:numPr>
-        <w:spacing w:before="0" w:beforeAutospacing="0" w:after="0" w:afterAutospacing="0"/>
-        <w:ind w:left="4680"/>
-        <w:textAlignment w:val="baseline"/>
-        <w:rPr>
-          <w:rFonts w:ascii="Calibri" w:hAnsi="Calibri" w:cs="Calibri"/>
-          <w:sz w:val="22"/>
-          <w:szCs w:val="22"/>
-        </w:rPr>
-      </w:pPr>
-      <w:r>
-        <w:rPr>
-          <w:rStyle w:val="normaltextrun"/>
-          <w:rFonts w:ascii="Calibri" w:hAnsi="Calibri" w:cs="Calibri"/>
-          <w:sz w:val="22"/>
-          <w:szCs w:val="22"/>
-        </w:rPr>
-        <w:t xml:space="preserve">[D8]: The user </w:t>
+        <w:t>[D</w:t>
+      </w:r>
+      <w:r>
+        <w:rPr>
+          <w:rStyle w:val="normaltextrun"/>
+          <w:rFonts w:ascii="Calibri" w:hAnsi="Calibri" w:cs="Calibri"/>
+          <w:sz w:val="22"/>
+          <w:szCs w:val="22"/>
+        </w:rPr>
+        <w:t>7</w:t>
+      </w:r>
+      <w:r>
+        <w:rPr>
+          <w:rStyle w:val="normaltextrun"/>
+          <w:rFonts w:ascii="Calibri" w:hAnsi="Calibri" w:cs="Calibri"/>
+          <w:sz w:val="22"/>
+          <w:szCs w:val="22"/>
+        </w:rPr>
+        <w:t xml:space="preserve">]: The user </w:t>
       </w:r>
       <w:r>
         <w:rPr>
@@ -6070,33 +6301,7 @@
         <w:rPr>
           <w:rFonts w:ascii="Calibri" w:eastAsia="Times New Roman" w:hAnsi="Calibri" w:cs="Calibri"/>
         </w:rPr>
-        <w:t>The </w:t>
-      </w:r>
-      <w:proofErr w:type="spellStart"/>
-      <w:r>
-        <w:rPr>
-          <w:rFonts w:ascii="Calibri" w:eastAsia="Times New Roman" w:hAnsi="Calibri" w:cs="Calibri"/>
-        </w:rPr>
-        <w:t>CLup</w:t>
-      </w:r>
-      <w:proofErr w:type="spellEnd"/>
-      <w:r>
-        <w:rPr>
-          <w:rFonts w:ascii="Calibri" w:eastAsia="Times New Roman" w:hAnsi="Calibri" w:cs="Calibri"/>
-        </w:rPr>
-        <w:t xml:space="preserve"> application interface will have to serve two types of users: customers and store managers. Opening screen of the application allows the user to pick a store or to login as a store manager. Depending on the choice, another screen is presented. For a </w:t>
-      </w:r>
-      <w:r>
-        <w:rPr>
-          <w:rFonts w:ascii="Calibri" w:eastAsia="Times New Roman" w:hAnsi="Calibri" w:cs="Calibri"/>
-        </w:rPr>
-        <w:t>customer,</w:t>
-      </w:r>
-      <w:r>
-        <w:rPr>
-          <w:rFonts w:ascii="Calibri" w:eastAsia="Times New Roman" w:hAnsi="Calibri" w:cs="Calibri"/>
-        </w:rPr>
-        <w:t xml:space="preserve"> a screen with the options to retrieve a ticket, book a visit or change the store. For a store manager, a screen containing their camera view, and buttons to confirm the scanned ticket, notify the system about a customer exit and to log out of the application. </w:t>
+        <w:t>CLup application interface will have to serve two types of users: customers and store managers. Opening screen of the application allows the user to pick a store or to login as a store manager. Depending on the choice, another screen is presented. For a customer, a screen with the options to retrieve a ticket, book a visit or change the store. For a store manager, a screen containing their camera view, and buttons to confirm the scanned ticket, notify the system about a customer exit and to log out of the application. </w:t>
       </w:r>
     </w:p>
     <w:p>
@@ -6140,22 +6345,7 @@
         <w:rPr>
           <w:rFonts w:ascii="Calibri" w:eastAsia="Times New Roman" w:hAnsi="Calibri" w:cs="Calibri"/>
         </w:rPr>
-        <w:lastRenderedPageBreak/>
-        <w:t>Depending on the current user the </w:t>
-      </w:r>
-      <w:proofErr w:type="spellStart"/>
-      <w:r>
-        <w:rPr>
-          <w:rFonts w:ascii="Calibri" w:eastAsia="Times New Roman" w:hAnsi="Calibri" w:cs="Calibri"/>
-        </w:rPr>
-        <w:t>CLup</w:t>
-      </w:r>
-      <w:proofErr w:type="spellEnd"/>
-      <w:r>
-        <w:rPr>
-          <w:rFonts w:ascii="Calibri" w:eastAsia="Times New Roman" w:hAnsi="Calibri" w:cs="Calibri"/>
-        </w:rPr>
-        <w:t> application will require access to some hardware interfaces. If the current user is a customer, the application will require the device's camera and if the current user is the store manager the GPS location data will be needed. The application will require no further hardware interfaces. </w:t>
+        <w:t>Depending on the current user the CLup application will require access to some hardware interfaces. If the current user is a customer, the application will require the device's camera and if the current user is the store manager the GPS location data will be needed. The application will require no further hardware interfaces. </w:t>
       </w:r>
     </w:p>
     <w:p>
@@ -6199,21 +6389,7 @@
         <w:rPr>
           <w:rFonts w:ascii="Calibri" w:eastAsia="Times New Roman" w:hAnsi="Calibri" w:cs="Calibri"/>
         </w:rPr>
-        <w:t>The </w:t>
-      </w:r>
-      <w:proofErr w:type="spellStart"/>
-      <w:r>
-        <w:rPr>
-          <w:rFonts w:ascii="Calibri" w:eastAsia="Times New Roman" w:hAnsi="Calibri" w:cs="Calibri"/>
-        </w:rPr>
-        <w:t>CLup</w:t>
-      </w:r>
-      <w:proofErr w:type="spellEnd"/>
-      <w:r>
-        <w:rPr>
-          <w:rFonts w:ascii="Calibri" w:eastAsia="Times New Roman" w:hAnsi="Calibri" w:cs="Calibri"/>
-        </w:rPr>
-        <w:t> application will not require any specific software interfaces. </w:t>
+        <w:t>CLup application will not require any specific software interfaces. </w:t>
       </w:r>
     </w:p>
     <w:p>
@@ -6257,6 +6433,7 @@
         <w:rPr>
           <w:rFonts w:ascii="Calibri" w:eastAsia="Times New Roman" w:hAnsi="Calibri" w:cs="Calibri"/>
         </w:rPr>
+        <w:lastRenderedPageBreak/>
         <w:t>The most important communication will occur between the device and the database. The decision on the specific communication interface which will be used depends on the database, and is, therefore, left to the developers. </w:t>
       </w:r>
     </w:p>
@@ -6295,17 +6472,53 @@
           <w:numId w:val="31"/>
         </w:numPr>
         <w:spacing w:after="0" w:line="240" w:lineRule="auto"/>
-        <w:ind w:left="2520" w:hanging="360"/>
-        <w:textAlignment w:val="baseline"/>
-        <w:rPr>
-          <w:rFonts w:ascii="Calibri" w:eastAsia="Times New Roman" w:hAnsi="Calibri" w:cs="Calibri"/>
-        </w:rPr>
-      </w:pPr>
-      <w:r>
-        <w:rPr>
-          <w:rFonts w:ascii="Calibri" w:eastAsia="Times New Roman" w:hAnsi="Calibri" w:cs="Calibri"/>
-        </w:rPr>
-        <w:t>[G1]Allow a User to "line up"/retrieve a number. </w:t>
+        <w:ind w:left="2520"/>
+        <w:textAlignment w:val="baseline"/>
+        <w:rPr>
+          <w:rFonts w:ascii="Calibri" w:eastAsia="Times New Roman" w:hAnsi="Calibri" w:cs="Calibri"/>
+        </w:rPr>
+      </w:pPr>
+      <w:r>
+        <w:rPr>
+          <w:rFonts w:ascii="Calibri" w:eastAsia="Times New Roman" w:hAnsi="Calibri" w:cs="Calibri"/>
+        </w:rPr>
+        <w:t>[G1]</w:t>
+      </w:r>
+      <w:r>
+        <w:rPr>
+          <w:rFonts w:ascii="Calibri" w:eastAsia="Times New Roman" w:hAnsi="Calibri" w:cs="Calibri"/>
+        </w:rPr>
+        <w:t xml:space="preserve"> </w:t>
+      </w:r>
+      <w:r>
+        <w:rPr>
+          <w:rFonts w:ascii="Calibri" w:eastAsia="Times New Roman" w:hAnsi="Calibri" w:cs="Calibri"/>
+        </w:rPr>
+        <w:t xml:space="preserve">Allow </w:t>
+      </w:r>
+      <w:r>
+        <w:rPr>
+          <w:rFonts w:ascii="Calibri" w:eastAsia="Times New Roman" w:hAnsi="Calibri" w:cs="Calibri"/>
+        </w:rPr>
+        <w:t>the</w:t>
+      </w:r>
+      <w:r>
+        <w:rPr>
+          <w:rFonts w:ascii="Calibri" w:eastAsia="Times New Roman" w:hAnsi="Calibri" w:cs="Calibri"/>
+        </w:rPr>
+        <w:t xml:space="preserve"> </w:t>
+      </w:r>
+      <w:r>
+        <w:rPr>
+          <w:rFonts w:ascii="Calibri" w:eastAsia="Times New Roman" w:hAnsi="Calibri" w:cs="Calibri"/>
+        </w:rPr>
+        <w:t>u</w:t>
+      </w:r>
+      <w:r>
+        <w:rPr>
+          <w:rFonts w:ascii="Calibri" w:eastAsia="Times New Roman" w:hAnsi="Calibri" w:cs="Calibri"/>
+        </w:rPr>
+        <w:t>ser to "line up"/retrieve a number. </w:t>
       </w:r>
     </w:p>
     <w:p>
@@ -6325,7 +6538,19 @@
         <w:rPr>
           <w:rFonts w:ascii="Calibri" w:eastAsia="Times New Roman" w:hAnsi="Calibri" w:cs="Calibri"/>
         </w:rPr>
-        <w:t>[G1.1] Allow a User to retrieve a number through the application. </w:t>
+        <w:t xml:space="preserve">[G1.1] Allow </w:t>
+      </w:r>
+      <w:r>
+        <w:rPr>
+          <w:rFonts w:ascii="Calibri" w:eastAsia="Times New Roman" w:hAnsi="Calibri" w:cs="Calibri"/>
+        </w:rPr>
+        <w:t>the u</w:t>
+      </w:r>
+      <w:r>
+        <w:rPr>
+          <w:rFonts w:ascii="Calibri" w:eastAsia="Times New Roman" w:hAnsi="Calibri" w:cs="Calibri"/>
+        </w:rPr>
+        <w:t>ser to retrieve a number through the application. </w:t>
       </w:r>
     </w:p>
     <w:p>
@@ -6345,7 +6570,19 @@
         <w:rPr>
           <w:rFonts w:ascii="Calibri" w:eastAsia="Times New Roman" w:hAnsi="Calibri" w:cs="Calibri"/>
         </w:rPr>
-        <w:t>[R1] The user must be able to select a specific store in which they want to do the shopping </w:t>
+        <w:t>[R1] The user must be able to select a specific store in which they want to do the shopping</w:t>
+      </w:r>
+      <w:r>
+        <w:rPr>
+          <w:rFonts w:ascii="Calibri" w:eastAsia="Times New Roman" w:hAnsi="Calibri" w:cs="Calibri"/>
+        </w:rPr>
+        <w:t>.</w:t>
+      </w:r>
+      <w:r>
+        <w:rPr>
+          <w:rFonts w:ascii="Calibri" w:eastAsia="Times New Roman" w:hAnsi="Calibri" w:cs="Calibri"/>
+        </w:rPr>
+        <w:t> </w:t>
       </w:r>
     </w:p>
     <w:p>
@@ -6405,7 +6642,19 @@
         <w:rPr>
           <w:rFonts w:ascii="Calibri" w:eastAsia="Times New Roman" w:hAnsi="Calibri" w:cs="Calibri"/>
         </w:rPr>
-        <w:t>[G1.2] Allow a User to retrieve a number physically from the printer. </w:t>
+        <w:t xml:space="preserve">[G1.2] Allow </w:t>
+      </w:r>
+      <w:r>
+        <w:rPr>
+          <w:rFonts w:ascii="Calibri" w:eastAsia="Times New Roman" w:hAnsi="Calibri" w:cs="Calibri"/>
+        </w:rPr>
+        <w:t>the u</w:t>
+      </w:r>
+      <w:r>
+        <w:rPr>
+          <w:rFonts w:ascii="Calibri" w:eastAsia="Times New Roman" w:hAnsi="Calibri" w:cs="Calibri"/>
+        </w:rPr>
+        <w:t>ser to retrieve a number physically from the printer. </w:t>
       </w:r>
     </w:p>
     <w:p>
@@ -6461,7 +6710,19 @@
         <w:rPr>
           <w:rFonts w:ascii="Calibri" w:eastAsia="Times New Roman" w:hAnsi="Calibri" w:cs="Calibri"/>
         </w:rPr>
-        <w:t>[D8]: The user has internet connection for the device at all times. </w:t>
+        <w:t xml:space="preserve">[D8]: The user </w:t>
+      </w:r>
+      <w:r>
+        <w:rPr>
+          <w:rFonts w:ascii="Calibri" w:eastAsia="Times New Roman" w:hAnsi="Calibri" w:cs="Calibri"/>
+        </w:rPr>
+        <w:t>always has internet connection for the device</w:t>
+      </w:r>
+      <w:r>
+        <w:rPr>
+          <w:rFonts w:ascii="Calibri" w:eastAsia="Times New Roman" w:hAnsi="Calibri" w:cs="Calibri"/>
+        </w:rPr>
+        <w:t>. </w:t>
       </w:r>
     </w:p>
     <w:p>
@@ -6497,7 +6758,43 @@
         <w:rPr>
           <w:rFonts w:ascii="Calibri" w:eastAsia="Times New Roman" w:hAnsi="Calibri" w:cs="Calibri"/>
         </w:rPr>
-        <w:t>[G2] Allow a Store Manager to control the entrance of a User via QR code scanning. </w:t>
+        <w:t xml:space="preserve">[G2] Allow </w:t>
+      </w:r>
+      <w:r>
+        <w:rPr>
+          <w:rFonts w:ascii="Calibri" w:eastAsia="Times New Roman" w:hAnsi="Calibri" w:cs="Calibri"/>
+        </w:rPr>
+        <w:t>the s</w:t>
+      </w:r>
+      <w:r>
+        <w:rPr>
+          <w:rFonts w:ascii="Calibri" w:eastAsia="Times New Roman" w:hAnsi="Calibri" w:cs="Calibri"/>
+        </w:rPr>
+        <w:t xml:space="preserve">tore </w:t>
+      </w:r>
+      <w:r>
+        <w:rPr>
+          <w:rFonts w:ascii="Calibri" w:eastAsia="Times New Roman" w:hAnsi="Calibri" w:cs="Calibri"/>
+        </w:rPr>
+        <w:t>m</w:t>
+      </w:r>
+      <w:r>
+        <w:rPr>
+          <w:rFonts w:ascii="Calibri" w:eastAsia="Times New Roman" w:hAnsi="Calibri" w:cs="Calibri"/>
+        </w:rPr>
+        <w:t xml:space="preserve">anager to control the entrance of </w:t>
+      </w:r>
+      <w:r>
+        <w:rPr>
+          <w:rFonts w:ascii="Calibri" w:eastAsia="Times New Roman" w:hAnsi="Calibri" w:cs="Calibri"/>
+        </w:rPr>
+        <w:t>the u</w:t>
+      </w:r>
+      <w:r>
+        <w:rPr>
+          <w:rFonts w:ascii="Calibri" w:eastAsia="Times New Roman" w:hAnsi="Calibri" w:cs="Calibri"/>
+        </w:rPr>
+        <w:t>ser via QR code scanning. </w:t>
       </w:r>
     </w:p>
     <w:p>
@@ -6633,7 +6930,19 @@
         <w:rPr>
           <w:rFonts w:ascii="Calibri" w:eastAsia="Times New Roman" w:hAnsi="Calibri" w:cs="Calibri"/>
         </w:rPr>
-        <w:t>[D8]: The user has internet connection for the device at all times. </w:t>
+        <w:t xml:space="preserve">[D8]: The user </w:t>
+      </w:r>
+      <w:r>
+        <w:rPr>
+          <w:rFonts w:ascii="Calibri" w:eastAsia="Times New Roman" w:hAnsi="Calibri" w:cs="Calibri"/>
+        </w:rPr>
+        <w:t>always has internet connection for the device</w:t>
+      </w:r>
+      <w:r>
+        <w:rPr>
+          <w:rFonts w:ascii="Calibri" w:eastAsia="Times New Roman" w:hAnsi="Calibri" w:cs="Calibri"/>
+        </w:rPr>
+        <w:t>. </w:t>
       </w:r>
     </w:p>
     <w:p>
@@ -6669,7 +6978,19 @@
         <w:rPr>
           <w:rFonts w:ascii="Calibri" w:eastAsia="Times New Roman" w:hAnsi="Calibri" w:cs="Calibri"/>
         </w:rPr>
-        <w:t>[G3] Allow a User to get precise calculations of the wait time. </w:t>
+        <w:t xml:space="preserve">[G3] Allow </w:t>
+      </w:r>
+      <w:r>
+        <w:rPr>
+          <w:rFonts w:ascii="Calibri" w:eastAsia="Times New Roman" w:hAnsi="Calibri" w:cs="Calibri"/>
+        </w:rPr>
+        <w:t>the u</w:t>
+      </w:r>
+      <w:r>
+        <w:rPr>
+          <w:rFonts w:ascii="Calibri" w:eastAsia="Times New Roman" w:hAnsi="Calibri" w:cs="Calibri"/>
+        </w:rPr>
+        <w:t>ser to get precise calculations of the wait time. </w:t>
       </w:r>
     </w:p>
     <w:p>
@@ -6725,7 +7046,6 @@
         <w:rPr>
           <w:rFonts w:ascii="Calibri" w:eastAsia="Times New Roman" w:hAnsi="Calibri" w:cs="Calibri"/>
         </w:rPr>
-        <w:lastRenderedPageBreak/>
         <w:t> </w:t>
       </w:r>
     </w:p>
@@ -6786,7 +7106,19 @@
         <w:rPr>
           <w:rFonts w:ascii="Calibri" w:eastAsia="Times New Roman" w:hAnsi="Calibri" w:cs="Calibri"/>
         </w:rPr>
-        <w:t>[D8]: The user has internet connection for the device at all times. </w:t>
+        <w:t xml:space="preserve">[D8]: The user </w:t>
+      </w:r>
+      <w:r>
+        <w:rPr>
+          <w:rFonts w:ascii="Calibri" w:eastAsia="Times New Roman" w:hAnsi="Calibri" w:cs="Calibri"/>
+        </w:rPr>
+        <w:t>always has internet connection for the device</w:t>
+      </w:r>
+      <w:r>
+        <w:rPr>
+          <w:rFonts w:ascii="Calibri" w:eastAsia="Times New Roman" w:hAnsi="Calibri" w:cs="Calibri"/>
+        </w:rPr>
+        <w:t>. </w:t>
       </w:r>
     </w:p>
     <w:p>
@@ -6822,7 +7154,20 @@
         <w:rPr>
           <w:rFonts w:ascii="Calibri" w:eastAsia="Times New Roman" w:hAnsi="Calibri" w:cs="Calibri"/>
         </w:rPr>
-        <w:t>[G4] Allow a User to get updates/notifications on the estimated wait time. </w:t>
+        <w:lastRenderedPageBreak/>
+        <w:t xml:space="preserve">[G4] Allow </w:t>
+      </w:r>
+      <w:r>
+        <w:rPr>
+          <w:rFonts w:ascii="Calibri" w:eastAsia="Times New Roman" w:hAnsi="Calibri" w:cs="Calibri"/>
+        </w:rPr>
+        <w:t>the u</w:t>
+      </w:r>
+      <w:r>
+        <w:rPr>
+          <w:rFonts w:ascii="Calibri" w:eastAsia="Times New Roman" w:hAnsi="Calibri" w:cs="Calibri"/>
+        </w:rPr>
+        <w:t>ser to get updates/notifications on the estimated wait time. </w:t>
       </w:r>
     </w:p>
     <w:p>
@@ -6862,7 +7207,19 @@
         <w:rPr>
           <w:rFonts w:ascii="Calibri" w:eastAsia="Times New Roman" w:hAnsi="Calibri" w:cs="Calibri"/>
         </w:rPr>
-        <w:t>[R12] The system must be able to send an update to the user in specific intervals regarding estimated wait time until it's their turn. </w:t>
+        <w:t xml:space="preserve">[R12] The system must be able to send an update to the user in specific intervals regarding estimated wait time until </w:t>
+      </w:r>
+      <w:r>
+        <w:rPr>
+          <w:rFonts w:ascii="Calibri" w:eastAsia="Times New Roman" w:hAnsi="Calibri" w:cs="Calibri"/>
+        </w:rPr>
+        <w:t>it is</w:t>
+      </w:r>
+      <w:r>
+        <w:rPr>
+          <w:rFonts w:ascii="Calibri" w:eastAsia="Times New Roman" w:hAnsi="Calibri" w:cs="Calibri"/>
+        </w:rPr>
+        <w:t xml:space="preserve"> their turn. </w:t>
       </w:r>
     </w:p>
     <w:p>
@@ -6938,7 +7295,19 @@
         <w:rPr>
           <w:rFonts w:ascii="Calibri" w:eastAsia="Times New Roman" w:hAnsi="Calibri" w:cs="Calibri"/>
         </w:rPr>
-        <w:t>[D8]: The user has internet connection for the device at all times. </w:t>
+        <w:t xml:space="preserve">[D8]: The user </w:t>
+      </w:r>
+      <w:r>
+        <w:rPr>
+          <w:rFonts w:ascii="Calibri" w:eastAsia="Times New Roman" w:hAnsi="Calibri" w:cs="Calibri"/>
+        </w:rPr>
+        <w:t>always has internet connection for the device</w:t>
+      </w:r>
+      <w:r>
+        <w:rPr>
+          <w:rFonts w:ascii="Calibri" w:eastAsia="Times New Roman" w:hAnsi="Calibri" w:cs="Calibri"/>
+        </w:rPr>
+        <w:t>. </w:t>
       </w:r>
     </w:p>
     <w:p>
@@ -6974,7 +7343,19 @@
         <w:rPr>
           <w:rFonts w:ascii="Calibri" w:eastAsia="Times New Roman" w:hAnsi="Calibri" w:cs="Calibri"/>
         </w:rPr>
-        <w:t>[G5] Allow a User to "book a visit" to the store. </w:t>
+        <w:t xml:space="preserve">[G5] Allow </w:t>
+      </w:r>
+      <w:r>
+        <w:rPr>
+          <w:rFonts w:ascii="Calibri" w:eastAsia="Times New Roman" w:hAnsi="Calibri" w:cs="Calibri"/>
+        </w:rPr>
+        <w:t>the u</w:t>
+      </w:r>
+      <w:r>
+        <w:rPr>
+          <w:rFonts w:ascii="Calibri" w:eastAsia="Times New Roman" w:hAnsi="Calibri" w:cs="Calibri"/>
+        </w:rPr>
+        <w:t>ser to "book a visit" to the store. </w:t>
       </w:r>
     </w:p>
     <w:p>
@@ -6994,7 +7375,19 @@
         <w:rPr>
           <w:rFonts w:ascii="Calibri" w:eastAsia="Times New Roman" w:hAnsi="Calibri" w:cs="Calibri"/>
         </w:rPr>
-        <w:t>[G5.1] Allow a User to "book a visit" to the store without indicating the expected duration of the visit. </w:t>
+        <w:t xml:space="preserve">[G5.1] Allow </w:t>
+      </w:r>
+      <w:r>
+        <w:rPr>
+          <w:rFonts w:ascii="Calibri" w:eastAsia="Times New Roman" w:hAnsi="Calibri" w:cs="Calibri"/>
+        </w:rPr>
+        <w:t>the u</w:t>
+      </w:r>
+      <w:r>
+        <w:rPr>
+          <w:rFonts w:ascii="Calibri" w:eastAsia="Times New Roman" w:hAnsi="Calibri" w:cs="Calibri"/>
+        </w:rPr>
+        <w:t>ser to "book a visit" to the store without indicating the expected duration of the visit. </w:t>
       </w:r>
     </w:p>
     <w:p>
@@ -7114,7 +7507,31 @@
         <w:rPr>
           <w:rFonts w:ascii="Calibri" w:eastAsia="Times New Roman" w:hAnsi="Calibri" w:cs="Calibri"/>
         </w:rPr>
-        <w:t>[G5.2]Allow a User to "book a visit" to the store with indicating the expected duration of the visit. </w:t>
+        <w:t>[G5.2]</w:t>
+      </w:r>
+      <w:r>
+        <w:rPr>
+          <w:rFonts w:ascii="Calibri" w:eastAsia="Times New Roman" w:hAnsi="Calibri" w:cs="Calibri"/>
+        </w:rPr>
+        <w:t xml:space="preserve"> </w:t>
+      </w:r>
+      <w:r>
+        <w:rPr>
+          <w:rFonts w:ascii="Calibri" w:eastAsia="Times New Roman" w:hAnsi="Calibri" w:cs="Calibri"/>
+        </w:rPr>
+        <w:t xml:space="preserve">Allow </w:t>
+      </w:r>
+      <w:r>
+        <w:rPr>
+          <w:rFonts w:ascii="Calibri" w:eastAsia="Times New Roman" w:hAnsi="Calibri" w:cs="Calibri"/>
+        </w:rPr>
+        <w:t>the u</w:t>
+      </w:r>
+      <w:r>
+        <w:rPr>
+          <w:rFonts w:ascii="Calibri" w:eastAsia="Times New Roman" w:hAnsi="Calibri" w:cs="Calibri"/>
+        </w:rPr>
+        <w:t>ser to "book a visit" to the store with indicating the expected duration of the visit. </w:t>
       </w:r>
     </w:p>
     <w:p>
@@ -7246,7 +7663,31 @@
         <w:rPr>
           <w:rFonts w:ascii="Calibri" w:eastAsia="Times New Roman" w:hAnsi="Calibri" w:cs="Calibri"/>
         </w:rPr>
-        <w:t>[G6] Allow a Store Manager to login to his store manager account with credentials. </w:t>
+        <w:t xml:space="preserve">[G6] Allow </w:t>
+      </w:r>
+      <w:r>
+        <w:rPr>
+          <w:rFonts w:ascii="Calibri" w:eastAsia="Times New Roman" w:hAnsi="Calibri" w:cs="Calibri"/>
+        </w:rPr>
+        <w:t>the s</w:t>
+      </w:r>
+      <w:r>
+        <w:rPr>
+          <w:rFonts w:ascii="Calibri" w:eastAsia="Times New Roman" w:hAnsi="Calibri" w:cs="Calibri"/>
+        </w:rPr>
+        <w:t xml:space="preserve">tore </w:t>
+      </w:r>
+      <w:r>
+        <w:rPr>
+          <w:rFonts w:ascii="Calibri" w:eastAsia="Times New Roman" w:hAnsi="Calibri" w:cs="Calibri"/>
+        </w:rPr>
+        <w:t>m</w:t>
+      </w:r>
+      <w:r>
+        <w:rPr>
+          <w:rFonts w:ascii="Calibri" w:eastAsia="Times New Roman" w:hAnsi="Calibri" w:cs="Calibri"/>
+        </w:rPr>
+        <w:t>anager to login to his store manager account with credentials. </w:t>
       </w:r>
     </w:p>
     <w:p>
@@ -7266,7 +7707,6 @@
         <w:rPr>
           <w:rFonts w:ascii="Calibri" w:eastAsia="Times New Roman" w:hAnsi="Calibri" w:cs="Calibri"/>
         </w:rPr>
-        <w:lastRenderedPageBreak/>
         <w:t>[R19] The store manager must be provided with the login credentials upon request to the system administrator. </w:t>
       </w:r>
     </w:p>
@@ -7397,6 +7837,7 @@
                 <w:b/>
                 <w:bCs/>
               </w:rPr>
+              <w:lastRenderedPageBreak/>
               <w:t>Requirement, [Rn]</w:t>
             </w:r>
             <w:r>
@@ -7441,25 +7882,7 @@
                 <w:b/>
                 <w:bCs/>
               </w:rPr>
-              <w:t>Goals, [</w:t>
-            </w:r>
-            <w:proofErr w:type="spellStart"/>
-            <w:r>
-              <w:rPr>
-                <w:rFonts w:ascii="Calibri" w:eastAsia="Times New Roman" w:hAnsi="Calibri" w:cs="Calibri"/>
-                <w:b/>
-                <w:bCs/>
-              </w:rPr>
-              <w:t>Gn</w:t>
-            </w:r>
-            <w:proofErr w:type="spellEnd"/>
-            <w:r>
-              <w:rPr>
-                <w:rFonts w:ascii="Calibri" w:eastAsia="Times New Roman" w:hAnsi="Calibri" w:cs="Calibri"/>
-                <w:b/>
-                <w:bCs/>
-              </w:rPr>
-              <w:t>]</w:t>
+              <w:t>Goals, [Gn]</w:t>
             </w:r>
             <w:r>
               <w:rPr>
@@ -7503,25 +7926,7 @@
                 <w:b/>
                 <w:bCs/>
               </w:rPr>
-              <w:t>Domains, [</w:t>
-            </w:r>
-            <w:proofErr w:type="spellStart"/>
-            <w:r>
-              <w:rPr>
-                <w:rFonts w:ascii="Calibri" w:eastAsia="Times New Roman" w:hAnsi="Calibri" w:cs="Calibri"/>
-                <w:b/>
-                <w:bCs/>
-              </w:rPr>
-              <w:t>Dn</w:t>
-            </w:r>
-            <w:proofErr w:type="spellEnd"/>
-            <w:r>
-              <w:rPr>
-                <w:rFonts w:ascii="Calibri" w:eastAsia="Times New Roman" w:hAnsi="Calibri" w:cs="Calibri"/>
-                <w:b/>
-                <w:bCs/>
-              </w:rPr>
-              <w:t>]</w:t>
+              <w:t>Domains, [Dn]</w:t>
             </w:r>
             <w:r>
               <w:rPr>
@@ -12246,31 +12651,19 @@
   </w:num>
   <w:num w:numId="28">
     <w:abstractNumId w:val="11"/>
-    <w:lvlOverride w:ilvl="1">
-      <w:startOverride w:val="2"/>
-    </w:lvlOverride>
+    <w:lvlOverride w:ilvl="0"/>
   </w:num>
   <w:num w:numId="29">
     <w:abstractNumId w:val="11"/>
-    <w:lvlOverride w:ilvl="1">
-      <w:startOverride w:val="3"/>
-    </w:lvlOverride>
+    <w:lvlOverride w:ilvl="0"/>
   </w:num>
   <w:num w:numId="30">
     <w:abstractNumId w:val="11"/>
-    <w:lvlOverride w:ilvl="1">
-      <w:startOverride w:val="4"/>
-    </w:lvlOverride>
+    <w:lvlOverride w:ilvl="0"/>
   </w:num>
   <w:num w:numId="31">
     <w:abstractNumId w:val="11"/>
-    <w:lvlOverride w:ilvl="1">
-      <w:lvl w:ilvl="1">
-        <w:numFmt w:val="decimal"/>
-        <w:lvlText w:val="%2."/>
-        <w:lvlJc w:val="left"/>
-      </w:lvl>
-    </w:lvlOverride>
+    <w:lvlOverride w:ilvl="0"/>
   </w:num>
   <w:num w:numId="32">
     <w:abstractNumId w:val="11"/>
@@ -12281,23 +12674,7 @@
         <w:lvlJc w:val="left"/>
       </w:lvl>
     </w:lvlOverride>
-    <w:lvlOverride w:ilvl="2">
-      <w:lvl w:ilvl="2">
-        <w:numFmt w:val="bullet"/>
-        <w:lvlText w:val=""/>
-        <w:lvlJc w:val="left"/>
-        <w:pPr>
-          <w:tabs>
-            <w:tab w:val="num" w:pos="2160"/>
-          </w:tabs>
-          <w:ind w:left="2160" w:hanging="360"/>
-        </w:pPr>
-        <w:rPr>
-          <w:rFonts w:ascii="Symbol" w:hAnsi="Symbol" w:hint="default"/>
-          <w:sz w:val="20"/>
-        </w:rPr>
-      </w:lvl>
-    </w:lvlOverride>
+    <w:lvlOverride w:ilvl="0"/>
   </w:num>
   <w:num w:numId="33">
     <w:abstractNumId w:val="11"/>
@@ -12308,19 +12685,7 @@
         <w:lvlJc w:val="left"/>
       </w:lvl>
     </w:lvlOverride>
-    <w:lvlOverride w:ilvl="2">
-      <w:lvl w:ilvl="2">
-        <w:numFmt w:val="decimal"/>
-        <w:lvlText w:val="%3."/>
-        <w:lvlJc w:val="left"/>
-        <w:pPr>
-          <w:tabs>
-            <w:tab w:val="num" w:pos="2160"/>
-          </w:tabs>
-          <w:ind w:left="2160" w:hanging="360"/>
-        </w:pPr>
-      </w:lvl>
-    </w:lvlOverride>
+    <w:lvlOverride w:ilvl="0"/>
   </w:num>
   <w:num w:numId="34">
     <w:abstractNumId w:val="11"/>
@@ -12341,19 +12706,7 @@
         </w:rPr>
       </w:lvl>
     </w:lvlOverride>
-    <w:lvlOverride w:ilvl="2">
-      <w:lvl w:ilvl="2">
-        <w:numFmt w:val="decimal"/>
-        <w:lvlText w:val="%3."/>
-        <w:lvlJc w:val="left"/>
-        <w:pPr>
-          <w:tabs>
-            <w:tab w:val="num" w:pos="2160"/>
-          </w:tabs>
-          <w:ind w:left="2160" w:hanging="360"/>
-        </w:pPr>
-      </w:lvl>
-    </w:lvlOverride>
+    <w:lvlOverride w:ilvl="0"/>
   </w:num>
   <w:num w:numId="35">
     <w:abstractNumId w:val="1"/>
@@ -12378,39 +12731,11 @@
   </w:num>
   <w:num w:numId="42">
     <w:abstractNumId w:val="17"/>
-    <w:lvlOverride w:ilvl="2">
-      <w:lvl w:ilvl="2" w:tplc="2CDC5BCA">
-        <w:numFmt w:val="bullet"/>
-        <w:lvlText w:val=""/>
-        <w:lvlJc w:val="left"/>
-        <w:pPr>
-          <w:tabs>
-            <w:tab w:val="num" w:pos="2160"/>
-          </w:tabs>
-          <w:ind w:left="2160" w:hanging="360"/>
-        </w:pPr>
-        <w:rPr>
-          <w:rFonts w:ascii="Symbol" w:hAnsi="Symbol" w:hint="default"/>
-          <w:sz w:val="20"/>
-        </w:rPr>
-      </w:lvl>
-    </w:lvlOverride>
+    <w:lvlOverride w:ilvl="0"/>
   </w:num>
   <w:num w:numId="43">
     <w:abstractNumId w:val="17"/>
-    <w:lvlOverride w:ilvl="2">
-      <w:lvl w:ilvl="2" w:tplc="2CDC5BCA">
-        <w:numFmt w:val="decimal"/>
-        <w:lvlText w:val="%3."/>
-        <w:lvlJc w:val="left"/>
-        <w:pPr>
-          <w:tabs>
-            <w:tab w:val="num" w:pos="2160"/>
-          </w:tabs>
-          <w:ind w:left="2160" w:hanging="360"/>
-        </w:pPr>
-      </w:lvl>
-    </w:lvlOverride>
+    <w:lvlOverride w:ilvl="0"/>
   </w:num>
   <w:num w:numId="44">
     <w:abstractNumId w:val="15"/>

</xml_diff>